<commit_message>
Apartado 4 (Creo que añadiré algo más adelante); apartados 5 y 6 hay que elegirlos en común, yo no sé cómo vamos a vender la app, o si la vamos a "vender", y el futuro de la aplicación depende de ésto último
</commit_message>
<xml_diff>
--- a/Memoria.docx
+++ b/Memoria.docx
@@ -1,6 +1,6 @@
 
 <file path=word/document.xml><?xml version="1.0" encoding="utf-8"?>
-<w:document xmlns:wpc="http://schemas.microsoft.com/office/word/2010/wordprocessingCanvas" xmlns:mc="http://schemas.openxmlformats.org/markup-compatibility/2006" xmlns:o="urn:schemas-microsoft-com:office:office" xmlns:r="http://schemas.openxmlformats.org/officeDocument/2006/relationships" xmlns:m="http://schemas.openxmlformats.org/officeDocument/2006/math" xmlns:v="urn:schemas-microsoft-com:vml" xmlns:wp14="http://schemas.microsoft.com/office/word/2010/wordprocessingDrawing" xmlns:wp="http://schemas.openxmlformats.org/drawingml/2006/wordprocessingDrawing" xmlns:w10="urn:schemas-microsoft-com:office:word" xmlns:w="http://schemas.openxmlformats.org/wordprocessingml/2006/main" xmlns:w14="http://schemas.microsoft.com/office/word/2010/wordml" xmlns:wpg="http://schemas.microsoft.com/office/word/2010/wordprocessingGroup" xmlns:wpi="http://schemas.microsoft.com/office/word/2010/wordprocessingInk" xmlns:wne="http://schemas.microsoft.com/office/word/2006/wordml" xmlns:wps="http://schemas.microsoft.com/office/word/2010/wordprocessingShape" mc:Ignorable="w14 wp14">
+<w:document xmlns:wpc="http://schemas.microsoft.com/office/word/2010/wordprocessingCanvas" xmlns:mc="http://schemas.openxmlformats.org/markup-compatibility/2006" xmlns:o="urn:schemas-microsoft-com:office:office" xmlns:r="http://schemas.openxmlformats.org/officeDocument/2006/relationships" xmlns:m="http://schemas.openxmlformats.org/officeDocument/2006/math" xmlns:v="urn:schemas-microsoft-com:vml" xmlns:wp14="http://schemas.microsoft.com/office/word/2010/wordprocessingDrawing" xmlns:wp="http://schemas.openxmlformats.org/drawingml/2006/wordprocessingDrawing" xmlns:w10="urn:schemas-microsoft-com:office:word" xmlns:w="http://schemas.openxmlformats.org/wordprocessingml/2006/main" xmlns:w14="http://schemas.microsoft.com/office/word/2010/wordml" xmlns:w15="http://schemas.microsoft.com/office/word/2012/wordml" xmlns:wpg="http://schemas.microsoft.com/office/word/2010/wordprocessingGroup" xmlns:wpi="http://schemas.microsoft.com/office/word/2010/wordprocessingInk" xmlns:wne="http://schemas.microsoft.com/office/word/2006/wordml" xmlns:wps="http://schemas.microsoft.com/office/word/2010/wordprocessingShape" mc:Ignorable="w14 w15 wp14">
   <w:body>
     <w:p>
       <w:r>
@@ -15,21 +15,22 @@
     </w:p>
     <w:sdt>
       <w:sdtPr>
+        <w:rPr>
+          <w:rFonts w:asciiTheme="minorHAnsi" w:eastAsiaTheme="minorHAnsi" w:hAnsiTheme="minorHAnsi" w:cstheme="minorBidi"/>
+          <w:b w:val="0"/>
+          <w:bCs w:val="0"/>
+          <w:color w:val="auto"/>
+          <w:sz w:val="22"/>
+          <w:szCs w:val="22"/>
+          <w:lang w:eastAsia="en-US"/>
+        </w:rPr>
         <w:id w:val="-1165241992"/>
         <w:docPartObj>
           <w:docPartGallery w:val="Table of Contents"/>
           <w:docPartUnique/>
         </w:docPartObj>
       </w:sdtPr>
-      <w:sdtEndPr>
-        <w:rPr>
-          <w:rFonts w:asciiTheme="minorHAnsi" w:eastAsiaTheme="minorHAnsi" w:hAnsiTheme="minorHAnsi" w:cstheme="minorBidi"/>
-          <w:color w:val="auto"/>
-          <w:sz w:val="22"/>
-          <w:szCs w:val="22"/>
-          <w:lang w:eastAsia="en-US"/>
-        </w:rPr>
-      </w:sdtEndPr>
+      <w:sdtEndPr/>
       <w:sdtContent>
         <w:p>
           <w:pPr>
@@ -48,7 +49,7 @@
             <w:rPr>
               <w:rFonts w:eastAsiaTheme="minorEastAsia"/>
               <w:noProof/>
-              <w:lang w:eastAsia="es-ES"/>
+              <w:lang w:val="es-ES_tradnl" w:eastAsia="es-ES_tradnl"/>
             </w:rPr>
           </w:pPr>
           <w:r>
@@ -60,13 +61,130 @@
           <w:r>
             <w:fldChar w:fldCharType="separate"/>
           </w:r>
-          <w:hyperlink w:anchor="_Toc424476923" w:history="1">
+          <w:bookmarkStart w:id="0" w:name="_GoBack"/>
+          <w:bookmarkEnd w:id="0"/>
+          <w:r>
+            <w:rPr>
+              <w:rStyle w:val="Hipervnculo"/>
+              <w:noProof/>
+            </w:rPr>
+            <w:fldChar w:fldCharType="begin"/>
+          </w:r>
+          <w:r>
+            <w:rPr>
+              <w:rStyle w:val="Hipervnculo"/>
+              <w:noProof/>
+            </w:rPr>
+            <w:instrText xml:space="preserve"> </w:instrText>
+          </w:r>
+          <w:r>
+            <w:rPr>
+              <w:noProof/>
+            </w:rPr>
+            <w:instrText>HYPERLINK \l "_Toc424490278"</w:instrText>
+          </w:r>
+          <w:r>
+            <w:rPr>
+              <w:rStyle w:val="Hipervnculo"/>
+              <w:noProof/>
+            </w:rPr>
+            <w:instrText xml:space="preserve"> </w:instrText>
+          </w:r>
+          <w:r>
+            <w:rPr>
+              <w:rStyle w:val="Hipervnculo"/>
+              <w:noProof/>
+            </w:rPr>
+          </w:r>
+          <w:r>
+            <w:rPr>
+              <w:rStyle w:val="Hipervnculo"/>
+              <w:noProof/>
+            </w:rPr>
+            <w:fldChar w:fldCharType="separate"/>
+          </w:r>
+          <w:r>
+            <w:rPr>
+              <w:rStyle w:val="Hipervnculo"/>
+              <w:noProof/>
+            </w:rPr>
+            <w:t>1. Introducción</w:t>
+          </w:r>
+          <w:r>
+            <w:rPr>
+              <w:noProof/>
+              <w:webHidden/>
+            </w:rPr>
+            <w:tab/>
+          </w:r>
+          <w:r>
+            <w:rPr>
+              <w:noProof/>
+              <w:webHidden/>
+            </w:rPr>
+            <w:fldChar w:fldCharType="begin"/>
+          </w:r>
+          <w:r>
+            <w:rPr>
+              <w:noProof/>
+              <w:webHidden/>
+            </w:rPr>
+            <w:instrText xml:space="preserve"> PAGEREF _Toc424490278 \h </w:instrText>
+          </w:r>
+          <w:r>
+            <w:rPr>
+              <w:noProof/>
+              <w:webHidden/>
+            </w:rPr>
+          </w:r>
+          <w:r>
+            <w:rPr>
+              <w:noProof/>
+              <w:webHidden/>
+            </w:rPr>
+            <w:fldChar w:fldCharType="separate"/>
+          </w:r>
+          <w:r>
+            <w:rPr>
+              <w:noProof/>
+              <w:webHidden/>
+            </w:rPr>
+            <w:t>3</w:t>
+          </w:r>
+          <w:r>
+            <w:rPr>
+              <w:noProof/>
+              <w:webHidden/>
+            </w:rPr>
+            <w:fldChar w:fldCharType="end"/>
+          </w:r>
+          <w:r>
+            <w:rPr>
+              <w:rStyle w:val="Hipervnculo"/>
+              <w:noProof/>
+            </w:rPr>
+            <w:fldChar w:fldCharType="end"/>
+          </w:r>
+        </w:p>
+        <w:p>
+          <w:pPr>
+            <w:pStyle w:val="TDC1"/>
+            <w:tabs>
+              <w:tab w:val="right" w:leader="dot" w:pos="8494"/>
+            </w:tabs>
+            <w:rPr>
+              <w:rFonts w:eastAsiaTheme="minorEastAsia"/>
+              <w:noProof/>
+              <w:lang w:val="es-ES_tradnl" w:eastAsia="es-ES_tradnl"/>
+            </w:rPr>
+          </w:pPr>
+          <w:hyperlink w:anchor="_Toc424490279" w:history="1">
             <w:r>
               <w:rPr>
                 <w:rStyle w:val="Hipervnculo"/>
                 <w:noProof/>
               </w:rPr>
-              <w:t>1. Introducción</w:t>
+              <w:t>2. Propósito de la aplicación</w:t>
             </w:r>
             <w:r>
               <w:rPr>
@@ -87,7 +205,7 @@
                 <w:noProof/>
                 <w:webHidden/>
               </w:rPr>
-              <w:instrText xml:space="preserve"> PAGEREF _Toc424476923 \h </w:instrText>
+              <w:instrText xml:space="preserve"> PAGEREF _Toc424490279 \h </w:instrText>
             </w:r>
             <w:r>
               <w:rPr>
@@ -127,16 +245,16 @@
             <w:rPr>
               <w:rFonts w:eastAsiaTheme="minorEastAsia"/>
               <w:noProof/>
-              <w:lang w:eastAsia="es-ES"/>
+              <w:lang w:val="es-ES_tradnl" w:eastAsia="es-ES_tradnl"/>
             </w:rPr>
           </w:pPr>
-          <w:hyperlink w:anchor="_Toc424476924" w:history="1">
+          <w:hyperlink w:anchor="_Toc424490280" w:history="1">
             <w:r>
               <w:rPr>
                 <w:rStyle w:val="Hipervnculo"/>
                 <w:noProof/>
               </w:rPr>
-              <w:t>2. Propósito de la aplicación</w:t>
+              <w:t>3. Aplicaciones similares ya disponibles.</w:t>
             </w:r>
             <w:r>
               <w:rPr>
@@ -157,7 +275,7 @@
                 <w:noProof/>
                 <w:webHidden/>
               </w:rPr>
-              <w:instrText xml:space="preserve"> PAGEREF _Toc424476924 \h </w:instrText>
+              <w:instrText xml:space="preserve"> PAGEREF _Toc424490280 \h </w:instrText>
             </w:r>
             <w:r>
               <w:rPr>
@@ -197,16 +315,16 @@
             <w:rPr>
               <w:rFonts w:eastAsiaTheme="minorEastAsia"/>
               <w:noProof/>
-              <w:lang w:eastAsia="es-ES"/>
+              <w:lang w:val="es-ES_tradnl" w:eastAsia="es-ES_tradnl"/>
             </w:rPr>
           </w:pPr>
-          <w:hyperlink w:anchor="_Toc424476925" w:history="1">
+          <w:hyperlink w:anchor="_Toc424490281" w:history="1">
             <w:r>
               <w:rPr>
                 <w:rStyle w:val="Hipervnculo"/>
                 <w:noProof/>
               </w:rPr>
-              <w:t>3. Aplicaciones similares ya disponibles.</w:t>
+              <w:t>4. Referencias profesionales</w:t>
             </w:r>
             <w:r>
               <w:rPr>
@@ -227,78 +345,7 @@
                 <w:noProof/>
                 <w:webHidden/>
               </w:rPr>
-              <w:instrText xml:space="preserve"> PAGEREF _Toc424476925 \h </w:instrText>
-            </w:r>
-            <w:r>
-              <w:rPr>
-                <w:noProof/>
-                <w:webHidden/>
-              </w:rPr>
-            </w:r>
-            <w:r>
-              <w:rPr>
-                <w:noProof/>
-                <w:webHidden/>
-              </w:rPr>
-              <w:fldChar w:fldCharType="separate"/>
-            </w:r>
-            <w:r>
-              <w:rPr>
-                <w:noProof/>
-                <w:webHidden/>
-              </w:rPr>
-              <w:t>3</w:t>
-            </w:r>
-            <w:r>
-              <w:rPr>
-                <w:noProof/>
-                <w:webHidden/>
-              </w:rPr>
-              <w:fldChar w:fldCharType="end"/>
-            </w:r>
-          </w:hyperlink>
-        </w:p>
-        <w:p>
-          <w:pPr>
-            <w:pStyle w:val="TDC1"/>
-            <w:tabs>
-              <w:tab w:val="right" w:leader="dot" w:pos="8494"/>
-            </w:tabs>
-            <w:rPr>
-              <w:rFonts w:eastAsiaTheme="minorEastAsia"/>
-              <w:noProof/>
-              <w:lang w:eastAsia="es-ES"/>
-            </w:rPr>
-          </w:pPr>
-          <w:hyperlink w:anchor="_Toc424476926" w:history="1">
-            <w:r>
-              <w:rPr>
-                <w:rStyle w:val="Hipervnculo"/>
-                <w:noProof/>
-                <w:lang w:val="en-US"/>
-              </w:rPr>
-              <w:t>Referencias</w:t>
-            </w:r>
-            <w:r>
-              <w:rPr>
-                <w:noProof/>
-                <w:webHidden/>
-              </w:rPr>
-              <w:tab/>
-            </w:r>
-            <w:r>
-              <w:rPr>
-                <w:noProof/>
-                <w:webHidden/>
-              </w:rPr>
-              <w:fldChar w:fldCharType="begin"/>
-            </w:r>
-            <w:r>
-              <w:rPr>
-                <w:noProof/>
-                <w:webHidden/>
-              </w:rPr>
-              <w:instrText xml:space="preserve"> PAGEREF _Toc424476926 \h </w:instrText>
+              <w:instrText xml:space="preserve"> PAGEREF _Toc424490281 \h </w:instrText>
             </w:r>
             <w:r>
               <w:rPr>
@@ -330,6 +377,77 @@
           </w:hyperlink>
         </w:p>
         <w:p>
+          <w:pPr>
+            <w:pStyle w:val="TDC1"/>
+            <w:tabs>
+              <w:tab w:val="right" w:leader="dot" w:pos="8494"/>
+            </w:tabs>
+            <w:rPr>
+              <w:rFonts w:eastAsiaTheme="minorEastAsia"/>
+              <w:noProof/>
+              <w:lang w:val="es-ES_tradnl" w:eastAsia="es-ES_tradnl"/>
+            </w:rPr>
+          </w:pPr>
+          <w:hyperlink w:anchor="_Toc424490282" w:history="1">
+            <w:r>
+              <w:rPr>
+                <w:rStyle w:val="Hipervnculo"/>
+                <w:noProof/>
+                <w:lang w:val="en-US"/>
+              </w:rPr>
+              <w:t>Referencias</w:t>
+            </w:r>
+            <w:r>
+              <w:rPr>
+                <w:noProof/>
+                <w:webHidden/>
+              </w:rPr>
+              <w:tab/>
+            </w:r>
+            <w:r>
+              <w:rPr>
+                <w:noProof/>
+                <w:webHidden/>
+              </w:rPr>
+              <w:fldChar w:fldCharType="begin"/>
+            </w:r>
+            <w:r>
+              <w:rPr>
+                <w:noProof/>
+                <w:webHidden/>
+              </w:rPr>
+              <w:instrText xml:space="preserve"> PAGEREF _Toc424490282 \h </w:instrText>
+            </w:r>
+            <w:r>
+              <w:rPr>
+                <w:noProof/>
+                <w:webHidden/>
+              </w:rPr>
+            </w:r>
+            <w:r>
+              <w:rPr>
+                <w:noProof/>
+                <w:webHidden/>
+              </w:rPr>
+              <w:fldChar w:fldCharType="separate"/>
+            </w:r>
+            <w:r>
+              <w:rPr>
+                <w:noProof/>
+                <w:webHidden/>
+              </w:rPr>
+              <w:t>5</w:t>
+            </w:r>
+            <w:r>
+              <w:rPr>
+                <w:noProof/>
+                <w:webHidden/>
+              </w:rPr>
+              <w:fldChar w:fldCharType="end"/>
+            </w:r>
+          </w:hyperlink>
+        </w:p>
+        <w:p>
           <w:r>
             <w:rPr>
               <w:b/>
@@ -345,14 +463,12 @@
       <w:r>
         <w:br w:type="page"/>
       </w:r>
-      <w:bookmarkStart w:id="0" w:name="_GoBack"/>
-      <w:bookmarkEnd w:id="0"/>
     </w:p>
     <w:p>
       <w:pPr>
         <w:pStyle w:val="Ttulo1"/>
       </w:pPr>
-      <w:bookmarkStart w:id="1" w:name="_Toc424476923"/>
+      <w:bookmarkStart w:id="1" w:name="_Toc424490278"/>
       <w:r>
         <w:lastRenderedPageBreak/>
         <w:t>1. Introducción</w:t>
@@ -382,7 +498,7 @@
       <w:pPr>
         <w:pStyle w:val="Ttulo1"/>
       </w:pPr>
-      <w:bookmarkStart w:id="2" w:name="_Toc424476924"/>
+      <w:bookmarkStart w:id="2" w:name="_Toc424490279"/>
       <w:r>
         <w:t>2. Propósito de la aplicación</w:t>
       </w:r>
@@ -436,7 +552,7 @@
       <w:pPr>
         <w:pStyle w:val="Ttulo1"/>
       </w:pPr>
-      <w:bookmarkStart w:id="3" w:name="_Toc424476925"/>
+      <w:bookmarkStart w:id="3" w:name="_Toc424490280"/>
       <w:r>
         <w:t>3. Aplicaciones similares ya disponibles.</w:t>
       </w:r>
@@ -870,24 +986,312 @@
     <w:p>
       <w:pPr>
         <w:jc w:val="both"/>
-        <w:rPr>
-          <w:lang w:val="en-US"/>
-        </w:rPr>
-      </w:pPr>
+      </w:pPr>
+    </w:p>
+    <w:p>
+      <w:pPr>
+        <w:pStyle w:val="Ttulo1"/>
+      </w:pPr>
+      <w:bookmarkStart w:id="4" w:name="_Toc424490281"/>
+      <w:r>
+        <w:t>4. Referencias profesionales</w:t>
+      </w:r>
+      <w:bookmarkEnd w:id="4"/>
+    </w:p>
+    <w:p/>
+    <w:p>
+      <w:r>
+        <w:t>Según los desarrolladores del también</w:t>
+      </w:r>
+      <w:r>
+        <w:t xml:space="preserve"> proyecto de realidad aumentada </w:t>
+      </w:r>
+      <w:r>
+        <w:rPr>
+          <w:b/>
+          <w:i/>
+        </w:rPr>
+        <w:t>SMART (</w:t>
+      </w:r>
+      <w:proofErr w:type="spellStart"/>
+      <w:r>
+        <w:rPr>
+          <w:b/>
+          <w:i/>
+        </w:rPr>
+        <w:t>System</w:t>
+      </w:r>
+      <w:proofErr w:type="spellEnd"/>
+      <w:r>
+        <w:rPr>
+          <w:b/>
+          <w:i/>
+        </w:rPr>
+        <w:t xml:space="preserve"> of </w:t>
+      </w:r>
+      <w:proofErr w:type="spellStart"/>
+      <w:r>
+        <w:rPr>
+          <w:b/>
+          <w:i/>
+        </w:rPr>
+        <w:t>Augmented</w:t>
+      </w:r>
+      <w:proofErr w:type="spellEnd"/>
+      <w:r>
+        <w:rPr>
+          <w:b/>
+          <w:i/>
+        </w:rPr>
+        <w:t xml:space="preserve"> </w:t>
+      </w:r>
+      <w:proofErr w:type="spellStart"/>
+      <w:r>
+        <w:rPr>
+          <w:b/>
+          <w:i/>
+        </w:rPr>
+        <w:t>Reality</w:t>
+      </w:r>
+      <w:proofErr w:type="spellEnd"/>
+      <w:r>
+        <w:rPr>
+          <w:b/>
+          <w:i/>
+        </w:rPr>
+        <w:t xml:space="preserve"> </w:t>
+      </w:r>
+      <w:proofErr w:type="spellStart"/>
+      <w:r>
+        <w:rPr>
+          <w:b/>
+          <w:i/>
+        </w:rPr>
+        <w:t>for</w:t>
+      </w:r>
+      <w:proofErr w:type="spellEnd"/>
+      <w:r>
+        <w:rPr>
+          <w:b/>
+          <w:i/>
+        </w:rPr>
+        <w:t xml:space="preserve"> </w:t>
+      </w:r>
+      <w:proofErr w:type="spellStart"/>
+      <w:r>
+        <w:rPr>
+          <w:b/>
+          <w:i/>
+        </w:rPr>
+        <w:t>Teaching</w:t>
+      </w:r>
+      <w:proofErr w:type="spellEnd"/>
+      <w:r>
+        <w:rPr>
+          <w:b/>
+          <w:i/>
+        </w:rPr>
+        <w:t>)</w:t>
+      </w:r>
+      <w:r>
+        <w:t xml:space="preserve">, basada en el aprendizaje de </w:t>
+      </w:r>
+      <w:r>
+        <w:rPr>
+          <w:b/>
+        </w:rPr>
+        <w:t xml:space="preserve">conceptos educativos </w:t>
+      </w:r>
+      <w:r>
+        <w:t xml:space="preserve">(tipos de animales, de medios de transporte, etc.), el uso en este sentido de la </w:t>
+      </w:r>
+      <w:r>
+        <w:rPr>
+          <w:b/>
+        </w:rPr>
+        <w:t>AR</w:t>
+      </w:r>
+      <w:r>
+        <w:t xml:space="preserve"> para la educación facilita el aprendizaje, puesto que al adaptarse como un juego, o </w:t>
+      </w:r>
+      <w:r>
+        <w:rPr>
+          <w:b/>
+        </w:rPr>
+        <w:t>“</w:t>
+      </w:r>
+      <w:proofErr w:type="spellStart"/>
+      <w:r>
+        <w:rPr>
+          <w:b/>
+        </w:rPr>
+        <w:t>gamificarse</w:t>
+      </w:r>
+      <w:proofErr w:type="spellEnd"/>
+      <w:r>
+        <w:rPr>
+          <w:b/>
+        </w:rPr>
+        <w:t>”</w:t>
+      </w:r>
+      <w:r>
+        <w:t xml:space="preserve">, crea un entorno, mezcla del mundo real y el virtual, idóneo para </w:t>
+      </w:r>
+      <w:r>
+        <w:rPr>
+          <w:b/>
+        </w:rPr>
+        <w:t>aumentar la atención del alumno</w:t>
+      </w:r>
+      <w:r>
+        <w:t xml:space="preserve"> en aquello que debe aprender.</w:t>
+      </w:r>
+      <w:r>
+        <w:t xml:space="preserve"> [9]</w:t>
+      </w:r>
     </w:p>
     <w:p>
       <w:pPr>
         <w:jc w:val="both"/>
         <w:rPr>
-          <w:lang w:val="en-US"/>
-        </w:rPr>
-      </w:pPr>
+          <w:lang w:val="es-ES_tradnl"/>
+        </w:rPr>
+      </w:pPr>
+      <w:r>
+        <w:rPr>
+          <w:lang w:val="es-ES_tradnl"/>
+        </w:rPr>
+        <w:t xml:space="preserve">Afirman que la </w:t>
+      </w:r>
+      <w:r>
+        <w:rPr>
+          <w:b/>
+          <w:lang w:val="es-ES_tradnl"/>
+        </w:rPr>
+        <w:t>AR</w:t>
+      </w:r>
+      <w:r>
+        <w:rPr>
+          <w:lang w:val="es-ES_tradnl"/>
+        </w:rPr>
+        <w:t xml:space="preserve"> en educación puede ser un componente clave en futuros entornos de enseñanza. Un estudio real del uso de </w:t>
+      </w:r>
+      <w:r>
+        <w:rPr>
+          <w:b/>
+          <w:lang w:val="es-ES_tradnl"/>
+        </w:rPr>
+        <w:t>AR</w:t>
+      </w:r>
+      <w:r>
+        <w:rPr>
+          <w:lang w:val="es-ES_tradnl"/>
+        </w:rPr>
+        <w:t xml:space="preserve"> en clases de ciencias demostró que el uso de la realidad aumentada consiguió que los alumnos se sintieran menos abrumados que utilizando los métodos de enseñanza tradicionales.</w:t>
+      </w:r>
+      <w:r>
+        <w:rPr>
+          <w:lang w:val="es-ES_tradnl"/>
+        </w:rPr>
+        <w:t xml:space="preserve"> [9]</w:t>
+      </w:r>
+    </w:p>
+    <w:p>
+      <w:pPr>
+        <w:rPr>
+          <w:lang w:val="es-ES_tradnl"/>
+        </w:rPr>
+      </w:pPr>
+      <w:r>
+        <w:rPr>
+          <w:lang w:val="es-ES_tradnl"/>
+        </w:rPr>
+        <w:lastRenderedPageBreak/>
+        <w:t xml:space="preserve">La realidad aumentada también se usa actualmente en el </w:t>
+      </w:r>
+      <w:proofErr w:type="spellStart"/>
+      <w:r>
+        <w:rPr>
+          <w:b/>
+          <w:i/>
+          <w:lang w:val="es-ES_tradnl"/>
+        </w:rPr>
+        <w:t>Arts</w:t>
+      </w:r>
+      <w:proofErr w:type="spellEnd"/>
+      <w:r>
+        <w:rPr>
+          <w:b/>
+          <w:i/>
+          <w:lang w:val="es-ES_tradnl"/>
+        </w:rPr>
+        <w:t xml:space="preserve"> Center of </w:t>
+      </w:r>
+      <w:proofErr w:type="spellStart"/>
+      <w:r>
+        <w:rPr>
+          <w:b/>
+          <w:i/>
+          <w:lang w:val="es-ES_tradnl"/>
+        </w:rPr>
+        <w:t>Christchurch</w:t>
+      </w:r>
+      <w:proofErr w:type="spellEnd"/>
+      <w:r>
+        <w:rPr>
+          <w:lang w:val="es-ES_tradnl"/>
+        </w:rPr>
+        <w:t xml:space="preserve"> de Nueva Zelanda, donde la habitación de investigación del ganador del premio Nobel de física </w:t>
+      </w:r>
+      <w:proofErr w:type="spellStart"/>
+      <w:r>
+        <w:rPr>
+          <w:b/>
+          <w:i/>
+          <w:lang w:val="es-ES_tradnl"/>
+        </w:rPr>
+        <w:t>Ernest</w:t>
+      </w:r>
+      <w:proofErr w:type="spellEnd"/>
+      <w:r>
+        <w:rPr>
+          <w:b/>
+          <w:i/>
+          <w:lang w:val="es-ES_tradnl"/>
+        </w:rPr>
+        <w:t xml:space="preserve"> Rutherford</w:t>
+      </w:r>
+      <w:r>
+        <w:rPr>
+          <w:lang w:val="es-ES_tradnl"/>
+        </w:rPr>
+        <w:t xml:space="preserve"> está preparada con tecnologías de </w:t>
+      </w:r>
+      <w:r>
+        <w:rPr>
+          <w:b/>
+          <w:lang w:val="es-ES_tradnl"/>
+        </w:rPr>
+        <w:t>AR</w:t>
+      </w:r>
+      <w:r>
+        <w:rPr>
+          <w:lang w:val="es-ES_tradnl"/>
+        </w:rPr>
+        <w:t>, que hacen que aparezca la figura del investigador delante de los visitantes, y les hable de su vida, su investigación y sus descubrimientos en aquella habitación.</w:t>
+      </w:r>
+      <w:r>
+        <w:rPr>
+          <w:lang w:val="es-ES_tradnl"/>
+        </w:rPr>
+        <w:t xml:space="preserve"> [10]</w:t>
+      </w:r>
     </w:p>
     <w:p>
       <w:pPr>
         <w:jc w:val="both"/>
         <w:rPr>
-          <w:lang w:val="en-US"/>
+          <w:lang w:val="es-ES_tradnl"/>
         </w:rPr>
       </w:pPr>
     </w:p>
@@ -895,7 +1299,7 @@
       <w:pPr>
         <w:jc w:val="both"/>
         <w:rPr>
-          <w:lang w:val="en-US"/>
+          <w:lang w:val="es-ES_tradnl"/>
         </w:rPr>
       </w:pPr>
     </w:p>
@@ -903,15 +1307,7 @@
       <w:pPr>
         <w:jc w:val="both"/>
         <w:rPr>
-          <w:lang w:val="en-US"/>
-        </w:rPr>
-      </w:pPr>
-    </w:p>
-    <w:p>
-      <w:pPr>
-        <w:jc w:val="both"/>
-        <w:rPr>
-          <w:lang w:val="en-US"/>
+          <w:lang w:val="es-ES_tradnl"/>
         </w:rPr>
       </w:pPr>
     </w:p>
@@ -922,7 +1318,7 @@
           <w:lang w:val="en-US"/>
         </w:rPr>
       </w:pPr>
-      <w:bookmarkStart w:id="4" w:name="_Toc424476926"/>
+      <w:bookmarkStart w:id="5" w:name="_Toc424490282"/>
       <w:proofErr w:type="spellStart"/>
       <w:r>
         <w:rPr>
@@ -930,7 +1326,7 @@
         </w:rPr>
         <w:t>Referencias</w:t>
       </w:r>
-      <w:bookmarkEnd w:id="4"/>
+      <w:bookmarkEnd w:id="5"/>
       <w:proofErr w:type="spellEnd"/>
     </w:p>
     <w:p>
@@ -959,7 +1355,7 @@
           <w:lang w:val="en-US"/>
         </w:rPr>
       </w:pPr>
-      <w:hyperlink r:id="rId7" w:history="1">
+      <w:hyperlink r:id="rId6" w:history="1">
         <w:r>
           <w:rPr>
             <w:rStyle w:val="Hipervnculo"/>
@@ -974,7 +1370,6 @@
         <w:jc w:val="both"/>
       </w:pPr>
       <w:r>
-        <w:lastRenderedPageBreak/>
         <w:t>[2]: Cuenta hasta 10.</w:t>
       </w:r>
     </w:p>
@@ -982,7 +1377,7 @@
       <w:pPr>
         <w:jc w:val="both"/>
       </w:pPr>
-      <w:hyperlink r:id="rId8" w:history="1">
+      <w:hyperlink r:id="rId7" w:history="1">
         <w:r>
           <w:rPr>
             <w:rStyle w:val="Hipervnculo"/>
@@ -1010,15 +1405,11 @@
     <w:p>
       <w:pPr>
         <w:jc w:val="both"/>
-        <w:rPr>
-          <w:lang w:val="en-US"/>
-        </w:rPr>
-      </w:pPr>
-      <w:hyperlink r:id="rId9" w:history="1">
+      </w:pPr>
+      <w:hyperlink r:id="rId8" w:history="1">
         <w:r>
           <w:rPr>
             <w:rStyle w:val="Hipervnculo"/>
-            <w:lang w:val="en-US"/>
           </w:rPr>
           <w:t>http://www.thetabletteacher.com/</w:t>
         </w:r>
@@ -1055,8 +1446,11 @@
     <w:p>
       <w:pPr>
         <w:jc w:val="both"/>
-      </w:pPr>
-      <w:hyperlink r:id="rId10" w:history="1">
+        <w:rPr>
+          <w:lang w:val="en-US"/>
+        </w:rPr>
+      </w:pPr>
+      <w:hyperlink r:id="rId9" w:history="1">
         <w:r>
           <w:rPr>
             <w:rStyle w:val="Hipervnculo"/>
@@ -1083,8 +1477,11 @@
     <w:p>
       <w:pPr>
         <w:jc w:val="both"/>
-      </w:pPr>
-      <w:hyperlink r:id="rId11" w:history="1">
+        <w:rPr>
+          <w:lang w:val="en-US"/>
+        </w:rPr>
+      </w:pPr>
+      <w:hyperlink r:id="rId10" w:history="1">
         <w:r>
           <w:rPr>
             <w:rStyle w:val="Hipervnculo"/>
@@ -1129,7 +1526,7 @@
           <w:lang w:val="en-US"/>
         </w:rPr>
       </w:pPr>
-      <w:hyperlink r:id="rId12" w:history="1">
+      <w:hyperlink r:id="rId11" w:history="1">
         <w:r>
           <w:rPr>
             <w:rStyle w:val="Hipervnculo"/>
@@ -1170,8 +1567,11 @@
     <w:p>
       <w:pPr>
         <w:jc w:val="both"/>
-      </w:pPr>
-      <w:hyperlink r:id="rId13" w:history="1">
+        <w:rPr>
+          <w:lang w:val="en-US"/>
+        </w:rPr>
+      </w:pPr>
+      <w:hyperlink r:id="rId12" w:history="1">
         <w:r>
           <w:rPr>
             <w:rStyle w:val="Hipervnculo"/>
@@ -1184,32 +1584,116 @@
     <w:p>
       <w:pPr>
         <w:jc w:val="both"/>
-      </w:pPr>
-      <w:r>
+        <w:rPr>
+          <w:lang w:val="en-US"/>
+        </w:rPr>
+      </w:pPr>
+      <w:r>
+        <w:rPr>
+          <w:lang w:val="en-US"/>
+        </w:rPr>
         <w:t xml:space="preserve">[8]: </w:t>
       </w:r>
       <w:proofErr w:type="spellStart"/>
       <w:r>
+        <w:rPr>
+          <w:lang w:val="en-US"/>
+        </w:rPr>
         <w:t>ARMedia</w:t>
       </w:r>
       <w:proofErr w:type="spellEnd"/>
       <w:r>
+        <w:rPr>
+          <w:lang w:val="en-US"/>
+        </w:rPr>
         <w:t>.</w:t>
       </w:r>
     </w:p>
     <w:p>
+      <w:pPr>
+        <w:rPr>
+          <w:lang w:val="en-US"/>
+        </w:rPr>
+      </w:pPr>
+      <w:hyperlink r:id="rId13" w:history="1">
+        <w:r>
+          <w:rPr>
+            <w:rStyle w:val="Hipervnculo"/>
+            <w:lang w:val="en-US"/>
+          </w:rPr>
+          <w:t>http://www.k12mobilelearning.com/augmented-reality-manipulatives/</w:t>
+        </w:r>
+      </w:hyperlink>
+    </w:p>
+    <w:p>
+      <w:pPr>
+        <w:jc w:val="both"/>
+        <w:rPr>
+          <w:lang w:val="en-US"/>
+        </w:rPr>
+      </w:pPr>
+      <w:r>
+        <w:rPr>
+          <w:lang w:val="en-US"/>
+        </w:rPr>
+        <w:t>[9]: SMART</w:t>
+      </w:r>
+    </w:p>
+    <w:p>
+      <w:pPr>
+        <w:jc w:val="both"/>
+        <w:rPr>
+          <w:lang w:val="en-US"/>
+        </w:rPr>
+      </w:pPr>
       <w:hyperlink r:id="rId14" w:history="1">
         <w:r>
           <w:rPr>
             <w:rStyle w:val="Hipervnculo"/>
+            <w:lang w:val="en-US"/>
           </w:rPr>
-          <w:t>http://www.k12mobilelearning.com/augmented-reality-manipulatives/</w:t>
+          <w:t>http://bcs.org/upload/pdf/ewic_hc08_v2_paper7.pdf</w:t>
         </w:r>
       </w:hyperlink>
     </w:p>
     <w:p>
       <w:pPr>
         <w:jc w:val="both"/>
+        <w:rPr>
+          <w:lang w:val="en-US"/>
+        </w:rPr>
+      </w:pPr>
+      <w:r>
+        <w:rPr>
+          <w:lang w:val="en-US"/>
+        </w:rPr>
+        <w:lastRenderedPageBreak/>
+        <w:t>[10]: Arts Center of Christchurch, New Zealand</w:t>
+      </w:r>
+    </w:p>
+    <w:p>
+      <w:pPr>
+        <w:jc w:val="both"/>
+        <w:rPr>
+          <w:lang w:val="en-US"/>
+        </w:rPr>
+      </w:pPr>
+      <w:hyperlink r:id="rId15" w:history="1">
+        <w:r>
+          <w:rPr>
+            <w:rStyle w:val="Hipervnculo"/>
+            <w:lang w:val="en-US"/>
+          </w:rPr>
+          <w:t>http://www.solomonalexis.com/downloads/ar_edu.pdf</w:t>
+        </w:r>
+      </w:hyperlink>
+    </w:p>
+    <w:p>
+      <w:pPr>
+        <w:jc w:val="both"/>
+        <w:rPr>
+          <w:lang w:val="en-US"/>
+        </w:rPr>
       </w:pPr>
     </w:p>
     <w:sectPr>
@@ -1223,8 +1707,8 @@
 </file>
 
 <file path=word/numbering.xml><?xml version="1.0" encoding="utf-8"?>
-<w:numbering xmlns:wpc="http://schemas.microsoft.com/office/word/2010/wordprocessingCanvas" xmlns:mc="http://schemas.openxmlformats.org/markup-compatibility/2006" xmlns:o="urn:schemas-microsoft-com:office:office" xmlns:r="http://schemas.openxmlformats.org/officeDocument/2006/relationships" xmlns:m="http://schemas.openxmlformats.org/officeDocument/2006/math" xmlns:v="urn:schemas-microsoft-com:vml" xmlns:wp14="http://schemas.microsoft.com/office/word/2010/wordprocessingDrawing" xmlns:wp="http://schemas.openxmlformats.org/drawingml/2006/wordprocessingDrawing" xmlns:w10="urn:schemas-microsoft-com:office:word" xmlns:w="http://schemas.openxmlformats.org/wordprocessingml/2006/main" xmlns:w14="http://schemas.microsoft.com/office/word/2010/wordml" xmlns:wpg="http://schemas.microsoft.com/office/word/2010/wordprocessingGroup" xmlns:wpi="http://schemas.microsoft.com/office/word/2010/wordprocessingInk" xmlns:wne="http://schemas.microsoft.com/office/word/2006/wordml" xmlns:wps="http://schemas.microsoft.com/office/word/2010/wordprocessingShape" mc:Ignorable="w14 wp14">
-  <w:abstractNum w:abstractNumId="0">
+<w:numbering xmlns:wpc="http://schemas.microsoft.com/office/word/2010/wordprocessingCanvas" xmlns:mc="http://schemas.openxmlformats.org/markup-compatibility/2006" xmlns:o="urn:schemas-microsoft-com:office:office" xmlns:r="http://schemas.openxmlformats.org/officeDocument/2006/relationships" xmlns:m="http://schemas.openxmlformats.org/officeDocument/2006/math" xmlns:v="urn:schemas-microsoft-com:vml" xmlns:wp14="http://schemas.microsoft.com/office/word/2010/wordprocessingDrawing" xmlns:wp="http://schemas.openxmlformats.org/drawingml/2006/wordprocessingDrawing" xmlns:w10="urn:schemas-microsoft-com:office:word" xmlns:w="http://schemas.openxmlformats.org/wordprocessingml/2006/main" xmlns:w14="http://schemas.microsoft.com/office/word/2010/wordml" xmlns:w15="http://schemas.microsoft.com/office/word/2012/wordml" xmlns:wpg="http://schemas.microsoft.com/office/word/2010/wordprocessingGroup" xmlns:wpi="http://schemas.microsoft.com/office/word/2010/wordprocessingInk" xmlns:wne="http://schemas.microsoft.com/office/word/2006/wordml" xmlns:wps="http://schemas.microsoft.com/office/word/2010/wordprocessingShape" mc:Ignorable="w14 w15 wp14">
+  <w:abstractNum w:abstractNumId="0" w15:restartNumberingAfterBreak="0">
     <w:nsid w:val="09F943BC"/>
     <w:multiLevelType w:val="hybridMultilevel"/>
     <w:tmpl w:val="FF24C688"/>
@@ -1310,7 +1794,7 @@
       </w:pPr>
     </w:lvl>
   </w:abstractNum>
-  <w:abstractNum w:abstractNumId="1">
+  <w:abstractNum w:abstractNumId="1" w15:restartNumberingAfterBreak="0">
     <w:nsid w:val="4541155F"/>
     <w:multiLevelType w:val="hybridMultilevel"/>
     <w:tmpl w:val="44DE8786"/>
@@ -1396,7 +1880,7 @@
       </w:pPr>
     </w:lvl>
   </w:abstractNum>
-  <w:abstractNum w:abstractNumId="2">
+  <w:abstractNum w:abstractNumId="2" w15:restartNumberingAfterBreak="0">
     <w:nsid w:val="4CD1319C"/>
     <w:multiLevelType w:val="hybridMultilevel"/>
     <w:tmpl w:val="742C5004"/>
@@ -1509,7 +1993,7 @@
       </w:rPr>
     </w:lvl>
   </w:abstractNum>
-  <w:abstractNum w:abstractNumId="3">
+  <w:abstractNum w:abstractNumId="3" w15:restartNumberingAfterBreak="0">
     <w:nsid w:val="4DA91797"/>
     <w:multiLevelType w:val="hybridMultilevel"/>
     <w:tmpl w:val="844A98B4"/>
@@ -1595,7 +2079,7 @@
       </w:pPr>
     </w:lvl>
   </w:abstractNum>
-  <w:abstractNum w:abstractNumId="4">
+  <w:abstractNum w:abstractNumId="4" w15:restartNumberingAfterBreak="0">
     <w:nsid w:val="6A6563C3"/>
     <w:multiLevelType w:val="hybridMultilevel"/>
     <w:tmpl w:val="11DEF7CE"/>
@@ -1708,7 +2192,7 @@
       </w:rPr>
     </w:lvl>
   </w:abstractNum>
-  <w:abstractNum w:abstractNumId="5">
+  <w:abstractNum w:abstractNumId="5" w15:restartNumberingAfterBreak="0">
     <w:nsid w:val="72B979D9"/>
     <w:multiLevelType w:val="hybridMultilevel"/>
     <w:tmpl w:val="844A98B4"/>
@@ -1794,7 +2278,7 @@
       </w:pPr>
     </w:lvl>
   </w:abstractNum>
-  <w:abstractNum w:abstractNumId="6">
+  <w:abstractNum w:abstractNumId="6" w15:restartNumberingAfterBreak="0">
     <w:nsid w:val="77BC3AEB"/>
     <w:multiLevelType w:val="hybridMultilevel"/>
     <w:tmpl w:val="FF24C688"/>
@@ -1905,7 +2389,7 @@
 </file>
 
 <file path=word/styles.xml><?xml version="1.0" encoding="utf-8"?>
-<w:styles xmlns:mc="http://schemas.openxmlformats.org/markup-compatibility/2006" xmlns:r="http://schemas.openxmlformats.org/officeDocument/2006/relationships" xmlns:w="http://schemas.openxmlformats.org/wordprocessingml/2006/main" xmlns:w14="http://schemas.microsoft.com/office/word/2010/wordml" mc:Ignorable="w14">
+<w:styles xmlns:mc="http://schemas.openxmlformats.org/markup-compatibility/2006" xmlns:r="http://schemas.openxmlformats.org/officeDocument/2006/relationships" xmlns:w="http://schemas.openxmlformats.org/wordprocessingml/2006/main" xmlns:w14="http://schemas.microsoft.com/office/word/2010/wordml" xmlns:w15="http://schemas.microsoft.com/office/word/2012/wordml" mc:Ignorable="w14 w15">
   <w:docDefaults>
     <w:rPrDefault>
       <w:rPr>
@@ -1921,144 +2405,378 @@
       </w:pPr>
     </w:pPrDefault>
   </w:docDefaults>
-  <w:latentStyles w:defLockedState="0" w:defUIPriority="99" w:defSemiHidden="1" w:defUnhideWhenUsed="1" w:defQFormat="0" w:count="267">
-    <w:lsdException w:name="Normal" w:semiHidden="0" w:uiPriority="0" w:unhideWhenUsed="0" w:qFormat="1"/>
-    <w:lsdException w:name="heading 1" w:semiHidden="0" w:uiPriority="9" w:unhideWhenUsed="0" w:qFormat="1"/>
-    <w:lsdException w:name="heading 2" w:uiPriority="9" w:qFormat="1"/>
-    <w:lsdException w:name="heading 3" w:uiPriority="9" w:qFormat="1"/>
-    <w:lsdException w:name="heading 4" w:uiPriority="9" w:qFormat="1"/>
-    <w:lsdException w:name="heading 5" w:uiPriority="9" w:qFormat="1"/>
-    <w:lsdException w:name="heading 6" w:uiPriority="9" w:qFormat="1"/>
-    <w:lsdException w:name="heading 7" w:uiPriority="9" w:qFormat="1"/>
-    <w:lsdException w:name="heading 8" w:uiPriority="9" w:qFormat="1"/>
-    <w:lsdException w:name="heading 9" w:uiPriority="9" w:qFormat="1"/>
-    <w:lsdException w:name="toc 1" w:uiPriority="39"/>
-    <w:lsdException w:name="toc 2" w:uiPriority="39"/>
-    <w:lsdException w:name="toc 3" w:uiPriority="39"/>
-    <w:lsdException w:name="toc 4" w:uiPriority="39"/>
-    <w:lsdException w:name="toc 5" w:uiPriority="39"/>
-    <w:lsdException w:name="toc 6" w:uiPriority="39"/>
-    <w:lsdException w:name="toc 7" w:uiPriority="39"/>
-    <w:lsdException w:name="toc 8" w:uiPriority="39"/>
-    <w:lsdException w:name="toc 9" w:uiPriority="39"/>
-    <w:lsdException w:name="caption" w:uiPriority="35" w:qFormat="1"/>
-    <w:lsdException w:name="Title" w:semiHidden="0" w:uiPriority="10" w:unhideWhenUsed="0" w:qFormat="1"/>
-    <w:lsdException w:name="Default Paragraph Font" w:uiPriority="1"/>
-    <w:lsdException w:name="Subtitle" w:semiHidden="0" w:uiPriority="11" w:unhideWhenUsed="0" w:qFormat="1"/>
-    <w:lsdException w:name="Strong" w:semiHidden="0" w:uiPriority="22" w:unhideWhenUsed="0" w:qFormat="1"/>
-    <w:lsdException w:name="Emphasis" w:semiHidden="0" w:uiPriority="20" w:unhideWhenUsed="0" w:qFormat="1"/>
-    <w:lsdException w:name="Table Grid" w:semiHidden="0" w:uiPriority="59" w:unhideWhenUsed="0"/>
-    <w:lsdException w:name="Placeholder Text" w:unhideWhenUsed="0"/>
-    <w:lsdException w:name="No Spacing" w:semiHidden="0" w:uiPriority="1" w:unhideWhenUsed="0" w:qFormat="1"/>
-    <w:lsdException w:name="Light Shading" w:semiHidden="0" w:uiPriority="60" w:unhideWhenUsed="0"/>
-    <w:lsdException w:name="Light List" w:semiHidden="0" w:uiPriority="61" w:unhideWhenUsed="0"/>
-    <w:lsdException w:name="Light Grid" w:semiHidden="0" w:uiPriority="62" w:unhideWhenUsed="0"/>
-    <w:lsdException w:name="Medium Shading 1" w:semiHidden="0" w:uiPriority="63" w:unhideWhenUsed="0"/>
-    <w:lsdException w:name="Medium Shading 2" w:semiHidden="0" w:uiPriority="64" w:unhideWhenUsed="0"/>
-    <w:lsdException w:name="Medium List 1" w:semiHidden="0" w:uiPriority="65" w:unhideWhenUsed="0"/>
-    <w:lsdException w:name="Medium List 2" w:semiHidden="0" w:uiPriority="66" w:unhideWhenUsed="0"/>
-    <w:lsdException w:name="Medium Grid 1" w:semiHidden="0" w:uiPriority="67" w:unhideWhenUsed="0"/>
-    <w:lsdException w:name="Medium Grid 2" w:semiHidden="0" w:uiPriority="68" w:unhideWhenUsed="0"/>
-    <w:lsdException w:name="Medium Grid 3" w:semiHidden="0" w:uiPriority="69" w:unhideWhenUsed="0"/>
-    <w:lsdException w:name="Dark List" w:semiHidden="0" w:uiPriority="70" w:unhideWhenUsed="0"/>
-    <w:lsdException w:name="Colorful Shading" w:semiHidden="0" w:uiPriority="71" w:unhideWhenUsed="0"/>
-    <w:lsdException w:name="Colorful List" w:semiHidden="0" w:uiPriority="72" w:unhideWhenUsed="0"/>
-    <w:lsdException w:name="Colorful Grid" w:semiHidden="0" w:uiPriority="73" w:unhideWhenUsed="0"/>
-    <w:lsdException w:name="Light Shading Accent 1" w:semiHidden="0" w:uiPriority="60" w:unhideWhenUsed="0"/>
-    <w:lsdException w:name="Light List Accent 1" w:semiHidden="0" w:uiPriority="61" w:unhideWhenUsed="0"/>
-    <w:lsdException w:name="Light Grid Accent 1" w:semiHidden="0" w:uiPriority="62" w:unhideWhenUsed="0"/>
-    <w:lsdException w:name="Medium Shading 1 Accent 1" w:semiHidden="0" w:uiPriority="63" w:unhideWhenUsed="0"/>
-    <w:lsdException w:name="Medium Shading 2 Accent 1" w:semiHidden="0" w:uiPriority="64" w:unhideWhenUsed="0"/>
-    <w:lsdException w:name="Medium List 1 Accent 1" w:semiHidden="0" w:uiPriority="65" w:unhideWhenUsed="0"/>
-    <w:lsdException w:name="Revision" w:unhideWhenUsed="0"/>
-    <w:lsdException w:name="List Paragraph" w:semiHidden="0" w:uiPriority="34" w:unhideWhenUsed="0" w:qFormat="1"/>
-    <w:lsdException w:name="Quote" w:semiHidden="0" w:uiPriority="29" w:unhideWhenUsed="0" w:qFormat="1"/>
-    <w:lsdException w:name="Intense Quote" w:semiHidden="0" w:uiPriority="30" w:unhideWhenUsed="0" w:qFormat="1"/>
-    <w:lsdException w:name="Medium List 2 Accent 1" w:semiHidden="0" w:uiPriority="66" w:unhideWhenUsed="0"/>
-    <w:lsdException w:name="Medium Grid 1 Accent 1" w:semiHidden="0" w:uiPriority="67" w:unhideWhenUsed="0"/>
-    <w:lsdException w:name="Medium Grid 2 Accent 1" w:semiHidden="0" w:uiPriority="68" w:unhideWhenUsed="0"/>
-    <w:lsdException w:name="Medium Grid 3 Accent 1" w:semiHidden="0" w:uiPriority="69" w:unhideWhenUsed="0"/>
-    <w:lsdException w:name="Dark List Accent 1" w:semiHidden="0" w:uiPriority="70" w:unhideWhenUsed="0"/>
-    <w:lsdException w:name="Colorful Shading Accent 1" w:semiHidden="0" w:uiPriority="71" w:unhideWhenUsed="0"/>
-    <w:lsdException w:name="Colorful List Accent 1" w:semiHidden="0" w:uiPriority="72" w:unhideWhenUsed="0"/>
-    <w:lsdException w:name="Colorful Grid Accent 1" w:semiHidden="0" w:uiPriority="73" w:unhideWhenUsed="0"/>
-    <w:lsdException w:name="Light Shading Accent 2" w:semiHidden="0" w:uiPriority="60" w:unhideWhenUsed="0"/>
-    <w:lsdException w:name="Light List Accent 2" w:semiHidden="0" w:uiPriority="61" w:unhideWhenUsed="0"/>
-    <w:lsdException w:name="Light Grid Accent 2" w:semiHidden="0" w:uiPriority="62" w:unhideWhenUsed="0"/>
-    <w:lsdException w:name="Medium Shading 1 Accent 2" w:semiHidden="0" w:uiPriority="63" w:unhideWhenUsed="0"/>
-    <w:lsdException w:name="Medium Shading 2 Accent 2" w:semiHidden="0" w:uiPriority="64" w:unhideWhenUsed="0"/>
-    <w:lsdException w:name="Medium List 1 Accent 2" w:semiHidden="0" w:uiPriority="65" w:unhideWhenUsed="0"/>
-    <w:lsdException w:name="Medium List 2 Accent 2" w:semiHidden="0" w:uiPriority="66" w:unhideWhenUsed="0"/>
-    <w:lsdException w:name="Medium Grid 1 Accent 2" w:semiHidden="0" w:uiPriority="67" w:unhideWhenUsed="0"/>
-    <w:lsdException w:name="Medium Grid 2 Accent 2" w:semiHidden="0" w:uiPriority="68" w:unhideWhenUsed="0"/>
-    <w:lsdException w:name="Medium Grid 3 Accent 2" w:semiHidden="0" w:uiPriority="69" w:unhideWhenUsed="0"/>
-    <w:lsdException w:name="Dark List Accent 2" w:semiHidden="0" w:uiPriority="70" w:unhideWhenUsed="0"/>
-    <w:lsdException w:name="Colorful Shading Accent 2" w:semiHidden="0" w:uiPriority="71" w:unhideWhenUsed="0"/>
-    <w:lsdException w:name="Colorful List Accent 2" w:semiHidden="0" w:uiPriority="72" w:unhideWhenUsed="0"/>
-    <w:lsdException w:name="Colorful Grid Accent 2" w:semiHidden="0" w:uiPriority="73" w:unhideWhenUsed="0"/>
-    <w:lsdException w:name="Light Shading Accent 3" w:semiHidden="0" w:uiPriority="60" w:unhideWhenUsed="0"/>
-    <w:lsdException w:name="Light List Accent 3" w:semiHidden="0" w:uiPriority="61" w:unhideWhenUsed="0"/>
-    <w:lsdException w:name="Light Grid Accent 3" w:semiHidden="0" w:uiPriority="62" w:unhideWhenUsed="0"/>
-    <w:lsdException w:name="Medium Shading 1 Accent 3" w:semiHidden="0" w:uiPriority="63" w:unhideWhenUsed="0"/>
-    <w:lsdException w:name="Medium Shading 2 Accent 3" w:semiHidden="0" w:uiPriority="64" w:unhideWhenUsed="0"/>
-    <w:lsdException w:name="Medium List 1 Accent 3" w:semiHidden="0" w:uiPriority="65" w:unhideWhenUsed="0"/>
-    <w:lsdException w:name="Medium List 2 Accent 3" w:semiHidden="0" w:uiPriority="66" w:unhideWhenUsed="0"/>
-    <w:lsdException w:name="Medium Grid 1 Accent 3" w:semiHidden="0" w:uiPriority="67" w:unhideWhenUsed="0"/>
-    <w:lsdException w:name="Medium Grid 2 Accent 3" w:semiHidden="0" w:uiPriority="68" w:unhideWhenUsed="0"/>
-    <w:lsdException w:name="Medium Grid 3 Accent 3" w:semiHidden="0" w:uiPriority="69" w:unhideWhenUsed="0"/>
-    <w:lsdException w:name="Dark List Accent 3" w:semiHidden="0" w:uiPriority="70" w:unhideWhenUsed="0"/>
-    <w:lsdException w:name="Colorful Shading Accent 3" w:semiHidden="0" w:uiPriority="71" w:unhideWhenUsed="0"/>
-    <w:lsdException w:name="Colorful List Accent 3" w:semiHidden="0" w:uiPriority="72" w:unhideWhenUsed="0"/>
-    <w:lsdException w:name="Colorful Grid Accent 3" w:semiHidden="0" w:uiPriority="73" w:unhideWhenUsed="0"/>
-    <w:lsdException w:name="Light Shading Accent 4" w:semiHidden="0" w:uiPriority="60" w:unhideWhenUsed="0"/>
-    <w:lsdException w:name="Light List Accent 4" w:semiHidden="0" w:uiPriority="61" w:unhideWhenUsed="0"/>
-    <w:lsdException w:name="Light Grid Accent 4" w:semiHidden="0" w:uiPriority="62" w:unhideWhenUsed="0"/>
-    <w:lsdException w:name="Medium Shading 1 Accent 4" w:semiHidden="0" w:uiPriority="63" w:unhideWhenUsed="0"/>
-    <w:lsdException w:name="Medium Shading 2 Accent 4" w:semiHidden="0" w:uiPriority="64" w:unhideWhenUsed="0"/>
-    <w:lsdException w:name="Medium List 1 Accent 4" w:semiHidden="0" w:uiPriority="65" w:unhideWhenUsed="0"/>
-    <w:lsdException w:name="Medium List 2 Accent 4" w:semiHidden="0" w:uiPriority="66" w:unhideWhenUsed="0"/>
-    <w:lsdException w:name="Medium Grid 1 Accent 4" w:semiHidden="0" w:uiPriority="67" w:unhideWhenUsed="0"/>
-    <w:lsdException w:name="Medium Grid 2 Accent 4" w:semiHidden="0" w:uiPriority="68" w:unhideWhenUsed="0"/>
-    <w:lsdException w:name="Medium Grid 3 Accent 4" w:semiHidden="0" w:uiPriority="69" w:unhideWhenUsed="0"/>
-    <w:lsdException w:name="Dark List Accent 4" w:semiHidden="0" w:uiPriority="70" w:unhideWhenUsed="0"/>
-    <w:lsdException w:name="Colorful Shading Accent 4" w:semiHidden="0" w:uiPriority="71" w:unhideWhenUsed="0"/>
-    <w:lsdException w:name="Colorful List Accent 4" w:semiHidden="0" w:uiPriority="72" w:unhideWhenUsed="0"/>
-    <w:lsdException w:name="Colorful Grid Accent 4" w:semiHidden="0" w:uiPriority="73" w:unhideWhenUsed="0"/>
-    <w:lsdException w:name="Light Shading Accent 5" w:semiHidden="0" w:uiPriority="60" w:unhideWhenUsed="0"/>
-    <w:lsdException w:name="Light List Accent 5" w:semiHidden="0" w:uiPriority="61" w:unhideWhenUsed="0"/>
-    <w:lsdException w:name="Light Grid Accent 5" w:semiHidden="0" w:uiPriority="62" w:unhideWhenUsed="0"/>
-    <w:lsdException w:name="Medium Shading 1 Accent 5" w:semiHidden="0" w:uiPriority="63" w:unhideWhenUsed="0"/>
-    <w:lsdException w:name="Medium Shading 2 Accent 5" w:semiHidden="0" w:uiPriority="64" w:unhideWhenUsed="0"/>
-    <w:lsdException w:name="Medium List 1 Accent 5" w:semiHidden="0" w:uiPriority="65" w:unhideWhenUsed="0"/>
-    <w:lsdException w:name="Medium List 2 Accent 5" w:semiHidden="0" w:uiPriority="66" w:unhideWhenUsed="0"/>
-    <w:lsdException w:name="Medium Grid 1 Accent 5" w:semiHidden="0" w:uiPriority="67" w:unhideWhenUsed="0"/>
-    <w:lsdException w:name="Medium Grid 2 Accent 5" w:semiHidden="0" w:uiPriority="68" w:unhideWhenUsed="0"/>
-    <w:lsdException w:name="Medium Grid 3 Accent 5" w:semiHidden="0" w:uiPriority="69" w:unhideWhenUsed="0"/>
-    <w:lsdException w:name="Dark List Accent 5" w:semiHidden="0" w:uiPriority="70" w:unhideWhenUsed="0"/>
-    <w:lsdException w:name="Colorful Shading Accent 5" w:semiHidden="0" w:uiPriority="71" w:unhideWhenUsed="0"/>
-    <w:lsdException w:name="Colorful List Accent 5" w:semiHidden="0" w:uiPriority="72" w:unhideWhenUsed="0"/>
-    <w:lsdException w:name="Colorful Grid Accent 5" w:semiHidden="0" w:uiPriority="73" w:unhideWhenUsed="0"/>
-    <w:lsdException w:name="Light Shading Accent 6" w:semiHidden="0" w:uiPriority="60" w:unhideWhenUsed="0"/>
-    <w:lsdException w:name="Light List Accent 6" w:semiHidden="0" w:uiPriority="61" w:unhideWhenUsed="0"/>
-    <w:lsdException w:name="Light Grid Accent 6" w:semiHidden="0" w:uiPriority="62" w:unhideWhenUsed="0"/>
-    <w:lsdException w:name="Medium Shading 1 Accent 6" w:semiHidden="0" w:uiPriority="63" w:unhideWhenUsed="0"/>
-    <w:lsdException w:name="Medium Shading 2 Accent 6" w:semiHidden="0" w:uiPriority="64" w:unhideWhenUsed="0"/>
-    <w:lsdException w:name="Medium List 1 Accent 6" w:semiHidden="0" w:uiPriority="65" w:unhideWhenUsed="0"/>
-    <w:lsdException w:name="Medium List 2 Accent 6" w:semiHidden="0" w:uiPriority="66" w:unhideWhenUsed="0"/>
-    <w:lsdException w:name="Medium Grid 1 Accent 6" w:semiHidden="0" w:uiPriority="67" w:unhideWhenUsed="0"/>
-    <w:lsdException w:name="Medium Grid 2 Accent 6" w:semiHidden="0" w:uiPriority="68" w:unhideWhenUsed="0"/>
-    <w:lsdException w:name="Medium Grid 3 Accent 6" w:semiHidden="0" w:uiPriority="69" w:unhideWhenUsed="0"/>
-    <w:lsdException w:name="Dark List Accent 6" w:semiHidden="0" w:uiPriority="70" w:unhideWhenUsed="0"/>
-    <w:lsdException w:name="Colorful Shading Accent 6" w:semiHidden="0" w:uiPriority="71" w:unhideWhenUsed="0"/>
-    <w:lsdException w:name="Colorful List Accent 6" w:semiHidden="0" w:uiPriority="72" w:unhideWhenUsed="0"/>
-    <w:lsdException w:name="Colorful Grid Accent 6" w:semiHidden="0" w:uiPriority="73" w:unhideWhenUsed="0"/>
-    <w:lsdException w:name="Subtle Emphasis" w:semiHidden="0" w:uiPriority="19" w:unhideWhenUsed="0" w:qFormat="1"/>
-    <w:lsdException w:name="Intense Emphasis" w:semiHidden="0" w:uiPriority="21" w:unhideWhenUsed="0" w:qFormat="1"/>
-    <w:lsdException w:name="Subtle Reference" w:semiHidden="0" w:uiPriority="31" w:unhideWhenUsed="0" w:qFormat="1"/>
-    <w:lsdException w:name="Intense Reference" w:semiHidden="0" w:uiPriority="32" w:unhideWhenUsed="0" w:qFormat="1"/>
-    <w:lsdException w:name="Book Title" w:semiHidden="0" w:uiPriority="33" w:unhideWhenUsed="0" w:qFormat="1"/>
-    <w:lsdException w:name="Bibliography" w:uiPriority="37"/>
-    <w:lsdException w:name="TOC Heading" w:uiPriority="39" w:qFormat="1"/>
+  <w:latentStyles w:defLockedState="0" w:defUIPriority="99" w:defSemiHidden="0" w:defUnhideWhenUsed="0" w:defQFormat="0" w:count="371">
+    <w:lsdException w:name="Normal" w:uiPriority="0" w:qFormat="1"/>
+    <w:lsdException w:name="heading 1" w:uiPriority="9" w:qFormat="1"/>
+    <w:lsdException w:name="heading 2" w:semiHidden="1" w:uiPriority="9" w:unhideWhenUsed="1" w:qFormat="1"/>
+    <w:lsdException w:name="heading 3" w:semiHidden="1" w:uiPriority="9" w:unhideWhenUsed="1" w:qFormat="1"/>
+    <w:lsdException w:name="heading 4" w:semiHidden="1" w:uiPriority="9" w:unhideWhenUsed="1" w:qFormat="1"/>
+    <w:lsdException w:name="heading 5" w:semiHidden="1" w:uiPriority="9" w:unhideWhenUsed="1" w:qFormat="1"/>
+    <w:lsdException w:name="heading 6" w:semiHidden="1" w:uiPriority="9" w:unhideWhenUsed="1" w:qFormat="1"/>
+    <w:lsdException w:name="heading 7" w:semiHidden="1" w:uiPriority="9" w:unhideWhenUsed="1" w:qFormat="1"/>
+    <w:lsdException w:name="heading 8" w:semiHidden="1" w:uiPriority="9" w:unhideWhenUsed="1" w:qFormat="1"/>
+    <w:lsdException w:name="heading 9" w:semiHidden="1" w:uiPriority="9" w:unhideWhenUsed="1" w:qFormat="1"/>
+    <w:lsdException w:name="index 1" w:semiHidden="1" w:unhideWhenUsed="1"/>
+    <w:lsdException w:name="index 2" w:semiHidden="1" w:unhideWhenUsed="1"/>
+    <w:lsdException w:name="index 3" w:semiHidden="1" w:unhideWhenUsed="1"/>
+    <w:lsdException w:name="index 4" w:semiHidden="1" w:unhideWhenUsed="1"/>
+    <w:lsdException w:name="index 5" w:semiHidden="1" w:unhideWhenUsed="1"/>
+    <w:lsdException w:name="index 6" w:semiHidden="1" w:unhideWhenUsed="1"/>
+    <w:lsdException w:name="index 7" w:semiHidden="1" w:unhideWhenUsed="1"/>
+    <w:lsdException w:name="index 8" w:semiHidden="1" w:unhideWhenUsed="1"/>
+    <w:lsdException w:name="index 9" w:semiHidden="1" w:unhideWhenUsed="1"/>
+    <w:lsdException w:name="toc 1" w:semiHidden="1" w:uiPriority="39" w:unhideWhenUsed="1"/>
+    <w:lsdException w:name="toc 2" w:semiHidden="1" w:uiPriority="39" w:unhideWhenUsed="1"/>
+    <w:lsdException w:name="toc 3" w:semiHidden="1" w:uiPriority="39" w:unhideWhenUsed="1"/>
+    <w:lsdException w:name="toc 4" w:semiHidden="1" w:uiPriority="39" w:unhideWhenUsed="1"/>
+    <w:lsdException w:name="toc 5" w:semiHidden="1" w:uiPriority="39" w:unhideWhenUsed="1"/>
+    <w:lsdException w:name="toc 6" w:semiHidden="1" w:uiPriority="39" w:unhideWhenUsed="1"/>
+    <w:lsdException w:name="toc 7" w:semiHidden="1" w:uiPriority="39" w:unhideWhenUsed="1"/>
+    <w:lsdException w:name="toc 8" w:semiHidden="1" w:uiPriority="39" w:unhideWhenUsed="1"/>
+    <w:lsdException w:name="toc 9" w:semiHidden="1" w:uiPriority="39" w:unhideWhenUsed="1"/>
+    <w:lsdException w:name="Normal Indent" w:semiHidden="1" w:unhideWhenUsed="1"/>
+    <w:lsdException w:name="footnote text" w:semiHidden="1" w:unhideWhenUsed="1"/>
+    <w:lsdException w:name="annotation text" w:semiHidden="1" w:unhideWhenUsed="1"/>
+    <w:lsdException w:name="header" w:semiHidden="1" w:unhideWhenUsed="1"/>
+    <w:lsdException w:name="footer" w:semiHidden="1" w:unhideWhenUsed="1"/>
+    <w:lsdException w:name="index heading" w:semiHidden="1" w:unhideWhenUsed="1"/>
+    <w:lsdException w:name="caption" w:semiHidden="1" w:uiPriority="35" w:unhideWhenUsed="1" w:qFormat="1"/>
+    <w:lsdException w:name="table of figures" w:semiHidden="1" w:unhideWhenUsed="1"/>
+    <w:lsdException w:name="envelope address" w:semiHidden="1" w:unhideWhenUsed="1"/>
+    <w:lsdException w:name="envelope return" w:semiHidden="1" w:unhideWhenUsed="1"/>
+    <w:lsdException w:name="footnote reference" w:semiHidden="1" w:unhideWhenUsed="1"/>
+    <w:lsdException w:name="annotation reference" w:semiHidden="1" w:unhideWhenUsed="1"/>
+    <w:lsdException w:name="line number" w:semiHidden="1" w:unhideWhenUsed="1"/>
+    <w:lsdException w:name="page number" w:semiHidden="1" w:unhideWhenUsed="1"/>
+    <w:lsdException w:name="endnote reference" w:semiHidden="1" w:unhideWhenUsed="1"/>
+    <w:lsdException w:name="endnote text" w:semiHidden="1" w:unhideWhenUsed="1"/>
+    <w:lsdException w:name="table of authorities" w:semiHidden="1" w:unhideWhenUsed="1"/>
+    <w:lsdException w:name="macro" w:semiHidden="1" w:unhideWhenUsed="1"/>
+    <w:lsdException w:name="toa heading" w:semiHidden="1" w:unhideWhenUsed="1"/>
+    <w:lsdException w:name="List" w:semiHidden="1" w:unhideWhenUsed="1"/>
+    <w:lsdException w:name="List Bullet" w:semiHidden="1" w:unhideWhenUsed="1"/>
+    <w:lsdException w:name="List Number" w:semiHidden="1" w:unhideWhenUsed="1"/>
+    <w:lsdException w:name="List 2" w:semiHidden="1" w:unhideWhenUsed="1"/>
+    <w:lsdException w:name="List 3" w:semiHidden="1" w:unhideWhenUsed="1"/>
+    <w:lsdException w:name="List 4" w:semiHidden="1" w:unhideWhenUsed="1"/>
+    <w:lsdException w:name="List 5" w:semiHidden="1" w:unhideWhenUsed="1"/>
+    <w:lsdException w:name="List Bullet 2" w:semiHidden="1" w:unhideWhenUsed="1"/>
+    <w:lsdException w:name="List Bullet 3" w:semiHidden="1" w:unhideWhenUsed="1"/>
+    <w:lsdException w:name="List Bullet 4" w:semiHidden="1" w:unhideWhenUsed="1"/>
+    <w:lsdException w:name="List Bullet 5" w:semiHidden="1" w:unhideWhenUsed="1"/>
+    <w:lsdException w:name="List Number 2" w:semiHidden="1" w:unhideWhenUsed="1"/>
+    <w:lsdException w:name="List Number 3" w:semiHidden="1" w:unhideWhenUsed="1"/>
+    <w:lsdException w:name="List Number 4" w:semiHidden="1" w:unhideWhenUsed="1"/>
+    <w:lsdException w:name="List Number 5" w:semiHidden="1" w:unhideWhenUsed="1"/>
+    <w:lsdException w:name="Title" w:uiPriority="10" w:qFormat="1"/>
+    <w:lsdException w:name="Closing" w:semiHidden="1" w:unhideWhenUsed="1"/>
+    <w:lsdException w:name="Signature" w:semiHidden="1" w:unhideWhenUsed="1"/>
+    <w:lsdException w:name="Default Paragraph Font" w:semiHidden="1" w:uiPriority="1" w:unhideWhenUsed="1"/>
+    <w:lsdException w:name="Body Text" w:semiHidden="1" w:unhideWhenUsed="1"/>
+    <w:lsdException w:name="Body Text Indent" w:semiHidden="1" w:unhideWhenUsed="1"/>
+    <w:lsdException w:name="List Continue" w:semiHidden="1" w:unhideWhenUsed="1"/>
+    <w:lsdException w:name="List Continue 2" w:semiHidden="1" w:unhideWhenUsed="1"/>
+    <w:lsdException w:name="List Continue 3" w:semiHidden="1" w:unhideWhenUsed="1"/>
+    <w:lsdException w:name="List Continue 4" w:semiHidden="1" w:unhideWhenUsed="1"/>
+    <w:lsdException w:name="List Continue 5" w:semiHidden="1" w:unhideWhenUsed="1"/>
+    <w:lsdException w:name="Message Header" w:semiHidden="1" w:unhideWhenUsed="1"/>
+    <w:lsdException w:name="Subtitle" w:uiPriority="11" w:qFormat="1"/>
+    <w:lsdException w:name="Salutation" w:semiHidden="1" w:unhideWhenUsed="1"/>
+    <w:lsdException w:name="Date" w:semiHidden="1" w:unhideWhenUsed="1"/>
+    <w:lsdException w:name="Body Text First Indent" w:semiHidden="1" w:unhideWhenUsed="1"/>
+    <w:lsdException w:name="Body Text First Indent 2" w:semiHidden="1" w:unhideWhenUsed="1"/>
+    <w:lsdException w:name="Note Heading" w:semiHidden="1" w:unhideWhenUsed="1"/>
+    <w:lsdException w:name="Body Text 2" w:semiHidden="1" w:unhideWhenUsed="1"/>
+    <w:lsdException w:name="Body Text 3" w:semiHidden="1" w:unhideWhenUsed="1"/>
+    <w:lsdException w:name="Body Text Indent 2" w:semiHidden="1" w:unhideWhenUsed="1"/>
+    <w:lsdException w:name="Body Text Indent 3" w:semiHidden="1" w:unhideWhenUsed="1"/>
+    <w:lsdException w:name="Block Text" w:semiHidden="1" w:unhideWhenUsed="1"/>
+    <w:lsdException w:name="Hyperlink" w:semiHidden="1" w:unhideWhenUsed="1"/>
+    <w:lsdException w:name="FollowedHyperlink" w:semiHidden="1" w:unhideWhenUsed="1"/>
+    <w:lsdException w:name="Strong" w:uiPriority="22" w:qFormat="1"/>
+    <w:lsdException w:name="Emphasis" w:uiPriority="20" w:qFormat="1"/>
+    <w:lsdException w:name="Document Map" w:semiHidden="1" w:unhideWhenUsed="1"/>
+    <w:lsdException w:name="Plain Text" w:semiHidden="1" w:unhideWhenUsed="1"/>
+    <w:lsdException w:name="E-mail Signature" w:semiHidden="1" w:unhideWhenUsed="1"/>
+    <w:lsdException w:name="HTML Top of Form" w:semiHidden="1" w:unhideWhenUsed="1"/>
+    <w:lsdException w:name="HTML Bottom of Form" w:semiHidden="1" w:unhideWhenUsed="1"/>
+    <w:lsdException w:name="Normal (Web)" w:semiHidden="1" w:unhideWhenUsed="1"/>
+    <w:lsdException w:name="HTML Acronym" w:semiHidden="1" w:unhideWhenUsed="1"/>
+    <w:lsdException w:name="HTML Address" w:semiHidden="1" w:unhideWhenUsed="1"/>
+    <w:lsdException w:name="HTML Cite" w:semiHidden="1" w:unhideWhenUsed="1"/>
+    <w:lsdException w:name="HTML Code" w:semiHidden="1" w:unhideWhenUsed="1"/>
+    <w:lsdException w:name="HTML Definition" w:semiHidden="1" w:unhideWhenUsed="1"/>
+    <w:lsdException w:name="HTML Keyboard" w:semiHidden="1" w:unhideWhenUsed="1"/>
+    <w:lsdException w:name="HTML Preformatted" w:semiHidden="1" w:unhideWhenUsed="1"/>
+    <w:lsdException w:name="HTML Sample" w:semiHidden="1" w:unhideWhenUsed="1"/>
+    <w:lsdException w:name="HTML Typewriter" w:semiHidden="1" w:unhideWhenUsed="1"/>
+    <w:lsdException w:name="HTML Variable" w:semiHidden="1" w:unhideWhenUsed="1"/>
+    <w:lsdException w:name="Normal Table" w:semiHidden="1" w:unhideWhenUsed="1"/>
+    <w:lsdException w:name="annotation subject" w:semiHidden="1" w:unhideWhenUsed="1"/>
+    <w:lsdException w:name="No List" w:semiHidden="1" w:unhideWhenUsed="1"/>
+    <w:lsdException w:name="Outline List 1" w:semiHidden="1" w:unhideWhenUsed="1"/>
+    <w:lsdException w:name="Outline List 2" w:semiHidden="1" w:unhideWhenUsed="1"/>
+    <w:lsdException w:name="Outline List 3" w:semiHidden="1" w:unhideWhenUsed="1"/>
+    <w:lsdException w:name="Table Simple 1" w:semiHidden="1" w:unhideWhenUsed="1"/>
+    <w:lsdException w:name="Table Simple 2" w:semiHidden="1" w:unhideWhenUsed="1"/>
+    <w:lsdException w:name="Table Simple 3" w:semiHidden="1" w:unhideWhenUsed="1"/>
+    <w:lsdException w:name="Table Classic 1" w:semiHidden="1" w:unhideWhenUsed="1"/>
+    <w:lsdException w:name="Table Classic 2" w:semiHidden="1" w:unhideWhenUsed="1"/>
+    <w:lsdException w:name="Table Classic 3" w:semiHidden="1" w:unhideWhenUsed="1"/>
+    <w:lsdException w:name="Table Classic 4" w:semiHidden="1" w:unhideWhenUsed="1"/>
+    <w:lsdException w:name="Table Colorful 1" w:semiHidden="1" w:unhideWhenUsed="1"/>
+    <w:lsdException w:name="Table Colorful 2" w:semiHidden="1" w:unhideWhenUsed="1"/>
+    <w:lsdException w:name="Table Colorful 3" w:semiHidden="1" w:unhideWhenUsed="1"/>
+    <w:lsdException w:name="Table Columns 1" w:semiHidden="1" w:unhideWhenUsed="1"/>
+    <w:lsdException w:name="Table Columns 2" w:semiHidden="1" w:unhideWhenUsed="1"/>
+    <w:lsdException w:name="Table Columns 3" w:semiHidden="1" w:unhideWhenUsed="1"/>
+    <w:lsdException w:name="Table Columns 4" w:semiHidden="1" w:unhideWhenUsed="1"/>
+    <w:lsdException w:name="Table Columns 5" w:semiHidden="1" w:unhideWhenUsed="1"/>
+    <w:lsdException w:name="Table Grid 1" w:semiHidden="1" w:unhideWhenUsed="1"/>
+    <w:lsdException w:name="Table Grid 2" w:semiHidden="1" w:unhideWhenUsed="1"/>
+    <w:lsdException w:name="Table Grid 3" w:semiHidden="1" w:unhideWhenUsed="1"/>
+    <w:lsdException w:name="Table Grid 4" w:semiHidden="1" w:unhideWhenUsed="1"/>
+    <w:lsdException w:name="Table Grid 5" w:semiHidden="1" w:unhideWhenUsed="1"/>
+    <w:lsdException w:name="Table Grid 6" w:semiHidden="1" w:unhideWhenUsed="1"/>
+    <w:lsdException w:name="Table Grid 7" w:semiHidden="1" w:unhideWhenUsed="1"/>
+    <w:lsdException w:name="Table Grid 8" w:semiHidden="1" w:unhideWhenUsed="1"/>
+    <w:lsdException w:name="Table List 1" w:semiHidden="1" w:unhideWhenUsed="1"/>
+    <w:lsdException w:name="Table List 2" w:semiHidden="1" w:unhideWhenUsed="1"/>
+    <w:lsdException w:name="Table List 3" w:semiHidden="1" w:unhideWhenUsed="1"/>
+    <w:lsdException w:name="Table List 4" w:semiHidden="1" w:unhideWhenUsed="1"/>
+    <w:lsdException w:name="Table List 5" w:semiHidden="1" w:unhideWhenUsed="1"/>
+    <w:lsdException w:name="Table List 6" w:semiHidden="1" w:unhideWhenUsed="1"/>
+    <w:lsdException w:name="Table List 7" w:semiHidden="1" w:unhideWhenUsed="1"/>
+    <w:lsdException w:name="Table List 8" w:semiHidden="1" w:unhideWhenUsed="1"/>
+    <w:lsdException w:name="Table 3D effects 1" w:semiHidden="1" w:unhideWhenUsed="1"/>
+    <w:lsdException w:name="Table 3D effects 2" w:semiHidden="1" w:unhideWhenUsed="1"/>
+    <w:lsdException w:name="Table 3D effects 3" w:semiHidden="1" w:unhideWhenUsed="1"/>
+    <w:lsdException w:name="Table Contemporary" w:semiHidden="1" w:unhideWhenUsed="1"/>
+    <w:lsdException w:name="Table Elegant" w:semiHidden="1" w:unhideWhenUsed="1"/>
+    <w:lsdException w:name="Table Professional" w:semiHidden="1" w:unhideWhenUsed="1"/>
+    <w:lsdException w:name="Table Subtle 1" w:semiHidden="1" w:unhideWhenUsed="1"/>
+    <w:lsdException w:name="Table Subtle 2" w:semiHidden="1" w:unhideWhenUsed="1"/>
+    <w:lsdException w:name="Table Web 1" w:semiHidden="1" w:unhideWhenUsed="1"/>
+    <w:lsdException w:name="Table Web 2" w:semiHidden="1" w:unhideWhenUsed="1"/>
+    <w:lsdException w:name="Table Web 3" w:semiHidden="1" w:unhideWhenUsed="1"/>
+    <w:lsdException w:name="Balloon Text" w:semiHidden="1" w:unhideWhenUsed="1"/>
+    <w:lsdException w:name="Table Grid" w:uiPriority="59"/>
+    <w:lsdException w:name="Table Theme" w:semiHidden="1" w:unhideWhenUsed="1"/>
+    <w:lsdException w:name="Placeholder Text" w:semiHidden="1"/>
+    <w:lsdException w:name="No Spacing" w:uiPriority="1" w:qFormat="1"/>
+    <w:lsdException w:name="Light Shading" w:uiPriority="60"/>
+    <w:lsdException w:name="Light List" w:uiPriority="61"/>
+    <w:lsdException w:name="Light Grid" w:uiPriority="62"/>
+    <w:lsdException w:name="Medium Shading 1" w:uiPriority="63"/>
+    <w:lsdException w:name="Medium Shading 2" w:uiPriority="64"/>
+    <w:lsdException w:name="Medium List 1" w:uiPriority="65"/>
+    <w:lsdException w:name="Medium List 2" w:uiPriority="66"/>
+    <w:lsdException w:name="Medium Grid 1" w:uiPriority="67"/>
+    <w:lsdException w:name="Medium Grid 2" w:uiPriority="68"/>
+    <w:lsdException w:name="Medium Grid 3" w:uiPriority="69"/>
+    <w:lsdException w:name="Dark List" w:uiPriority="70"/>
+    <w:lsdException w:name="Colorful Shading" w:uiPriority="71"/>
+    <w:lsdException w:name="Colorful List" w:uiPriority="72"/>
+    <w:lsdException w:name="Colorful Grid" w:uiPriority="73"/>
+    <w:lsdException w:name="Light Shading Accent 1" w:uiPriority="60"/>
+    <w:lsdException w:name="Light List Accent 1" w:uiPriority="61"/>
+    <w:lsdException w:name="Light Grid Accent 1" w:uiPriority="62"/>
+    <w:lsdException w:name="Medium Shading 1 Accent 1" w:uiPriority="63"/>
+    <w:lsdException w:name="Medium Shading 2 Accent 1" w:uiPriority="64"/>
+    <w:lsdException w:name="Medium List 1 Accent 1" w:uiPriority="65"/>
+    <w:lsdException w:name="Revision" w:semiHidden="1"/>
+    <w:lsdException w:name="List Paragraph" w:uiPriority="34" w:qFormat="1"/>
+    <w:lsdException w:name="Quote" w:uiPriority="29" w:qFormat="1"/>
+    <w:lsdException w:name="Intense Quote" w:uiPriority="30" w:qFormat="1"/>
+    <w:lsdException w:name="Medium List 2 Accent 1" w:uiPriority="66"/>
+    <w:lsdException w:name="Medium Grid 1 Accent 1" w:uiPriority="67"/>
+    <w:lsdException w:name="Medium Grid 2 Accent 1" w:uiPriority="68"/>
+    <w:lsdException w:name="Medium Grid 3 Accent 1" w:uiPriority="69"/>
+    <w:lsdException w:name="Dark List Accent 1" w:uiPriority="70"/>
+    <w:lsdException w:name="Colorful Shading Accent 1" w:uiPriority="71"/>
+    <w:lsdException w:name="Colorful List Accent 1" w:uiPriority="72"/>
+    <w:lsdException w:name="Colorful Grid Accent 1" w:uiPriority="73"/>
+    <w:lsdException w:name="Light Shading Accent 2" w:uiPriority="60"/>
+    <w:lsdException w:name="Light List Accent 2" w:uiPriority="61"/>
+    <w:lsdException w:name="Light Grid Accent 2" w:uiPriority="62"/>
+    <w:lsdException w:name="Medium Shading 1 Accent 2" w:uiPriority="63"/>
+    <w:lsdException w:name="Medium Shading 2 Accent 2" w:uiPriority="64"/>
+    <w:lsdException w:name="Medium List 1 Accent 2" w:uiPriority="65"/>
+    <w:lsdException w:name="Medium List 2 Accent 2" w:uiPriority="66"/>
+    <w:lsdException w:name="Medium Grid 1 Accent 2" w:uiPriority="67"/>
+    <w:lsdException w:name="Medium Grid 2 Accent 2" w:uiPriority="68"/>
+    <w:lsdException w:name="Medium Grid 3 Accent 2" w:uiPriority="69"/>
+    <w:lsdException w:name="Dark List Accent 2" w:uiPriority="70"/>
+    <w:lsdException w:name="Colorful Shading Accent 2" w:uiPriority="71"/>
+    <w:lsdException w:name="Colorful List Accent 2" w:uiPriority="72"/>
+    <w:lsdException w:name="Colorful Grid Accent 2" w:uiPriority="73"/>
+    <w:lsdException w:name="Light Shading Accent 3" w:uiPriority="60"/>
+    <w:lsdException w:name="Light List Accent 3" w:uiPriority="61"/>
+    <w:lsdException w:name="Light Grid Accent 3" w:uiPriority="62"/>
+    <w:lsdException w:name="Medium Shading 1 Accent 3" w:uiPriority="63"/>
+    <w:lsdException w:name="Medium Shading 2 Accent 3" w:uiPriority="64"/>
+    <w:lsdException w:name="Medium List 1 Accent 3" w:uiPriority="65"/>
+    <w:lsdException w:name="Medium List 2 Accent 3" w:uiPriority="66"/>
+    <w:lsdException w:name="Medium Grid 1 Accent 3" w:uiPriority="67"/>
+    <w:lsdException w:name="Medium Grid 2 Accent 3" w:uiPriority="68"/>
+    <w:lsdException w:name="Medium Grid 3 Accent 3" w:uiPriority="69"/>
+    <w:lsdException w:name="Dark List Accent 3" w:uiPriority="70"/>
+    <w:lsdException w:name="Colorful Shading Accent 3" w:uiPriority="71"/>
+    <w:lsdException w:name="Colorful List Accent 3" w:uiPriority="72"/>
+    <w:lsdException w:name="Colorful Grid Accent 3" w:uiPriority="73"/>
+    <w:lsdException w:name="Light Shading Accent 4" w:uiPriority="60"/>
+    <w:lsdException w:name="Light List Accent 4" w:uiPriority="61"/>
+    <w:lsdException w:name="Light Grid Accent 4" w:uiPriority="62"/>
+    <w:lsdException w:name="Medium Shading 1 Accent 4" w:uiPriority="63"/>
+    <w:lsdException w:name="Medium Shading 2 Accent 4" w:uiPriority="64"/>
+    <w:lsdException w:name="Medium List 1 Accent 4" w:uiPriority="65"/>
+    <w:lsdException w:name="Medium List 2 Accent 4" w:uiPriority="66"/>
+    <w:lsdException w:name="Medium Grid 1 Accent 4" w:uiPriority="67"/>
+    <w:lsdException w:name="Medium Grid 2 Accent 4" w:uiPriority="68"/>
+    <w:lsdException w:name="Medium Grid 3 Accent 4" w:uiPriority="69"/>
+    <w:lsdException w:name="Dark List Accent 4" w:uiPriority="70"/>
+    <w:lsdException w:name="Colorful Shading Accent 4" w:uiPriority="71"/>
+    <w:lsdException w:name="Colorful List Accent 4" w:uiPriority="72"/>
+    <w:lsdException w:name="Colorful Grid Accent 4" w:uiPriority="73"/>
+    <w:lsdException w:name="Light Shading Accent 5" w:uiPriority="60"/>
+    <w:lsdException w:name="Light List Accent 5" w:uiPriority="61"/>
+    <w:lsdException w:name="Light Grid Accent 5" w:uiPriority="62"/>
+    <w:lsdException w:name="Medium Shading 1 Accent 5" w:uiPriority="63"/>
+    <w:lsdException w:name="Medium Shading 2 Accent 5" w:uiPriority="64"/>
+    <w:lsdException w:name="Medium List 1 Accent 5" w:uiPriority="65"/>
+    <w:lsdException w:name="Medium List 2 Accent 5" w:uiPriority="66"/>
+    <w:lsdException w:name="Medium Grid 1 Accent 5" w:uiPriority="67"/>
+    <w:lsdException w:name="Medium Grid 2 Accent 5" w:uiPriority="68"/>
+    <w:lsdException w:name="Medium Grid 3 Accent 5" w:uiPriority="69"/>
+    <w:lsdException w:name="Dark List Accent 5" w:uiPriority="70"/>
+    <w:lsdException w:name="Colorful Shading Accent 5" w:uiPriority="71"/>
+    <w:lsdException w:name="Colorful List Accent 5" w:uiPriority="72"/>
+    <w:lsdException w:name="Colorful Grid Accent 5" w:uiPriority="73"/>
+    <w:lsdException w:name="Light Shading Accent 6" w:uiPriority="60"/>
+    <w:lsdException w:name="Light List Accent 6" w:uiPriority="61"/>
+    <w:lsdException w:name="Light Grid Accent 6" w:uiPriority="62"/>
+    <w:lsdException w:name="Medium Shading 1 Accent 6" w:uiPriority="63"/>
+    <w:lsdException w:name="Medium Shading 2 Accent 6" w:uiPriority="64"/>
+    <w:lsdException w:name="Medium List 1 Accent 6" w:uiPriority="65"/>
+    <w:lsdException w:name="Medium List 2 Accent 6" w:uiPriority="66"/>
+    <w:lsdException w:name="Medium Grid 1 Accent 6" w:uiPriority="67"/>
+    <w:lsdException w:name="Medium Grid 2 Accent 6" w:uiPriority="68"/>
+    <w:lsdException w:name="Medium Grid 3 Accent 6" w:uiPriority="69"/>
+    <w:lsdException w:name="Dark List Accent 6" w:uiPriority="70"/>
+    <w:lsdException w:name="Colorful Shading Accent 6" w:uiPriority="71"/>
+    <w:lsdException w:name="Colorful List Accent 6" w:uiPriority="72"/>
+    <w:lsdException w:name="Colorful Grid Accent 6" w:uiPriority="73"/>
+    <w:lsdException w:name="Subtle Emphasis" w:uiPriority="19" w:qFormat="1"/>
+    <w:lsdException w:name="Intense Emphasis" w:uiPriority="21" w:qFormat="1"/>
+    <w:lsdException w:name="Subtle Reference" w:uiPriority="31" w:qFormat="1"/>
+    <w:lsdException w:name="Intense Reference" w:uiPriority="32" w:qFormat="1"/>
+    <w:lsdException w:name="Book Title" w:uiPriority="33" w:qFormat="1"/>
+    <w:lsdException w:name="Bibliography" w:semiHidden="1" w:uiPriority="37" w:unhideWhenUsed="1"/>
+    <w:lsdException w:name="TOC Heading" w:semiHidden="1" w:uiPriority="39" w:unhideWhenUsed="1" w:qFormat="1"/>
+    <w:lsdException w:name="Plain Table 1" w:uiPriority="41"/>
+    <w:lsdException w:name="Plain Table 2" w:uiPriority="42"/>
+    <w:lsdException w:name="Plain Table 3" w:uiPriority="43"/>
+    <w:lsdException w:name="Plain Table 4" w:uiPriority="44"/>
+    <w:lsdException w:name="Plain Table 5" w:uiPriority="45"/>
+    <w:lsdException w:name="Grid Table Light" w:uiPriority="40"/>
+    <w:lsdException w:name="Grid Table 1 Light" w:uiPriority="46"/>
+    <w:lsdException w:name="Grid Table 2" w:uiPriority="47"/>
+    <w:lsdException w:name="Grid Table 3" w:uiPriority="48"/>
+    <w:lsdException w:name="Grid Table 4" w:uiPriority="49"/>
+    <w:lsdException w:name="Grid Table 5 Dark" w:uiPriority="50"/>
+    <w:lsdException w:name="Grid Table 6 Colorful" w:uiPriority="51"/>
+    <w:lsdException w:name="Grid Table 7 Colorful" w:uiPriority="52"/>
+    <w:lsdException w:name="Grid Table 1 Light Accent 1" w:uiPriority="46"/>
+    <w:lsdException w:name="Grid Table 2 Accent 1" w:uiPriority="47"/>
+    <w:lsdException w:name="Grid Table 3 Accent 1" w:uiPriority="48"/>
+    <w:lsdException w:name="Grid Table 4 Accent 1" w:uiPriority="49"/>
+    <w:lsdException w:name="Grid Table 5 Dark Accent 1" w:uiPriority="50"/>
+    <w:lsdException w:name="Grid Table 6 Colorful Accent 1" w:uiPriority="51"/>
+    <w:lsdException w:name="Grid Table 7 Colorful Accent 1" w:uiPriority="52"/>
+    <w:lsdException w:name="Grid Table 1 Light Accent 2" w:uiPriority="46"/>
+    <w:lsdException w:name="Grid Table 2 Accent 2" w:uiPriority="47"/>
+    <w:lsdException w:name="Grid Table 3 Accent 2" w:uiPriority="48"/>
+    <w:lsdException w:name="Grid Table 4 Accent 2" w:uiPriority="49"/>
+    <w:lsdException w:name="Grid Table 5 Dark Accent 2" w:uiPriority="50"/>
+    <w:lsdException w:name="Grid Table 6 Colorful Accent 2" w:uiPriority="51"/>
+    <w:lsdException w:name="Grid Table 7 Colorful Accent 2" w:uiPriority="52"/>
+    <w:lsdException w:name="Grid Table 1 Light Accent 3" w:uiPriority="46"/>
+    <w:lsdException w:name="Grid Table 2 Accent 3" w:uiPriority="47"/>
+    <w:lsdException w:name="Grid Table 3 Accent 3" w:uiPriority="48"/>
+    <w:lsdException w:name="Grid Table 4 Accent 3" w:uiPriority="49"/>
+    <w:lsdException w:name="Grid Table 5 Dark Accent 3" w:uiPriority="50"/>
+    <w:lsdException w:name="Grid Table 6 Colorful Accent 3" w:uiPriority="51"/>
+    <w:lsdException w:name="Grid Table 7 Colorful Accent 3" w:uiPriority="52"/>
+    <w:lsdException w:name="Grid Table 1 Light Accent 4" w:uiPriority="46"/>
+    <w:lsdException w:name="Grid Table 2 Accent 4" w:uiPriority="47"/>
+    <w:lsdException w:name="Grid Table 3 Accent 4" w:uiPriority="48"/>
+    <w:lsdException w:name="Grid Table 4 Accent 4" w:uiPriority="49"/>
+    <w:lsdException w:name="Grid Table 5 Dark Accent 4" w:uiPriority="50"/>
+    <w:lsdException w:name="Grid Table 6 Colorful Accent 4" w:uiPriority="51"/>
+    <w:lsdException w:name="Grid Table 7 Colorful Accent 4" w:uiPriority="52"/>
+    <w:lsdException w:name="Grid Table 1 Light Accent 5" w:uiPriority="46"/>
+    <w:lsdException w:name="Grid Table 2 Accent 5" w:uiPriority="47"/>
+    <w:lsdException w:name="Grid Table 3 Accent 5" w:uiPriority="48"/>
+    <w:lsdException w:name="Grid Table 4 Accent 5" w:uiPriority="49"/>
+    <w:lsdException w:name="Grid Table 5 Dark Accent 5" w:uiPriority="50"/>
+    <w:lsdException w:name="Grid Table 6 Colorful Accent 5" w:uiPriority="51"/>
+    <w:lsdException w:name="Grid Table 7 Colorful Accent 5" w:uiPriority="52"/>
+    <w:lsdException w:name="Grid Table 1 Light Accent 6" w:uiPriority="46"/>
+    <w:lsdException w:name="Grid Table 2 Accent 6" w:uiPriority="47"/>
+    <w:lsdException w:name="Grid Table 3 Accent 6" w:uiPriority="48"/>
+    <w:lsdException w:name="Grid Table 4 Accent 6" w:uiPriority="49"/>
+    <w:lsdException w:name="Grid Table 5 Dark Accent 6" w:uiPriority="50"/>
+    <w:lsdException w:name="Grid Table 6 Colorful Accent 6" w:uiPriority="51"/>
+    <w:lsdException w:name="Grid Table 7 Colorful Accent 6" w:uiPriority="52"/>
+    <w:lsdException w:name="List Table 1 Light" w:uiPriority="46"/>
+    <w:lsdException w:name="List Table 2" w:uiPriority="47"/>
+    <w:lsdException w:name="List Table 3" w:uiPriority="48"/>
+    <w:lsdException w:name="List Table 4" w:uiPriority="49"/>
+    <w:lsdException w:name="List Table 5 Dark" w:uiPriority="50"/>
+    <w:lsdException w:name="List Table 6 Colorful" w:uiPriority="51"/>
+    <w:lsdException w:name="List Table 7 Colorful" w:uiPriority="52"/>
+    <w:lsdException w:name="List Table 1 Light Accent 1" w:uiPriority="46"/>
+    <w:lsdException w:name="List Table 2 Accent 1" w:uiPriority="47"/>
+    <w:lsdException w:name="List Table 3 Accent 1" w:uiPriority="48"/>
+    <w:lsdException w:name="List Table 4 Accent 1" w:uiPriority="49"/>
+    <w:lsdException w:name="List Table 5 Dark Accent 1" w:uiPriority="50"/>
+    <w:lsdException w:name="List Table 6 Colorful Accent 1" w:uiPriority="51"/>
+    <w:lsdException w:name="List Table 7 Colorful Accent 1" w:uiPriority="52"/>
+    <w:lsdException w:name="List Table 1 Light Accent 2" w:uiPriority="46"/>
+    <w:lsdException w:name="List Table 2 Accent 2" w:uiPriority="47"/>
+    <w:lsdException w:name="List Table 3 Accent 2" w:uiPriority="48"/>
+    <w:lsdException w:name="List Table 4 Accent 2" w:uiPriority="49"/>
+    <w:lsdException w:name="List Table 5 Dark Accent 2" w:uiPriority="50"/>
+    <w:lsdException w:name="List Table 6 Colorful Accent 2" w:uiPriority="51"/>
+    <w:lsdException w:name="List Table 7 Colorful Accent 2" w:uiPriority="52"/>
+    <w:lsdException w:name="List Table 1 Light Accent 3" w:uiPriority="46"/>
+    <w:lsdException w:name="List Table 2 Accent 3" w:uiPriority="47"/>
+    <w:lsdException w:name="List Table 3 Accent 3" w:uiPriority="48"/>
+    <w:lsdException w:name="List Table 4 Accent 3" w:uiPriority="49"/>
+    <w:lsdException w:name="List Table 5 Dark Accent 3" w:uiPriority="50"/>
+    <w:lsdException w:name="List Table 6 Colorful Accent 3" w:uiPriority="51"/>
+    <w:lsdException w:name="List Table 7 Colorful Accent 3" w:uiPriority="52"/>
+    <w:lsdException w:name="List Table 1 Light Accent 4" w:uiPriority="46"/>
+    <w:lsdException w:name="List Table 2 Accent 4" w:uiPriority="47"/>
+    <w:lsdException w:name="List Table 3 Accent 4" w:uiPriority="48"/>
+    <w:lsdException w:name="List Table 4 Accent 4" w:uiPriority="49"/>
+    <w:lsdException w:name="List Table 5 Dark Accent 4" w:uiPriority="50"/>
+    <w:lsdException w:name="List Table 6 Colorful Accent 4" w:uiPriority="51"/>
+    <w:lsdException w:name="List Table 7 Colorful Accent 4" w:uiPriority="52"/>
+    <w:lsdException w:name="List Table 1 Light Accent 5" w:uiPriority="46"/>
+    <w:lsdException w:name="List Table 2 Accent 5" w:uiPriority="47"/>
+    <w:lsdException w:name="List Table 3 Accent 5" w:uiPriority="48"/>
+    <w:lsdException w:name="List Table 4 Accent 5" w:uiPriority="49"/>
+    <w:lsdException w:name="List Table 5 Dark Accent 5" w:uiPriority="50"/>
+    <w:lsdException w:name="List Table 6 Colorful Accent 5" w:uiPriority="51"/>
+    <w:lsdException w:name="List Table 7 Colorful Accent 5" w:uiPriority="52"/>
+    <w:lsdException w:name="List Table 1 Light Accent 6" w:uiPriority="46"/>
+    <w:lsdException w:name="List Table 2 Accent 6" w:uiPriority="47"/>
+    <w:lsdException w:name="List Table 3 Accent 6" w:uiPriority="48"/>
+    <w:lsdException w:name="List Table 4 Accent 6" w:uiPriority="49"/>
+    <w:lsdException w:name="List Table 5 Dark Accent 6" w:uiPriority="50"/>
+    <w:lsdException w:name="List Table 6 Colorful Accent 6" w:uiPriority="51"/>
+    <w:lsdException w:name="List Table 7 Colorful Accent 6" w:uiPriority="52"/>
   </w:latentStyles>
   <w:style w:type="paragraph" w:default="1" w:styleId="Normal">
     <w:name w:val="Normal"/>
@@ -2090,325 +2808,7 @@
   <w:style w:type="character" w:default="1" w:styleId="Fuentedeprrafopredeter">
     <w:name w:val="Default Paragraph Font"/>
     <w:uiPriority w:val="1"/>
-    <w:unhideWhenUsed/>
-  </w:style>
-  <w:style w:type="table" w:default="1" w:styleId="Tablanormal">
-    <w:name w:val="Normal Table"/>
-    <w:uiPriority w:val="99"/>
     <w:semiHidden/>
-    <w:unhideWhenUsed/>
-    <w:tblPr>
-      <w:tblInd w:w="0" w:type="dxa"/>
-      <w:tblCellMar>
-        <w:top w:w="0" w:type="dxa"/>
-        <w:left w:w="108" w:type="dxa"/>
-        <w:bottom w:w="0" w:type="dxa"/>
-        <w:right w:w="108" w:type="dxa"/>
-      </w:tblCellMar>
-    </w:tblPr>
-  </w:style>
-  <w:style w:type="numbering" w:default="1" w:styleId="Sinlista">
-    <w:name w:val="No List"/>
-    <w:uiPriority w:val="99"/>
-    <w:semiHidden/>
-    <w:unhideWhenUsed/>
-  </w:style>
-  <w:style w:type="character" w:customStyle="1" w:styleId="Ttulo1Car">
-    <w:name w:val="Título 1 Car"/>
-    <w:basedOn w:val="Fuentedeprrafopredeter"/>
-    <w:link w:val="Ttulo1"/>
-    <w:uiPriority w:val="9"/>
-    <w:rsid w:val="00E0520B"/>
-    <w:rPr>
-      <w:rFonts w:asciiTheme="majorHAnsi" w:eastAsiaTheme="majorEastAsia" w:hAnsiTheme="majorHAnsi" w:cstheme="majorBidi"/>
-      <w:b/>
-      <w:bCs/>
-      <w:color w:val="365F91" w:themeColor="accent1" w:themeShade="BF"/>
-      <w:sz w:val="28"/>
-      <w:szCs w:val="28"/>
-    </w:rPr>
-  </w:style>
-  <w:style w:type="paragraph" w:styleId="TtulodeTDC">
-    <w:name w:val="TOC Heading"/>
-    <w:basedOn w:val="Ttulo1"/>
-    <w:next w:val="Normal"/>
-    <w:uiPriority w:val="39"/>
-    <w:semiHidden/>
-    <w:unhideWhenUsed/>
-    <w:qFormat/>
-    <w:rsid w:val="00E15D88"/>
-    <w:pPr>
-      <w:outlineLvl w:val="9"/>
-    </w:pPr>
-    <w:rPr>
-      <w:lang w:eastAsia="es-ES"/>
-    </w:rPr>
-  </w:style>
-  <w:style w:type="paragraph" w:styleId="TDC1">
-    <w:name w:val="toc 1"/>
-    <w:basedOn w:val="Normal"/>
-    <w:next w:val="Normal"/>
-    <w:autoRedefine/>
-    <w:uiPriority w:val="39"/>
-    <w:unhideWhenUsed/>
-    <w:rsid w:val="00E15D88"/>
-    <w:pPr>
-      <w:spacing w:after="100"/>
-    </w:pPr>
-  </w:style>
-  <w:style w:type="character" w:styleId="Hipervnculo">
-    <w:name w:val="Hyperlink"/>
-    <w:basedOn w:val="Fuentedeprrafopredeter"/>
-    <w:uiPriority w:val="99"/>
-    <w:unhideWhenUsed/>
-    <w:rsid w:val="00E15D88"/>
-    <w:rPr>
-      <w:color w:val="0000FF" w:themeColor="hyperlink"/>
-      <w:u w:val="single"/>
-    </w:rPr>
-  </w:style>
-  <w:style w:type="paragraph" w:styleId="Textodeglobo">
-    <w:name w:val="Balloon Text"/>
-    <w:basedOn w:val="Normal"/>
-    <w:link w:val="TextodegloboCar"/>
-    <w:uiPriority w:val="99"/>
-    <w:semiHidden/>
-    <w:unhideWhenUsed/>
-    <w:rsid w:val="00E15D88"/>
-    <w:pPr>
-      <w:spacing w:after="0" w:line="240" w:lineRule="auto"/>
-    </w:pPr>
-    <w:rPr>
-      <w:rFonts w:ascii="Tahoma" w:hAnsi="Tahoma" w:cs="Tahoma"/>
-      <w:sz w:val="16"/>
-      <w:szCs w:val="16"/>
-    </w:rPr>
-  </w:style>
-  <w:style w:type="character" w:customStyle="1" w:styleId="TextodegloboCar">
-    <w:name w:val="Texto de globo Car"/>
-    <w:basedOn w:val="Fuentedeprrafopredeter"/>
-    <w:link w:val="Textodeglobo"/>
-    <w:uiPriority w:val="99"/>
-    <w:semiHidden/>
-    <w:rsid w:val="00E15D88"/>
-    <w:rPr>
-      <w:rFonts w:ascii="Tahoma" w:hAnsi="Tahoma" w:cs="Tahoma"/>
-      <w:sz w:val="16"/>
-      <w:szCs w:val="16"/>
-    </w:rPr>
-  </w:style>
-  <w:style w:type="paragraph" w:styleId="Prrafodelista">
-    <w:name w:val="List Paragraph"/>
-    <w:basedOn w:val="Normal"/>
-    <w:uiPriority w:val="34"/>
-    <w:qFormat/>
-    <w:rsid w:val="00D6515F"/>
-    <w:pPr>
-      <w:ind w:left="720"/>
-      <w:contextualSpacing/>
-    </w:pPr>
-  </w:style>
-  <w:style w:type="character" w:styleId="Hipervnculovisitado">
-    <w:name w:val="FollowedHyperlink"/>
-    <w:basedOn w:val="Fuentedeprrafopredeter"/>
-    <w:uiPriority w:val="99"/>
-    <w:semiHidden/>
-    <w:unhideWhenUsed/>
-    <w:rsid w:val="00430B81"/>
-    <w:rPr>
-      <w:color w:val="800080" w:themeColor="followedHyperlink"/>
-      <w:u w:val="single"/>
-    </w:rPr>
-  </w:style>
-</w:styles>
-</file>
-
-<file path=word/stylesWithEffects.xml><?xml version="1.0" encoding="utf-8"?>
-<w:styles xmlns:wpc="http://schemas.microsoft.com/office/word/2010/wordprocessingCanvas" xmlns:mc="http://schemas.openxmlformats.org/markup-compatibility/2006" xmlns:o="urn:schemas-microsoft-com:office:office" xmlns:r="http://schemas.openxmlformats.org/officeDocument/2006/relationships" xmlns:m="http://schemas.openxmlformats.org/officeDocument/2006/math" xmlns:v="urn:schemas-microsoft-com:vml" xmlns:wp14="http://schemas.microsoft.com/office/word/2010/wordprocessingDrawing" xmlns:wp="http://schemas.openxmlformats.org/drawingml/2006/wordprocessingDrawing" xmlns:w10="urn:schemas-microsoft-com:office:word" xmlns:w="http://schemas.openxmlformats.org/wordprocessingml/2006/main" xmlns:w14="http://schemas.microsoft.com/office/word/2010/wordml" xmlns:wpg="http://schemas.microsoft.com/office/word/2010/wordprocessingGroup" xmlns:wpi="http://schemas.microsoft.com/office/word/2010/wordprocessingInk" xmlns:wne="http://schemas.microsoft.com/office/word/2006/wordml" xmlns:wps="http://schemas.microsoft.com/office/word/2010/wordprocessingShape" mc:Ignorable="w14 wp14">
-  <w:docDefaults>
-    <w:rPrDefault>
-      <w:rPr>
-        <w:rFonts w:asciiTheme="minorHAnsi" w:eastAsiaTheme="minorHAnsi" w:hAnsiTheme="minorHAnsi" w:cstheme="minorBidi"/>
-        <w:sz w:val="22"/>
-        <w:szCs w:val="22"/>
-        <w:lang w:val="es-ES" w:eastAsia="en-US" w:bidi="ar-SA"/>
-      </w:rPr>
-    </w:rPrDefault>
-    <w:pPrDefault>
-      <w:pPr>
-        <w:spacing w:after="200" w:line="276" w:lineRule="auto"/>
-      </w:pPr>
-    </w:pPrDefault>
-  </w:docDefaults>
-  <w:latentStyles w:defLockedState="0" w:defUIPriority="99" w:defSemiHidden="1" w:defUnhideWhenUsed="1" w:defQFormat="0" w:count="267">
-    <w:lsdException w:name="Normal" w:semiHidden="0" w:uiPriority="0" w:unhideWhenUsed="0" w:qFormat="1"/>
-    <w:lsdException w:name="heading 1" w:semiHidden="0" w:uiPriority="9" w:unhideWhenUsed="0" w:qFormat="1"/>
-    <w:lsdException w:name="heading 2" w:uiPriority="9" w:qFormat="1"/>
-    <w:lsdException w:name="heading 3" w:uiPriority="9" w:qFormat="1"/>
-    <w:lsdException w:name="heading 4" w:uiPriority="9" w:qFormat="1"/>
-    <w:lsdException w:name="heading 5" w:uiPriority="9" w:qFormat="1"/>
-    <w:lsdException w:name="heading 6" w:uiPriority="9" w:qFormat="1"/>
-    <w:lsdException w:name="heading 7" w:uiPriority="9" w:qFormat="1"/>
-    <w:lsdException w:name="heading 8" w:uiPriority="9" w:qFormat="1"/>
-    <w:lsdException w:name="heading 9" w:uiPriority="9" w:qFormat="1"/>
-    <w:lsdException w:name="toc 1" w:uiPriority="39"/>
-    <w:lsdException w:name="toc 2" w:uiPriority="39"/>
-    <w:lsdException w:name="toc 3" w:uiPriority="39"/>
-    <w:lsdException w:name="toc 4" w:uiPriority="39"/>
-    <w:lsdException w:name="toc 5" w:uiPriority="39"/>
-    <w:lsdException w:name="toc 6" w:uiPriority="39"/>
-    <w:lsdException w:name="toc 7" w:uiPriority="39"/>
-    <w:lsdException w:name="toc 8" w:uiPriority="39"/>
-    <w:lsdException w:name="toc 9" w:uiPriority="39"/>
-    <w:lsdException w:name="caption" w:uiPriority="35" w:qFormat="1"/>
-    <w:lsdException w:name="Title" w:semiHidden="0" w:uiPriority="10" w:unhideWhenUsed="0" w:qFormat="1"/>
-    <w:lsdException w:name="Default Paragraph Font" w:uiPriority="1"/>
-    <w:lsdException w:name="Subtitle" w:semiHidden="0" w:uiPriority="11" w:unhideWhenUsed="0" w:qFormat="1"/>
-    <w:lsdException w:name="Strong" w:semiHidden="0" w:uiPriority="22" w:unhideWhenUsed="0" w:qFormat="1"/>
-    <w:lsdException w:name="Emphasis" w:semiHidden="0" w:uiPriority="20" w:unhideWhenUsed="0" w:qFormat="1"/>
-    <w:lsdException w:name="Table Grid" w:semiHidden="0" w:uiPriority="59" w:unhideWhenUsed="0"/>
-    <w:lsdException w:name="Placeholder Text" w:unhideWhenUsed="0"/>
-    <w:lsdException w:name="No Spacing" w:semiHidden="0" w:uiPriority="1" w:unhideWhenUsed="0" w:qFormat="1"/>
-    <w:lsdException w:name="Light Shading" w:semiHidden="0" w:uiPriority="60" w:unhideWhenUsed="0"/>
-    <w:lsdException w:name="Light List" w:semiHidden="0" w:uiPriority="61" w:unhideWhenUsed="0"/>
-    <w:lsdException w:name="Light Grid" w:semiHidden="0" w:uiPriority="62" w:unhideWhenUsed="0"/>
-    <w:lsdException w:name="Medium Shading 1" w:semiHidden="0" w:uiPriority="63" w:unhideWhenUsed="0"/>
-    <w:lsdException w:name="Medium Shading 2" w:semiHidden="0" w:uiPriority="64" w:unhideWhenUsed="0"/>
-    <w:lsdException w:name="Medium List 1" w:semiHidden="0" w:uiPriority="65" w:unhideWhenUsed="0"/>
-    <w:lsdException w:name="Medium List 2" w:semiHidden="0" w:uiPriority="66" w:unhideWhenUsed="0"/>
-    <w:lsdException w:name="Medium Grid 1" w:semiHidden="0" w:uiPriority="67" w:unhideWhenUsed="0"/>
-    <w:lsdException w:name="Medium Grid 2" w:semiHidden="0" w:uiPriority="68" w:unhideWhenUsed="0"/>
-    <w:lsdException w:name="Medium Grid 3" w:semiHidden="0" w:uiPriority="69" w:unhideWhenUsed="0"/>
-    <w:lsdException w:name="Dark List" w:semiHidden="0" w:uiPriority="70" w:unhideWhenUsed="0"/>
-    <w:lsdException w:name="Colorful Shading" w:semiHidden="0" w:uiPriority="71" w:unhideWhenUsed="0"/>
-    <w:lsdException w:name="Colorful List" w:semiHidden="0" w:uiPriority="72" w:unhideWhenUsed="0"/>
-    <w:lsdException w:name="Colorful Grid" w:semiHidden="0" w:uiPriority="73" w:unhideWhenUsed="0"/>
-    <w:lsdException w:name="Light Shading Accent 1" w:semiHidden="0" w:uiPriority="60" w:unhideWhenUsed="0"/>
-    <w:lsdException w:name="Light List Accent 1" w:semiHidden="0" w:uiPriority="61" w:unhideWhenUsed="0"/>
-    <w:lsdException w:name="Light Grid Accent 1" w:semiHidden="0" w:uiPriority="62" w:unhideWhenUsed="0"/>
-    <w:lsdException w:name="Medium Shading 1 Accent 1" w:semiHidden="0" w:uiPriority="63" w:unhideWhenUsed="0"/>
-    <w:lsdException w:name="Medium Shading 2 Accent 1" w:semiHidden="0" w:uiPriority="64" w:unhideWhenUsed="0"/>
-    <w:lsdException w:name="Medium List 1 Accent 1" w:semiHidden="0" w:uiPriority="65" w:unhideWhenUsed="0"/>
-    <w:lsdException w:name="Revision" w:unhideWhenUsed="0"/>
-    <w:lsdException w:name="List Paragraph" w:semiHidden="0" w:uiPriority="34" w:unhideWhenUsed="0" w:qFormat="1"/>
-    <w:lsdException w:name="Quote" w:semiHidden="0" w:uiPriority="29" w:unhideWhenUsed="0" w:qFormat="1"/>
-    <w:lsdException w:name="Intense Quote" w:semiHidden="0" w:uiPriority="30" w:unhideWhenUsed="0" w:qFormat="1"/>
-    <w:lsdException w:name="Medium List 2 Accent 1" w:semiHidden="0" w:uiPriority="66" w:unhideWhenUsed="0"/>
-    <w:lsdException w:name="Medium Grid 1 Accent 1" w:semiHidden="0" w:uiPriority="67" w:unhideWhenUsed="0"/>
-    <w:lsdException w:name="Medium Grid 2 Accent 1" w:semiHidden="0" w:uiPriority="68" w:unhideWhenUsed="0"/>
-    <w:lsdException w:name="Medium Grid 3 Accent 1" w:semiHidden="0" w:uiPriority="69" w:unhideWhenUsed="0"/>
-    <w:lsdException w:name="Dark List Accent 1" w:semiHidden="0" w:uiPriority="70" w:unhideWhenUsed="0"/>
-    <w:lsdException w:name="Colorful Shading Accent 1" w:semiHidden="0" w:uiPriority="71" w:unhideWhenUsed="0"/>
-    <w:lsdException w:name="Colorful List Accent 1" w:semiHidden="0" w:uiPriority="72" w:unhideWhenUsed="0"/>
-    <w:lsdException w:name="Colorful Grid Accent 1" w:semiHidden="0" w:uiPriority="73" w:unhideWhenUsed="0"/>
-    <w:lsdException w:name="Light Shading Accent 2" w:semiHidden="0" w:uiPriority="60" w:unhideWhenUsed="0"/>
-    <w:lsdException w:name="Light List Accent 2" w:semiHidden="0" w:uiPriority="61" w:unhideWhenUsed="0"/>
-    <w:lsdException w:name="Light Grid Accent 2" w:semiHidden="0" w:uiPriority="62" w:unhideWhenUsed="0"/>
-    <w:lsdException w:name="Medium Shading 1 Accent 2" w:semiHidden="0" w:uiPriority="63" w:unhideWhenUsed="0"/>
-    <w:lsdException w:name="Medium Shading 2 Accent 2" w:semiHidden="0" w:uiPriority="64" w:unhideWhenUsed="0"/>
-    <w:lsdException w:name="Medium List 1 Accent 2" w:semiHidden="0" w:uiPriority="65" w:unhideWhenUsed="0"/>
-    <w:lsdException w:name="Medium List 2 Accent 2" w:semiHidden="0" w:uiPriority="66" w:unhideWhenUsed="0"/>
-    <w:lsdException w:name="Medium Grid 1 Accent 2" w:semiHidden="0" w:uiPriority="67" w:unhideWhenUsed="0"/>
-    <w:lsdException w:name="Medium Grid 2 Accent 2" w:semiHidden="0" w:uiPriority="68" w:unhideWhenUsed="0"/>
-    <w:lsdException w:name="Medium Grid 3 Accent 2" w:semiHidden="0" w:uiPriority="69" w:unhideWhenUsed="0"/>
-    <w:lsdException w:name="Dark List Accent 2" w:semiHidden="0" w:uiPriority="70" w:unhideWhenUsed="0"/>
-    <w:lsdException w:name="Colorful Shading Accent 2" w:semiHidden="0" w:uiPriority="71" w:unhideWhenUsed="0"/>
-    <w:lsdException w:name="Colorful List Accent 2" w:semiHidden="0" w:uiPriority="72" w:unhideWhenUsed="0"/>
-    <w:lsdException w:name="Colorful Grid Accent 2" w:semiHidden="0" w:uiPriority="73" w:unhideWhenUsed="0"/>
-    <w:lsdException w:name="Light Shading Accent 3" w:semiHidden="0" w:uiPriority="60" w:unhideWhenUsed="0"/>
-    <w:lsdException w:name="Light List Accent 3" w:semiHidden="0" w:uiPriority="61" w:unhideWhenUsed="0"/>
-    <w:lsdException w:name="Light Grid Accent 3" w:semiHidden="0" w:uiPriority="62" w:unhideWhenUsed="0"/>
-    <w:lsdException w:name="Medium Shading 1 Accent 3" w:semiHidden="0" w:uiPriority="63" w:unhideWhenUsed="0"/>
-    <w:lsdException w:name="Medium Shading 2 Accent 3" w:semiHidden="0" w:uiPriority="64" w:unhideWhenUsed="0"/>
-    <w:lsdException w:name="Medium List 1 Accent 3" w:semiHidden="0" w:uiPriority="65" w:unhideWhenUsed="0"/>
-    <w:lsdException w:name="Medium List 2 Accent 3" w:semiHidden="0" w:uiPriority="66" w:unhideWhenUsed="0"/>
-    <w:lsdException w:name="Medium Grid 1 Accent 3" w:semiHidden="0" w:uiPriority="67" w:unhideWhenUsed="0"/>
-    <w:lsdException w:name="Medium Grid 2 Accent 3" w:semiHidden="0" w:uiPriority="68" w:unhideWhenUsed="0"/>
-    <w:lsdException w:name="Medium Grid 3 Accent 3" w:semiHidden="0" w:uiPriority="69" w:unhideWhenUsed="0"/>
-    <w:lsdException w:name="Dark List Accent 3" w:semiHidden="0" w:uiPriority="70" w:unhideWhenUsed="0"/>
-    <w:lsdException w:name="Colorful Shading Accent 3" w:semiHidden="0" w:uiPriority="71" w:unhideWhenUsed="0"/>
-    <w:lsdException w:name="Colorful List Accent 3" w:semiHidden="0" w:uiPriority="72" w:unhideWhenUsed="0"/>
-    <w:lsdException w:name="Colorful Grid Accent 3" w:semiHidden="0" w:uiPriority="73" w:unhideWhenUsed="0"/>
-    <w:lsdException w:name="Light Shading Accent 4" w:semiHidden="0" w:uiPriority="60" w:unhideWhenUsed="0"/>
-    <w:lsdException w:name="Light List Accent 4" w:semiHidden="0" w:uiPriority="61" w:unhideWhenUsed="0"/>
-    <w:lsdException w:name="Light Grid Accent 4" w:semiHidden="0" w:uiPriority="62" w:unhideWhenUsed="0"/>
-    <w:lsdException w:name="Medium Shading 1 Accent 4" w:semiHidden="0" w:uiPriority="63" w:unhideWhenUsed="0"/>
-    <w:lsdException w:name="Medium Shading 2 Accent 4" w:semiHidden="0" w:uiPriority="64" w:unhideWhenUsed="0"/>
-    <w:lsdException w:name="Medium List 1 Accent 4" w:semiHidden="0" w:uiPriority="65" w:unhideWhenUsed="0"/>
-    <w:lsdException w:name="Medium List 2 Accent 4" w:semiHidden="0" w:uiPriority="66" w:unhideWhenUsed="0"/>
-    <w:lsdException w:name="Medium Grid 1 Accent 4" w:semiHidden="0" w:uiPriority="67" w:unhideWhenUsed="0"/>
-    <w:lsdException w:name="Medium Grid 2 Accent 4" w:semiHidden="0" w:uiPriority="68" w:unhideWhenUsed="0"/>
-    <w:lsdException w:name="Medium Grid 3 Accent 4" w:semiHidden="0" w:uiPriority="69" w:unhideWhenUsed="0"/>
-    <w:lsdException w:name="Dark List Accent 4" w:semiHidden="0" w:uiPriority="70" w:unhideWhenUsed="0"/>
-    <w:lsdException w:name="Colorful Shading Accent 4" w:semiHidden="0" w:uiPriority="71" w:unhideWhenUsed="0"/>
-    <w:lsdException w:name="Colorful List Accent 4" w:semiHidden="0" w:uiPriority="72" w:unhideWhenUsed="0"/>
-    <w:lsdException w:name="Colorful Grid Accent 4" w:semiHidden="0" w:uiPriority="73" w:unhideWhenUsed="0"/>
-    <w:lsdException w:name="Light Shading Accent 5" w:semiHidden="0" w:uiPriority="60" w:unhideWhenUsed="0"/>
-    <w:lsdException w:name="Light List Accent 5" w:semiHidden="0" w:uiPriority="61" w:unhideWhenUsed="0"/>
-    <w:lsdException w:name="Light Grid Accent 5" w:semiHidden="0" w:uiPriority="62" w:unhideWhenUsed="0"/>
-    <w:lsdException w:name="Medium Shading 1 Accent 5" w:semiHidden="0" w:uiPriority="63" w:unhideWhenUsed="0"/>
-    <w:lsdException w:name="Medium Shading 2 Accent 5" w:semiHidden="0" w:uiPriority="64" w:unhideWhenUsed="0"/>
-    <w:lsdException w:name="Medium List 1 Accent 5" w:semiHidden="0" w:uiPriority="65" w:unhideWhenUsed="0"/>
-    <w:lsdException w:name="Medium List 2 Accent 5" w:semiHidden="0" w:uiPriority="66" w:unhideWhenUsed="0"/>
-    <w:lsdException w:name="Medium Grid 1 Accent 5" w:semiHidden="0" w:uiPriority="67" w:unhideWhenUsed="0"/>
-    <w:lsdException w:name="Medium Grid 2 Accent 5" w:semiHidden="0" w:uiPriority="68" w:unhideWhenUsed="0"/>
-    <w:lsdException w:name="Medium Grid 3 Accent 5" w:semiHidden="0" w:uiPriority="69" w:unhideWhenUsed="0"/>
-    <w:lsdException w:name="Dark List Accent 5" w:semiHidden="0" w:uiPriority="70" w:unhideWhenUsed="0"/>
-    <w:lsdException w:name="Colorful Shading Accent 5" w:semiHidden="0" w:uiPriority="71" w:unhideWhenUsed="0"/>
-    <w:lsdException w:name="Colorful List Accent 5" w:semiHidden="0" w:uiPriority="72" w:unhideWhenUsed="0"/>
-    <w:lsdException w:name="Colorful Grid Accent 5" w:semiHidden="0" w:uiPriority="73" w:unhideWhenUsed="0"/>
-    <w:lsdException w:name="Light Shading Accent 6" w:semiHidden="0" w:uiPriority="60" w:unhideWhenUsed="0"/>
-    <w:lsdException w:name="Light List Accent 6" w:semiHidden="0" w:uiPriority="61" w:unhideWhenUsed="0"/>
-    <w:lsdException w:name="Light Grid Accent 6" w:semiHidden="0" w:uiPriority="62" w:unhideWhenUsed="0"/>
-    <w:lsdException w:name="Medium Shading 1 Accent 6" w:semiHidden="0" w:uiPriority="63" w:unhideWhenUsed="0"/>
-    <w:lsdException w:name="Medium Shading 2 Accent 6" w:semiHidden="0" w:uiPriority="64" w:unhideWhenUsed="0"/>
-    <w:lsdException w:name="Medium List 1 Accent 6" w:semiHidden="0" w:uiPriority="65" w:unhideWhenUsed="0"/>
-    <w:lsdException w:name="Medium List 2 Accent 6" w:semiHidden="0" w:uiPriority="66" w:unhideWhenUsed="0"/>
-    <w:lsdException w:name="Medium Grid 1 Accent 6" w:semiHidden="0" w:uiPriority="67" w:unhideWhenUsed="0"/>
-    <w:lsdException w:name="Medium Grid 2 Accent 6" w:semiHidden="0" w:uiPriority="68" w:unhideWhenUsed="0"/>
-    <w:lsdException w:name="Medium Grid 3 Accent 6" w:semiHidden="0" w:uiPriority="69" w:unhideWhenUsed="0"/>
-    <w:lsdException w:name="Dark List Accent 6" w:semiHidden="0" w:uiPriority="70" w:unhideWhenUsed="0"/>
-    <w:lsdException w:name="Colorful Shading Accent 6" w:semiHidden="0" w:uiPriority="71" w:unhideWhenUsed="0"/>
-    <w:lsdException w:name="Colorful List Accent 6" w:semiHidden="0" w:uiPriority="72" w:unhideWhenUsed="0"/>
-    <w:lsdException w:name="Colorful Grid Accent 6" w:semiHidden="0" w:uiPriority="73" w:unhideWhenUsed="0"/>
-    <w:lsdException w:name="Subtle Emphasis" w:semiHidden="0" w:uiPriority="19" w:unhideWhenUsed="0" w:qFormat="1"/>
-    <w:lsdException w:name="Intense Emphasis" w:semiHidden="0" w:uiPriority="21" w:unhideWhenUsed="0" w:qFormat="1"/>
-    <w:lsdException w:name="Subtle Reference" w:semiHidden="0" w:uiPriority="31" w:unhideWhenUsed="0" w:qFormat="1"/>
-    <w:lsdException w:name="Intense Reference" w:semiHidden="0" w:uiPriority="32" w:unhideWhenUsed="0" w:qFormat="1"/>
-    <w:lsdException w:name="Book Title" w:semiHidden="0" w:uiPriority="33" w:unhideWhenUsed="0" w:qFormat="1"/>
-    <w:lsdException w:name="Bibliography" w:uiPriority="37"/>
-    <w:lsdException w:name="TOC Heading" w:uiPriority="39" w:qFormat="1"/>
-  </w:latentStyles>
-  <w:style w:type="paragraph" w:default="1" w:styleId="Normal">
-    <w:name w:val="Normal"/>
-    <w:qFormat/>
-  </w:style>
-  <w:style w:type="paragraph" w:styleId="Ttulo1">
-    <w:name w:val="heading 1"/>
-    <w:basedOn w:val="Normal"/>
-    <w:next w:val="Normal"/>
-    <w:link w:val="Ttulo1Car"/>
-    <w:uiPriority w:val="9"/>
-    <w:qFormat/>
-    <w:rsid w:val="00E0520B"/>
-    <w:pPr>
-      <w:keepNext/>
-      <w:keepLines/>
-      <w:spacing w:before="480" w:after="0"/>
-      <w:outlineLvl w:val="0"/>
-    </w:pPr>
-    <w:rPr>
-      <w:rFonts w:asciiTheme="majorHAnsi" w:eastAsiaTheme="majorEastAsia" w:hAnsiTheme="majorHAnsi" w:cstheme="majorBidi"/>
-      <w:b/>
-      <w:bCs/>
-      <w:color w:val="365F91" w:themeColor="accent1" w:themeShade="BF"/>
-      <w:sz w:val="28"/>
-      <w:szCs w:val="28"/>
-    </w:rPr>
-  </w:style>
-  <w:style w:type="character" w:default="1" w:styleId="Fuentedeprrafopredeter">
-    <w:name w:val="Default Paragraph Font"/>
-    <w:uiPriority w:val="1"/>
     <w:unhideWhenUsed/>
   </w:style>
   <w:style w:type="table" w:default="1" w:styleId="Tablanormal">
@@ -2832,7 +3232,7 @@
 </file>
 
 <file path=customXml/itemProps1.xml><?xml version="1.0" encoding="utf-8"?>
-<ds:datastoreItem xmlns:ds="http://schemas.openxmlformats.org/officeDocument/2006/customXml" ds:itemID="{FBD2D25D-ADF6-4563-83A7-CB976D346CA8}">
+<ds:datastoreItem xmlns:ds="http://schemas.openxmlformats.org/officeDocument/2006/customXml" ds:itemID="{3657BB3E-B1E3-44FA-AF86-A95148E9BF1E}">
   <ds:schemaRefs>
     <ds:schemaRef ds:uri="http://schemas.openxmlformats.org/officeDocument/2006/bibliography"/>
   </ds:schemaRefs>

</xml_diff>

<commit_message>
Memoria acabada, a falta de la revisión final.
</commit_message>
<xml_diff>
--- a/Memoria.docx
+++ b/Memoria.docx
@@ -1,17 +1,279 @@
 
 <file path=word/document.xml><?xml version="1.0" encoding="utf-8"?>
-<w:document xmlns:wpc="http://schemas.microsoft.com/office/word/2010/wordprocessingCanvas" xmlns:mc="http://schemas.openxmlformats.org/markup-compatibility/2006" xmlns:o="urn:schemas-microsoft-com:office:office" xmlns:r="http://schemas.openxmlformats.org/officeDocument/2006/relationships" xmlns:m="http://schemas.openxmlformats.org/officeDocument/2006/math" xmlns:v="urn:schemas-microsoft-com:vml" xmlns:wp14="http://schemas.microsoft.com/office/word/2010/wordprocessingDrawing" xmlns:wp="http://schemas.openxmlformats.org/drawingml/2006/wordprocessingDrawing" xmlns:w10="urn:schemas-microsoft-com:office:word" xmlns:w="http://schemas.openxmlformats.org/wordprocessingml/2006/main" xmlns:w14="http://schemas.microsoft.com/office/word/2010/wordml" xmlns:w15="http://schemas.microsoft.com/office/word/2012/wordml" xmlns:wpg="http://schemas.microsoft.com/office/word/2010/wordprocessingGroup" xmlns:wpi="http://schemas.microsoft.com/office/word/2010/wordprocessingInk" xmlns:wne="http://schemas.microsoft.com/office/word/2006/wordml" xmlns:wps="http://schemas.microsoft.com/office/word/2010/wordprocessingShape" mc:Ignorable="w14 w15 wp14">
+<w:document xmlns:wpc="http://schemas.microsoft.com/office/word/2010/wordprocessingCanvas" xmlns:mc="http://schemas.openxmlformats.org/markup-compatibility/2006" xmlns:o="urn:schemas-microsoft-com:office:office" xmlns:r="http://schemas.openxmlformats.org/officeDocument/2006/relationships" xmlns:m="http://schemas.openxmlformats.org/officeDocument/2006/math" xmlns:v="urn:schemas-microsoft-com:vml" xmlns:wp14="http://schemas.microsoft.com/office/word/2010/wordprocessingDrawing" xmlns:wp="http://schemas.openxmlformats.org/drawingml/2006/wordprocessingDrawing" xmlns:w10="urn:schemas-microsoft-com:office:word" xmlns:w="http://schemas.openxmlformats.org/wordprocessingml/2006/main" xmlns:w14="http://schemas.microsoft.com/office/word/2010/wordml" xmlns:wpg="http://schemas.microsoft.com/office/word/2010/wordprocessingGroup" xmlns:wpi="http://schemas.microsoft.com/office/word/2010/wordprocessingInk" xmlns:wne="http://schemas.microsoft.com/office/word/2006/wordml" xmlns:wps="http://schemas.microsoft.com/office/word/2010/wordprocessingShape" mc:Ignorable="w14 wp14">
   <w:body>
-    <w:p>
-      <w:r>
-        <w:t>PORTADA</w:t>
-      </w:r>
-    </w:p>
     <w:p/>
     <w:p>
-      <w:r>
-        <w:br w:type="page"/>
-      </w:r>
+      <w:pPr>
+        <w:jc w:val="center"/>
+        <w:rPr>
+          <w:rFonts w:ascii="Ubuntu" w:hAnsi="Ubuntu"/>
+          <w:sz w:val="64"/>
+          <w:szCs w:val="64"/>
+        </w:rPr>
+      </w:pPr>
+      <w:r>
+        <w:rPr>
+          <w:rFonts w:ascii="Ubuntu" w:hAnsi="Ubuntu"/>
+          <w:sz w:val="64"/>
+          <w:szCs w:val="64"/>
+        </w:rPr>
+        <w:t>Computación Ubicua e Inteligencia Ambiental</w:t>
+      </w:r>
+    </w:p>
+    <w:p>
+      <w:pPr>
+        <w:jc w:val="center"/>
+        <w:rPr>
+          <w:rFonts w:ascii="Ubuntu" w:hAnsi="Ubuntu"/>
+          <w:sz w:val="64"/>
+          <w:szCs w:val="64"/>
+        </w:rPr>
+      </w:pPr>
+    </w:p>
+    <w:p>
+      <w:pPr>
+        <w:jc w:val="center"/>
+        <w:rPr>
+          <w:rFonts w:ascii="Ubuntu" w:hAnsi="Ubuntu"/>
+          <w:sz w:val="64"/>
+          <w:szCs w:val="64"/>
+        </w:rPr>
+      </w:pPr>
+      <w:r>
+        <w:rPr>
+          <w:rFonts w:ascii="Ubuntu" w:hAnsi="Ubuntu"/>
+          <w:noProof/>
+          <w:sz w:val="64"/>
+          <w:szCs w:val="64"/>
+          <w:lang w:eastAsia="es-ES"/>
+        </w:rPr>
+        <w:drawing>
+          <wp:inline distT="0" distB="0" distL="0" distR="0">
+            <wp:extent cx="1880170" cy="1907627"/>
+            <wp:effectExtent l="0" t="0" r="6350" b="0"/>
+            <wp:docPr id="2" name="Imagen 2" descr="C:\Users\David\AppData\Local\Temp\2690258188_ee4dbd06b2_o.png"/>
+            <wp:cNvGraphicFramePr>
+              <a:graphicFrameLocks xmlns:a="http://schemas.openxmlformats.org/drawingml/2006/main" noChangeAspect="1"/>
+            </wp:cNvGraphicFramePr>
+            <a:graphic xmlns:a="http://schemas.openxmlformats.org/drawingml/2006/main">
+              <a:graphicData uri="http://schemas.openxmlformats.org/drawingml/2006/picture">
+                <pic:pic xmlns:pic="http://schemas.openxmlformats.org/drawingml/2006/picture">
+                  <pic:nvPicPr>
+                    <pic:cNvPr id="0" name="Picture 3" descr="C:\Users\David\AppData\Local\Temp\2690258188_ee4dbd06b2_o.png"/>
+                    <pic:cNvPicPr>
+                      <a:picLocks noChangeAspect="1" noChangeArrowheads="1"/>
+                    </pic:cNvPicPr>
+                  </pic:nvPicPr>
+                  <pic:blipFill>
+                    <a:blip r:embed="rId9" cstate="print">
+                      <a:extLst>
+                        <a:ext uri="{28A0092B-C50C-407E-A947-70E740481C1C}">
+                          <a14:useLocalDpi xmlns:a14="http://schemas.microsoft.com/office/drawing/2010/main" val="0"/>
+                        </a:ext>
+                      </a:extLst>
+                    </a:blip>
+                    <a:srcRect/>
+                    <a:stretch>
+                      <a:fillRect/>
+                    </a:stretch>
+                  </pic:blipFill>
+                  <pic:spPr bwMode="auto">
+                    <a:xfrm>
+                      <a:off x="0" y="0"/>
+                      <a:ext cx="1877600" cy="1905020"/>
+                    </a:xfrm>
+                    <a:prstGeom prst="rect">
+                      <a:avLst/>
+                    </a:prstGeom>
+                    <a:noFill/>
+                    <a:ln>
+                      <a:noFill/>
+                    </a:ln>
+                  </pic:spPr>
+                </pic:pic>
+              </a:graphicData>
+            </a:graphic>
+          </wp:inline>
+        </w:drawing>
+      </w:r>
+    </w:p>
+    <w:p>
+      <w:pPr>
+        <w:jc w:val="center"/>
+      </w:pPr>
+    </w:p>
+    <w:p>
+      <w:pPr>
+        <w:jc w:val="center"/>
+        <w:rPr>
+          <w:sz w:val="44"/>
+          <w:szCs w:val="40"/>
+        </w:rPr>
+      </w:pPr>
+      <w:r>
+        <w:rPr>
+          <w:sz w:val="44"/>
+          <w:szCs w:val="40"/>
+        </w:rPr>
+        <w:t>Proyecto de prácticas</w:t>
+      </w:r>
+    </w:p>
+    <w:p>
+      <w:pPr>
+        <w:jc w:val="center"/>
+      </w:pPr>
+    </w:p>
+    <w:p>
+      <w:pPr>
+        <w:jc w:val="center"/>
+        <w:rPr>
+          <w:b/>
+          <w:sz w:val="32"/>
+          <w:szCs w:val="32"/>
+          <w:u w:val="single"/>
+        </w:rPr>
+      </w:pPr>
+      <w:proofErr w:type="spellStart"/>
+      <w:r>
+        <w:rPr>
+          <w:b/>
+          <w:sz w:val="32"/>
+          <w:szCs w:val="32"/>
+          <w:u w:val="single"/>
+        </w:rPr>
+        <w:t>EasyLearning</w:t>
+      </w:r>
+      <w:proofErr w:type="spellEnd"/>
+    </w:p>
+    <w:p>
+      <w:pPr>
+        <w:jc w:val="center"/>
+        <w:rPr>
+          <w:sz w:val="28"/>
+          <w:szCs w:val="32"/>
+        </w:rPr>
+      </w:pPr>
+      <w:r>
+        <w:rPr>
+          <w:sz w:val="28"/>
+          <w:szCs w:val="32"/>
+        </w:rPr>
+        <w:t>Un sistema de apoyo a la enseñanza de los más pequeños</w:t>
+      </w:r>
+    </w:p>
+    <w:p>
+      <w:pPr>
+        <w:jc w:val="center"/>
+        <w:rPr>
+          <w:sz w:val="32"/>
+          <w:szCs w:val="32"/>
+        </w:rPr>
+      </w:pPr>
+      <w:r>
+        <w:rPr>
+          <w:noProof/>
+          <w:lang w:eastAsia="es-ES"/>
+        </w:rPr>
+        <w:drawing>
+          <wp:inline distT="0" distB="0" distL="0" distR="0" wp14:anchorId="68FF744F" wp14:editId="2B1DF429">
+            <wp:extent cx="1009650" cy="1009650"/>
+            <wp:effectExtent l="0" t="0" r="0" b="0"/>
+            <wp:docPr id="3" name="Imagen 3" descr="http://www.imaginaformacion.com/wp-content/uploads/2013/12/RA2b-300x300.png"/>
+            <wp:cNvGraphicFramePr>
+              <a:graphicFrameLocks xmlns:a="http://schemas.openxmlformats.org/drawingml/2006/main" noChangeAspect="1"/>
+            </wp:cNvGraphicFramePr>
+            <a:graphic xmlns:a="http://schemas.openxmlformats.org/drawingml/2006/main">
+              <a:graphicData uri="http://schemas.openxmlformats.org/drawingml/2006/picture">
+                <pic:pic xmlns:pic="http://schemas.openxmlformats.org/drawingml/2006/picture">
+                  <pic:nvPicPr>
+                    <pic:cNvPr id="0" name="Picture 4" descr="http://www.imaginaformacion.com/wp-content/uploads/2013/12/RA2b-300x300.png"/>
+                    <pic:cNvPicPr>
+                      <a:picLocks noChangeAspect="1" noChangeArrowheads="1"/>
+                    </pic:cNvPicPr>
+                  </pic:nvPicPr>
+                  <pic:blipFill>
+                    <a:blip r:embed="rId10" cstate="print">
+                      <a:extLst>
+                        <a:ext uri="{28A0092B-C50C-407E-A947-70E740481C1C}">
+                          <a14:useLocalDpi xmlns:a14="http://schemas.microsoft.com/office/drawing/2010/main" val="0"/>
+                        </a:ext>
+                      </a:extLst>
+                    </a:blip>
+                    <a:srcRect/>
+                    <a:stretch>
+                      <a:fillRect/>
+                    </a:stretch>
+                  </pic:blipFill>
+                  <pic:spPr bwMode="auto">
+                    <a:xfrm>
+                      <a:off x="0" y="0"/>
+                      <a:ext cx="1009650" cy="1009650"/>
+                    </a:xfrm>
+                    <a:prstGeom prst="rect">
+                      <a:avLst/>
+                    </a:prstGeom>
+                    <a:noFill/>
+                    <a:ln>
+                      <a:noFill/>
+                    </a:ln>
+                  </pic:spPr>
+                </pic:pic>
+              </a:graphicData>
+            </a:graphic>
+          </wp:inline>
+        </w:drawing>
+      </w:r>
+    </w:p>
+    <w:p>
+      <w:pPr>
+        <w:jc w:val="center"/>
+        <w:rPr>
+          <w:sz w:val="32"/>
+          <w:szCs w:val="32"/>
+        </w:rPr>
+      </w:pPr>
+    </w:p>
+    <w:p>
+      <w:pPr>
+        <w:jc w:val="right"/>
+        <w:rPr>
+          <w:sz w:val="32"/>
+          <w:szCs w:val="32"/>
+        </w:rPr>
+      </w:pPr>
+      <w:r>
+        <w:rPr>
+          <w:sz w:val="24"/>
+          <w:szCs w:val="32"/>
+        </w:rPr>
+        <w:t>Antonio Cano Díaz</w:t>
+      </w:r>
+    </w:p>
+    <w:p>
+      <w:pPr>
+        <w:jc w:val="right"/>
+        <w:rPr>
+          <w:sz w:val="32"/>
+          <w:szCs w:val="32"/>
+        </w:rPr>
+      </w:pPr>
+      <w:r>
+        <w:rPr>
+          <w:sz w:val="24"/>
+          <w:szCs w:val="32"/>
+        </w:rPr>
+        <w:t xml:space="preserve">David Téllez Rodríguez </w:t>
+      </w:r>
+    </w:p>
+    <w:p>
+      <w:pPr>
+        <w:jc w:val="center"/>
+        <w:rPr>
+          <w:sz w:val="32"/>
+          <w:szCs w:val="32"/>
+        </w:rPr>
+      </w:pPr>
     </w:p>
     <w:sdt>
       <w:sdtPr>
@@ -22,7 +284,6 @@
           <w:color w:val="auto"/>
           <w:sz w:val="22"/>
           <w:szCs w:val="22"/>
-          <w:lang w:eastAsia="en-US"/>
         </w:rPr>
         <w:id w:val="-1165241992"/>
         <w:docPartObj>
@@ -35,11 +296,24 @@
         <w:p>
           <w:pPr>
             <w:pStyle w:val="TtulodeTDC"/>
+            <w:rPr>
+              <w:rFonts w:asciiTheme="minorHAnsi" w:eastAsiaTheme="minorHAnsi" w:hAnsiTheme="minorHAnsi" w:cstheme="minorBidi"/>
+              <w:b w:val="0"/>
+              <w:bCs w:val="0"/>
+              <w:color w:val="auto"/>
+              <w:sz w:val="22"/>
+              <w:szCs w:val="22"/>
+            </w:rPr>
           </w:pPr>
           <w:r>
+            <w:rPr>
+              <w:rFonts w:ascii="Arial" w:hAnsi="Arial" w:cs="Arial"/>
+              <w:color w:val="auto"/>
+            </w:rPr>
             <w:t>Contenido</w:t>
           </w:r>
         </w:p>
+        <w:p/>
         <w:p>
           <w:pPr>
             <w:pStyle w:val="TDC1"/>
@@ -49,7 +323,7 @@
             <w:rPr>
               <w:rFonts w:eastAsiaTheme="minorEastAsia"/>
               <w:noProof/>
-              <w:lang w:val="es-ES_tradnl" w:eastAsia="es-ES_tradnl"/>
+              <w:lang w:eastAsia="es-ES"/>
             </w:rPr>
           </w:pPr>
           <w:r>
@@ -61,130 +335,13 @@
           <w:r>
             <w:fldChar w:fldCharType="separate"/>
           </w:r>
-          <w:bookmarkStart w:id="0" w:name="_GoBack"/>
-          <w:bookmarkEnd w:id="0"/>
-          <w:r>
-            <w:rPr>
-              <w:rStyle w:val="Hipervnculo"/>
-              <w:noProof/>
-            </w:rPr>
-            <w:fldChar w:fldCharType="begin"/>
-          </w:r>
-          <w:r>
-            <w:rPr>
-              <w:rStyle w:val="Hipervnculo"/>
-              <w:noProof/>
-            </w:rPr>
-            <w:instrText xml:space="preserve"> </w:instrText>
-          </w:r>
-          <w:r>
-            <w:rPr>
-              <w:noProof/>
-            </w:rPr>
-            <w:instrText>HYPERLINK \l "_Toc424490278"</w:instrText>
-          </w:r>
-          <w:r>
-            <w:rPr>
-              <w:rStyle w:val="Hipervnculo"/>
-              <w:noProof/>
-            </w:rPr>
-            <w:instrText xml:space="preserve"> </w:instrText>
-          </w:r>
-          <w:r>
-            <w:rPr>
-              <w:rStyle w:val="Hipervnculo"/>
-              <w:noProof/>
-            </w:rPr>
-          </w:r>
-          <w:r>
-            <w:rPr>
-              <w:rStyle w:val="Hipervnculo"/>
-              <w:noProof/>
-            </w:rPr>
-            <w:fldChar w:fldCharType="separate"/>
-          </w:r>
-          <w:r>
-            <w:rPr>
-              <w:rStyle w:val="Hipervnculo"/>
-              <w:noProof/>
-            </w:rPr>
-            <w:t>1. Introducción</w:t>
-          </w:r>
-          <w:r>
-            <w:rPr>
-              <w:noProof/>
-              <w:webHidden/>
-            </w:rPr>
-            <w:tab/>
-          </w:r>
-          <w:r>
-            <w:rPr>
-              <w:noProof/>
-              <w:webHidden/>
-            </w:rPr>
-            <w:fldChar w:fldCharType="begin"/>
-          </w:r>
-          <w:r>
-            <w:rPr>
-              <w:noProof/>
-              <w:webHidden/>
-            </w:rPr>
-            <w:instrText xml:space="preserve"> PAGEREF _Toc424490278 \h </w:instrText>
-          </w:r>
-          <w:r>
-            <w:rPr>
-              <w:noProof/>
-              <w:webHidden/>
-            </w:rPr>
-          </w:r>
-          <w:r>
-            <w:rPr>
-              <w:noProof/>
-              <w:webHidden/>
-            </w:rPr>
-            <w:fldChar w:fldCharType="separate"/>
-          </w:r>
-          <w:r>
-            <w:rPr>
-              <w:noProof/>
-              <w:webHidden/>
-            </w:rPr>
-            <w:t>3</w:t>
-          </w:r>
-          <w:r>
-            <w:rPr>
-              <w:noProof/>
-              <w:webHidden/>
-            </w:rPr>
-            <w:fldChar w:fldCharType="end"/>
-          </w:r>
-          <w:r>
-            <w:rPr>
-              <w:rStyle w:val="Hipervnculo"/>
-              <w:noProof/>
-            </w:rPr>
-            <w:fldChar w:fldCharType="end"/>
-          </w:r>
-        </w:p>
-        <w:p>
-          <w:pPr>
-            <w:pStyle w:val="TDC1"/>
-            <w:tabs>
-              <w:tab w:val="right" w:leader="dot" w:pos="8494"/>
-            </w:tabs>
-            <w:rPr>
-              <w:rFonts w:eastAsiaTheme="minorEastAsia"/>
-              <w:noProof/>
-              <w:lang w:val="es-ES_tradnl" w:eastAsia="es-ES_tradnl"/>
-            </w:rPr>
-          </w:pPr>
-          <w:hyperlink w:anchor="_Toc424490279" w:history="1">
+          <w:hyperlink w:anchor="_Toc424586991" w:history="1">
             <w:r>
               <w:rPr>
                 <w:rStyle w:val="Hipervnculo"/>
                 <w:noProof/>
               </w:rPr>
-              <w:t>2. Propósito de la aplicación</w:t>
+              <w:t>1. Introducción</w:t>
             </w:r>
             <w:r>
               <w:rPr>
@@ -205,7 +362,7 @@
                 <w:noProof/>
                 <w:webHidden/>
               </w:rPr>
-              <w:instrText xml:space="preserve"> PAGEREF _Toc424490279 \h </w:instrText>
+              <w:instrText xml:space="preserve"> PAGEREF _Toc424586991 \h </w:instrText>
             </w:r>
             <w:r>
               <w:rPr>
@@ -245,16 +402,16 @@
             <w:rPr>
               <w:rFonts w:eastAsiaTheme="minorEastAsia"/>
               <w:noProof/>
-              <w:lang w:val="es-ES_tradnl" w:eastAsia="es-ES_tradnl"/>
+              <w:lang w:eastAsia="es-ES"/>
             </w:rPr>
           </w:pPr>
-          <w:hyperlink w:anchor="_Toc424490280" w:history="1">
+          <w:hyperlink w:anchor="_Toc424586992" w:history="1">
             <w:r>
               <w:rPr>
                 <w:rStyle w:val="Hipervnculo"/>
                 <w:noProof/>
               </w:rPr>
-              <w:t>3. Aplicaciones similares ya disponibles.</w:t>
+              <w:t>2. Propósito de la aplicación</w:t>
             </w:r>
             <w:r>
               <w:rPr>
@@ -275,7 +432,7 @@
                 <w:noProof/>
                 <w:webHidden/>
               </w:rPr>
-              <w:instrText xml:space="preserve"> PAGEREF _Toc424490280 \h </w:instrText>
+              <w:instrText xml:space="preserve"> PAGEREF _Toc424586992 \h </w:instrText>
             </w:r>
             <w:r>
               <w:rPr>
@@ -315,16 +472,16 @@
             <w:rPr>
               <w:rFonts w:eastAsiaTheme="minorEastAsia"/>
               <w:noProof/>
-              <w:lang w:val="es-ES_tradnl" w:eastAsia="es-ES_tradnl"/>
+              <w:lang w:eastAsia="es-ES"/>
             </w:rPr>
           </w:pPr>
-          <w:hyperlink w:anchor="_Toc424490281" w:history="1">
+          <w:hyperlink w:anchor="_Toc424586993" w:history="1">
             <w:r>
               <w:rPr>
                 <w:rStyle w:val="Hipervnculo"/>
                 <w:noProof/>
               </w:rPr>
-              <w:t>4. Referencias profesionales</w:t>
+              <w:t>3. Aplicaciones similares ya disponibles.</w:t>
             </w:r>
             <w:r>
               <w:rPr>
@@ -345,7 +502,7 @@
                 <w:noProof/>
                 <w:webHidden/>
               </w:rPr>
-              <w:instrText xml:space="preserve"> PAGEREF _Toc424490281 \h </w:instrText>
+              <w:instrText xml:space="preserve"> PAGEREF _Toc424586993 \h </w:instrText>
             </w:r>
             <w:r>
               <w:rPr>
@@ -365,7 +522,7 @@
                 <w:noProof/>
                 <w:webHidden/>
               </w:rPr>
-              <w:t>4</w:t>
+              <w:t>3</w:t>
             </w:r>
             <w:r>
               <w:rPr>
@@ -385,15 +542,364 @@
             <w:rPr>
               <w:rFonts w:eastAsiaTheme="minorEastAsia"/>
               <w:noProof/>
-              <w:lang w:val="es-ES_tradnl" w:eastAsia="es-ES_tradnl"/>
+              <w:lang w:eastAsia="es-ES"/>
             </w:rPr>
           </w:pPr>
-          <w:hyperlink w:anchor="_Toc424490282" w:history="1">
+          <w:hyperlink w:anchor="_Toc424586994" w:history="1">
             <w:r>
               <w:rPr>
                 <w:rStyle w:val="Hipervnculo"/>
                 <w:noProof/>
-                <w:lang w:val="en-US"/>
+              </w:rPr>
+              <w:t>4. Referencias profesionales</w:t>
+            </w:r>
+            <w:r>
+              <w:rPr>
+                <w:noProof/>
+                <w:webHidden/>
+              </w:rPr>
+              <w:tab/>
+            </w:r>
+            <w:r>
+              <w:rPr>
+                <w:noProof/>
+                <w:webHidden/>
+              </w:rPr>
+              <w:fldChar w:fldCharType="begin"/>
+            </w:r>
+            <w:r>
+              <w:rPr>
+                <w:noProof/>
+                <w:webHidden/>
+              </w:rPr>
+              <w:instrText xml:space="preserve"> PAGEREF _Toc424586994 \h </w:instrText>
+            </w:r>
+            <w:r>
+              <w:rPr>
+                <w:noProof/>
+                <w:webHidden/>
+              </w:rPr>
+            </w:r>
+            <w:r>
+              <w:rPr>
+                <w:noProof/>
+                <w:webHidden/>
+              </w:rPr>
+              <w:fldChar w:fldCharType="separate"/>
+            </w:r>
+            <w:r>
+              <w:rPr>
+                <w:noProof/>
+                <w:webHidden/>
+              </w:rPr>
+              <w:t>5</w:t>
+            </w:r>
+            <w:r>
+              <w:rPr>
+                <w:noProof/>
+                <w:webHidden/>
+              </w:rPr>
+              <w:fldChar w:fldCharType="end"/>
+            </w:r>
+          </w:hyperlink>
+        </w:p>
+        <w:p>
+          <w:pPr>
+            <w:pStyle w:val="TDC1"/>
+            <w:tabs>
+              <w:tab w:val="right" w:leader="dot" w:pos="8494"/>
+            </w:tabs>
+            <w:rPr>
+              <w:rFonts w:eastAsiaTheme="minorEastAsia"/>
+              <w:noProof/>
+              <w:lang w:eastAsia="es-ES"/>
+            </w:rPr>
+          </w:pPr>
+          <w:hyperlink w:anchor="_Toc424586995" w:history="1">
+            <w:r>
+              <w:rPr>
+                <w:rStyle w:val="Hipervnculo"/>
+                <w:noProof/>
+              </w:rPr>
+              <w:t>5. Modelo de negocio</w:t>
+            </w:r>
+            <w:r>
+              <w:rPr>
+                <w:noProof/>
+                <w:webHidden/>
+              </w:rPr>
+              <w:tab/>
+            </w:r>
+            <w:r>
+              <w:rPr>
+                <w:noProof/>
+                <w:webHidden/>
+              </w:rPr>
+              <w:fldChar w:fldCharType="begin"/>
+            </w:r>
+            <w:r>
+              <w:rPr>
+                <w:noProof/>
+                <w:webHidden/>
+              </w:rPr>
+              <w:instrText xml:space="preserve"> PAGEREF _Toc424586995 \h </w:instrText>
+            </w:r>
+            <w:r>
+              <w:rPr>
+                <w:noProof/>
+                <w:webHidden/>
+              </w:rPr>
+            </w:r>
+            <w:r>
+              <w:rPr>
+                <w:noProof/>
+                <w:webHidden/>
+              </w:rPr>
+              <w:fldChar w:fldCharType="separate"/>
+            </w:r>
+            <w:r>
+              <w:rPr>
+                <w:noProof/>
+                <w:webHidden/>
+              </w:rPr>
+              <w:t>5</w:t>
+            </w:r>
+            <w:r>
+              <w:rPr>
+                <w:noProof/>
+                <w:webHidden/>
+              </w:rPr>
+              <w:fldChar w:fldCharType="end"/>
+            </w:r>
+          </w:hyperlink>
+        </w:p>
+        <w:p>
+          <w:pPr>
+            <w:pStyle w:val="TDC1"/>
+            <w:tabs>
+              <w:tab w:val="right" w:leader="dot" w:pos="8494"/>
+            </w:tabs>
+            <w:rPr>
+              <w:rFonts w:eastAsiaTheme="minorEastAsia"/>
+              <w:noProof/>
+              <w:lang w:eastAsia="es-ES"/>
+            </w:rPr>
+          </w:pPr>
+          <w:hyperlink w:anchor="_Toc424586996" w:history="1">
+            <w:r>
+              <w:rPr>
+                <w:rStyle w:val="Hipervnculo"/>
+                <w:noProof/>
+              </w:rPr>
+              <w:t>6. Perspectiva de futuro</w:t>
+            </w:r>
+            <w:r>
+              <w:rPr>
+                <w:noProof/>
+                <w:webHidden/>
+              </w:rPr>
+              <w:tab/>
+            </w:r>
+            <w:r>
+              <w:rPr>
+                <w:noProof/>
+                <w:webHidden/>
+              </w:rPr>
+              <w:fldChar w:fldCharType="begin"/>
+            </w:r>
+            <w:r>
+              <w:rPr>
+                <w:noProof/>
+                <w:webHidden/>
+              </w:rPr>
+              <w:instrText xml:space="preserve"> PAGEREF _Toc424586996 \h </w:instrText>
+            </w:r>
+            <w:r>
+              <w:rPr>
+                <w:noProof/>
+                <w:webHidden/>
+              </w:rPr>
+            </w:r>
+            <w:r>
+              <w:rPr>
+                <w:noProof/>
+                <w:webHidden/>
+              </w:rPr>
+              <w:fldChar w:fldCharType="separate"/>
+            </w:r>
+            <w:r>
+              <w:rPr>
+                <w:noProof/>
+                <w:webHidden/>
+              </w:rPr>
+              <w:t>6</w:t>
+            </w:r>
+            <w:r>
+              <w:rPr>
+                <w:noProof/>
+                <w:webHidden/>
+              </w:rPr>
+              <w:fldChar w:fldCharType="end"/>
+            </w:r>
+          </w:hyperlink>
+        </w:p>
+        <w:p>
+          <w:pPr>
+            <w:pStyle w:val="TDC1"/>
+            <w:tabs>
+              <w:tab w:val="right" w:leader="dot" w:pos="8494"/>
+            </w:tabs>
+            <w:rPr>
+              <w:rFonts w:eastAsiaTheme="minorEastAsia"/>
+              <w:noProof/>
+              <w:lang w:eastAsia="es-ES"/>
+            </w:rPr>
+          </w:pPr>
+          <w:hyperlink w:anchor="_Toc424586997" w:history="1">
+            <w:r>
+              <w:rPr>
+                <w:rStyle w:val="Hipervnculo"/>
+                <w:noProof/>
+              </w:rPr>
+              <w:t>7. Privacidad y seguridad</w:t>
+            </w:r>
+            <w:r>
+              <w:rPr>
+                <w:noProof/>
+                <w:webHidden/>
+              </w:rPr>
+              <w:tab/>
+            </w:r>
+            <w:r>
+              <w:rPr>
+                <w:noProof/>
+                <w:webHidden/>
+              </w:rPr>
+              <w:fldChar w:fldCharType="begin"/>
+            </w:r>
+            <w:r>
+              <w:rPr>
+                <w:noProof/>
+                <w:webHidden/>
+              </w:rPr>
+              <w:instrText xml:space="preserve"> PAGEREF _Toc424586997 \h </w:instrText>
+            </w:r>
+            <w:r>
+              <w:rPr>
+                <w:noProof/>
+                <w:webHidden/>
+              </w:rPr>
+            </w:r>
+            <w:r>
+              <w:rPr>
+                <w:noProof/>
+                <w:webHidden/>
+              </w:rPr>
+              <w:fldChar w:fldCharType="separate"/>
+            </w:r>
+            <w:r>
+              <w:rPr>
+                <w:noProof/>
+                <w:webHidden/>
+              </w:rPr>
+              <w:t>6</w:t>
+            </w:r>
+            <w:r>
+              <w:rPr>
+                <w:noProof/>
+                <w:webHidden/>
+              </w:rPr>
+              <w:fldChar w:fldCharType="end"/>
+            </w:r>
+          </w:hyperlink>
+        </w:p>
+        <w:p>
+          <w:pPr>
+            <w:pStyle w:val="TDC1"/>
+            <w:tabs>
+              <w:tab w:val="right" w:leader="dot" w:pos="8494"/>
+            </w:tabs>
+            <w:rPr>
+              <w:rFonts w:eastAsiaTheme="minorEastAsia"/>
+              <w:noProof/>
+              <w:lang w:eastAsia="es-ES"/>
+            </w:rPr>
+          </w:pPr>
+          <w:hyperlink w:anchor="_Toc424586998" w:history="1">
+            <w:r>
+              <w:rPr>
+                <w:rStyle w:val="Hipervnculo"/>
+                <w:noProof/>
+              </w:rPr>
+              <w:t>8. Conclusiones y oportunidades de futuro</w:t>
+            </w:r>
+            <w:r>
+              <w:rPr>
+                <w:noProof/>
+                <w:webHidden/>
+              </w:rPr>
+              <w:tab/>
+            </w:r>
+            <w:r>
+              <w:rPr>
+                <w:noProof/>
+                <w:webHidden/>
+              </w:rPr>
+              <w:fldChar w:fldCharType="begin"/>
+            </w:r>
+            <w:r>
+              <w:rPr>
+                <w:noProof/>
+                <w:webHidden/>
+              </w:rPr>
+              <w:instrText xml:space="preserve"> PAGEREF _Toc424586998 \h </w:instrText>
+            </w:r>
+            <w:r>
+              <w:rPr>
+                <w:noProof/>
+                <w:webHidden/>
+              </w:rPr>
+            </w:r>
+            <w:r>
+              <w:rPr>
+                <w:noProof/>
+                <w:webHidden/>
+              </w:rPr>
+              <w:fldChar w:fldCharType="separate"/>
+            </w:r>
+            <w:r>
+              <w:rPr>
+                <w:noProof/>
+                <w:webHidden/>
+              </w:rPr>
+              <w:t>7</w:t>
+            </w:r>
+            <w:r>
+              <w:rPr>
+                <w:noProof/>
+                <w:webHidden/>
+              </w:rPr>
+              <w:fldChar w:fldCharType="end"/>
+            </w:r>
+          </w:hyperlink>
+        </w:p>
+        <w:p>
+          <w:pPr>
+            <w:pStyle w:val="TDC1"/>
+            <w:tabs>
+              <w:tab w:val="right" w:leader="dot" w:pos="8494"/>
+            </w:tabs>
+            <w:rPr>
+              <w:rFonts w:eastAsiaTheme="minorEastAsia"/>
+              <w:noProof/>
+              <w:lang w:eastAsia="es-ES"/>
+            </w:rPr>
+          </w:pPr>
+          <w:hyperlink w:anchor="_Toc424586999" w:history="1">
+            <w:r>
+              <w:rPr>
+                <w:rStyle w:val="Hipervnculo"/>
+                <w:noProof/>
               </w:rPr>
               <w:t>Referencias</w:t>
             </w:r>
@@ -416,7 +922,7 @@
                 <w:noProof/>
                 <w:webHidden/>
               </w:rPr>
-              <w:instrText xml:space="preserve"> PAGEREF _Toc424490282 \h </w:instrText>
+              <w:instrText xml:space="preserve"> PAGEREF _Toc424586999 \h </w:instrText>
             </w:r>
             <w:r>
               <w:rPr>
@@ -436,7 +942,7 @@
                 <w:noProof/>
                 <w:webHidden/>
               </w:rPr>
-              <w:t>5</w:t>
+              <w:t>7</w:t>
             </w:r>
             <w:r>
               <w:rPr>
@@ -468,69 +974,89 @@
       <w:pPr>
         <w:pStyle w:val="Ttulo1"/>
       </w:pPr>
-      <w:bookmarkStart w:id="1" w:name="_Toc424490278"/>
+      <w:bookmarkStart w:id="0" w:name="_Toc424586991"/>
       <w:r>
         <w:lastRenderedPageBreak/>
         <w:t>1. Introducción</w:t>
       </w:r>
+      <w:bookmarkEnd w:id="0"/>
+    </w:p>
+    <w:p/>
+    <w:p>
+      <w:r>
+        <w:tab/>
+      </w:r>
+      <w:r>
+        <w:t>En estos últimos tiempos, la tecnología está invadiendo una gran parte de sectores de la sociedad, lo que hace que realizar tareas que antes requerían más esfuerzo o incluso fueran imposibles, se</w:t>
+      </w:r>
+      <w:r>
+        <w:t>a cosa del pasado. Uno de estos sectores es la educación: Hoy día disfrutamos de pizarras electrónicas, proyectores, plataformas de apoyo a la docencia, etc… Recursos educativos que hacen que el proceso de aprendizaje de los alumnos y su seguimiento por parte de los responsables de su educación</w:t>
+      </w:r>
+      <w:r>
+        <w:t xml:space="preserve"> sea más sencillo y provechoso. </w:t>
+      </w:r>
+    </w:p>
+    <w:p>
+      <w:pPr>
+        <w:ind w:firstLine="708"/>
+      </w:pPr>
+      <w:r>
+        <w:t>De la fusión entre este nuevo paradigma de enseñanza y las nuevas tecnologías nace la idea detrás de</w:t>
+      </w:r>
+      <w:r>
+        <w:t xml:space="preserve"> </w:t>
+      </w:r>
+      <w:proofErr w:type="spellStart"/>
+      <w:r>
+        <w:t>EasyLearning</w:t>
+      </w:r>
+      <w:proofErr w:type="spellEnd"/>
+      <w:r>
+        <w:t xml:space="preserve">: Ofrecer un nuevo enfoque en la enseñanza usando para ello </w:t>
+      </w:r>
+      <w:r>
+        <w:t>la tecnología más visual y puntera, haciendo que el proceso de aprendizaje sea lo más amigable y didáctico posible.</w:t>
+      </w:r>
+    </w:p>
+    <w:p>
+      <w:pPr>
+        <w:ind w:firstLine="708"/>
+      </w:pPr>
+    </w:p>
+    <w:p>
+      <w:pPr>
+        <w:pStyle w:val="Ttulo1"/>
+      </w:pPr>
+      <w:bookmarkStart w:id="1" w:name="_Toc424586992"/>
+      <w:r>
+        <w:t>2. Propósito de la aplicación</w:t>
+      </w:r>
       <w:bookmarkEnd w:id="1"/>
     </w:p>
-    <w:p>
-      <w:pPr>
-        <w:jc w:val="both"/>
-      </w:pPr>
-    </w:p>
-    <w:p>
-      <w:pPr>
-        <w:jc w:val="both"/>
-      </w:pPr>
-      <w:r>
-        <w:tab/>
-      </w:r>
-      <w:r>
-        <w:t>En estos últimos tiempos, la tecnología está invadiendo una gran parte de sectores de la sociedad, lo que hace que realizar tareas que antes requerían más esfuerzo o incluso fueran imposibles, se</w:t>
-      </w:r>
-      <w:r>
-        <w:t xml:space="preserve">a cosa del pasado. Uno de estos sectores es la educación: Hoy día disfrutamos de pizarras electrónicas, proyectores, plataformas de apoyo a la docencia, etc… Recursos educativos que hacen que el proceso de aprendizaje de los alumnos y su seguimiento por parte de los responsables de su educación sea más sencillo y provechoso. </w:t>
-      </w:r>
-    </w:p>
-    <w:p>
-      <w:pPr>
-        <w:pStyle w:val="Ttulo1"/>
-      </w:pPr>
-      <w:bookmarkStart w:id="2" w:name="_Toc424490279"/>
-      <w:r>
-        <w:t>2. Propósito de la aplicación</w:t>
-      </w:r>
-      <w:bookmarkEnd w:id="2"/>
-    </w:p>
-    <w:p>
-      <w:pPr>
-        <w:jc w:val="both"/>
-      </w:pPr>
-    </w:p>
+    <w:p/>
     <w:p>
       <w:pPr>
         <w:ind w:firstLine="708"/>
-        <w:jc w:val="both"/>
-      </w:pPr>
-      <w:r>
-        <w:t>Proponemos, basándonos en los hechos anteriores, una aplicación de apoyo a la enseñanza que hará más amigable el proceso de aprendizaje en distintas materias a niños de 3 a 5 años: Dicha aplicación hará uso de tecnología de realidad aumentada, por lo que será mucho más atractiva que las ya existentes y estará disponible en dispositivos Android, para llegar al máximo número de usuarios posible.</w:t>
+      </w:pPr>
+      <w:r>
+        <w:t>Proponemos, basándonos en los hechos anteriores, una aplicación de apoyo a la enseñanza que hará más amigable el proceso de aprendizaje en distintas materias a niños a</w:t>
+      </w:r>
+      <w:r>
+        <w:t xml:space="preserve"> partir</w:t>
+      </w:r>
+      <w:r>
+        <w:t xml:space="preserve"> 5 años: Dicha aplicación hará uso de tecnología de realidad aumentada, por lo que será mucho más atractiva que las ya existentes y estará disponible en dispositivos Android, para llegar al máximo número de usuarios posible.</w:t>
       </w:r>
     </w:p>
     <w:p>
       <w:pPr>
         <w:ind w:firstLine="708"/>
-        <w:jc w:val="both"/>
       </w:pPr>
       <w:r>
         <w:t>El modo de empleo con el que se concibe la aplicación desarrollada será su uso combinado con la supervisión de un profesor o tutor que explique al pequeño lo que está viendo en pantalla, de modo que éste último aprenda de forma más amigable el funcionamiento de las operaciones implementadas en la herramienta.</w:t>
       </w:r>
     </w:p>
     <w:p>
-      <w:pPr>
-        <w:jc w:val="both"/>
-      </w:pPr>
       <w:r>
         <w:tab/>
         <w:t>La misión y razón de ser de la aplicación es hacer que los niños aprendan más rápidamente y se acostumbre</w:t>
@@ -540,23 +1066,21 @@
       </w:r>
     </w:p>
     <w:p>
-      <w:pPr>
-        <w:jc w:val="both"/>
-      </w:pPr>
       <w:r>
         <w:tab/>
         <w:t>La idea que subyace de la aplicación hace que sea escalable, pudiendo implementarse operaciones más complejas para hacer que niños de edades más diversas puedan utilizarla.</w:t>
       </w:r>
     </w:p>
+    <w:p/>
     <w:p>
       <w:pPr>
         <w:pStyle w:val="Ttulo1"/>
       </w:pPr>
-      <w:bookmarkStart w:id="3" w:name="_Toc424490280"/>
+      <w:bookmarkStart w:id="2" w:name="_Toc424586993"/>
       <w:r>
         <w:t>3. Aplicaciones similares ya disponibles.</w:t>
       </w:r>
-      <w:bookmarkEnd w:id="3"/>
+      <w:bookmarkEnd w:id="2"/>
     </w:p>
     <w:p/>
     <w:p>
@@ -565,7 +1089,6 @@
         <w:t>Este programa está orientado a un mercado Android, pero se investigarán las tiendas más importantes en lo que aplicaciones móviles  se refiere para ver la competencia existente.</w:t>
       </w:r>
     </w:p>
-    <w:p/>
     <w:p>
       <w:pPr>
         <w:pStyle w:val="Prrafodelista"/>
@@ -580,6 +1103,7 @@
           <w:sz w:val="24"/>
           <w:u w:val="single"/>
         </w:rPr>
+        <w:lastRenderedPageBreak/>
         <w:t>Android</w:t>
       </w:r>
       <w:r>
@@ -689,7 +1213,6 @@
           <w:sz w:val="24"/>
           <w:u w:val="single"/>
         </w:rPr>
-        <w:lastRenderedPageBreak/>
         <w:t>iOS</w:t>
       </w:r>
       <w:r>
@@ -815,7 +1338,13 @@
         <w:t>! Lunch Rush</w:t>
       </w:r>
       <w:r>
-        <w:t xml:space="preserve">: Ayuda a la resolución de operaciones matemáticas a través de visualización en realidad aumentada. Es lo más parecido que hemos encontrado a nuestra aplicación. Tiene un nivel de desarrollo y un presupuesto mucho mayor que la nuestra, pues está desarrollada por una empresa. </w:t>
+        <w:t>: Ayuda a la resolución de operaciones matemáticas a través de visualización en realidad aumentada. Es lo más parecido que hemos encontrado a nuestra aplicación. Tiene un nivel de desarrollo y un presupuesto mucho mayor que la nuestra, pues está desarrollada por una</w:t>
+      </w:r>
+      <w:r>
+        <w:t xml:space="preserve"> gran</w:t>
+      </w:r>
+      <w:r>
+        <w:t xml:space="preserve"> empresa. </w:t>
       </w:r>
       <w:r>
         <w:t>[5].</w:t>
@@ -933,7 +1462,19 @@
         <w:t>uevo el PC es la plataforma protagonista.</w:t>
       </w:r>
       <w:r>
-        <w:t xml:space="preserve"> Con este software se pueden desarrollar aplicaciones de realidad aumentada, de modo que hay muchas de ellas orientadas a la educación que están disponibles en internet. </w:t>
+        <w:t xml:space="preserve"> Con este software se pueden desarrollar aplicaciones de realidad aumentada, de modo que hay muchas de ellas orientadas a la educación</w:t>
+      </w:r>
+      <w:r>
+        <w:t xml:space="preserve"> y</w:t>
+      </w:r>
+      <w:r>
+        <w:t xml:space="preserve"> </w:t>
+      </w:r>
+      <w:r>
+        <w:t>accesibles desde</w:t>
+      </w:r>
+      <w:r>
+        <w:t xml:space="preserve"> internet. </w:t>
       </w:r>
       <w:r>
         <w:t>[7].</w:t>
@@ -985,33 +1526,424 @@
     </w:p>
     <w:p>
       <w:pPr>
-        <w:jc w:val="both"/>
-      </w:pPr>
+        <w:ind w:firstLine="708"/>
+      </w:pPr>
+      <w:r>
+        <w:t xml:space="preserve">En la tienda de aplicaciones Android existen pocas aplicaciones similares a la desarrollada por nosotros, lo cual hace mucho más sencilla la diferenciación de la misma en este mercado. </w:t>
+      </w:r>
+    </w:p>
+    <w:p>
+      <w:pPr>
+        <w:ind w:firstLine="708"/>
+      </w:pPr>
+      <w:r>
+        <w:t>En la tienda de Apple sí que existen más aplicaciones que coinciden en temática con la nuestra, aunque debido a que es necesario un dispositivo de la misma marca para ejecutarlas, las aplicaciones pueden no llegar a cubrir todo el mercado que tienen asignado.</w:t>
+      </w:r>
+    </w:p>
+    <w:p>
+      <w:pPr>
+        <w:ind w:firstLine="708"/>
+      </w:pPr>
+      <w:r>
+        <w:t xml:space="preserve">Por último, en PC, siendo la plataforma con más desarrollo en realidad </w:t>
+      </w:r>
+      <w:proofErr w:type="gramStart"/>
+      <w:r>
+        <w:t>aumentada</w:t>
+      </w:r>
+      <w:proofErr w:type="gramEnd"/>
+      <w:r>
+        <w:t xml:space="preserve"> y con más potencia de todas las revisadas, es lógico que disponga de muchas más aplicaciones y </w:t>
+      </w:r>
+      <w:r>
+        <w:lastRenderedPageBreak/>
+        <w:t xml:space="preserve">más especializadas. Sin embargo, esto no nos afecta en demasía, pues con </w:t>
+      </w:r>
+      <w:proofErr w:type="spellStart"/>
+      <w:r>
+        <w:t>EasyLearning</w:t>
+      </w:r>
+      <w:proofErr w:type="spellEnd"/>
+      <w:r>
+        <w:t xml:space="preserve"> nos centramos en dispositivos móviles.</w:t>
+      </w:r>
     </w:p>
     <w:p>
       <w:pPr>
         <w:pStyle w:val="Ttulo1"/>
       </w:pPr>
-      <w:bookmarkStart w:id="4" w:name="_Toc424490281"/>
+      <w:bookmarkStart w:id="3" w:name="_Toc424586994"/>
       <w:r>
         <w:t>4. Referencias profesionales</w:t>
       </w:r>
+      <w:bookmarkEnd w:id="3"/>
+    </w:p>
+    <w:p/>
+    <w:p>
+      <w:pPr>
+        <w:ind w:firstLine="708"/>
+      </w:pPr>
+      <w:r>
+        <w:t>Según los desarrolladores del también</w:t>
+      </w:r>
+      <w:r>
+        <w:t xml:space="preserve"> proyecto de realidad aumentada </w:t>
+      </w:r>
+      <w:r>
+        <w:rPr>
+          <w:b/>
+          <w:i/>
+        </w:rPr>
+        <w:t>SMART (</w:t>
+      </w:r>
+      <w:proofErr w:type="spellStart"/>
+      <w:r>
+        <w:rPr>
+          <w:b/>
+          <w:i/>
+        </w:rPr>
+        <w:t>System</w:t>
+      </w:r>
+      <w:proofErr w:type="spellEnd"/>
+      <w:r>
+        <w:rPr>
+          <w:b/>
+          <w:i/>
+        </w:rPr>
+        <w:t xml:space="preserve"> of </w:t>
+      </w:r>
+      <w:proofErr w:type="spellStart"/>
+      <w:r>
+        <w:rPr>
+          <w:b/>
+          <w:i/>
+        </w:rPr>
+        <w:t>Augmented</w:t>
+      </w:r>
+      <w:proofErr w:type="spellEnd"/>
+      <w:r>
+        <w:rPr>
+          <w:b/>
+          <w:i/>
+        </w:rPr>
+        <w:t xml:space="preserve"> </w:t>
+      </w:r>
+      <w:proofErr w:type="spellStart"/>
+      <w:r>
+        <w:rPr>
+          <w:b/>
+          <w:i/>
+        </w:rPr>
+        <w:t>Reality</w:t>
+      </w:r>
+      <w:proofErr w:type="spellEnd"/>
+      <w:r>
+        <w:rPr>
+          <w:b/>
+          <w:i/>
+        </w:rPr>
+        <w:t xml:space="preserve"> </w:t>
+      </w:r>
+      <w:proofErr w:type="spellStart"/>
+      <w:r>
+        <w:rPr>
+          <w:b/>
+          <w:i/>
+        </w:rPr>
+        <w:t>for</w:t>
+      </w:r>
+      <w:proofErr w:type="spellEnd"/>
+      <w:r>
+        <w:rPr>
+          <w:b/>
+          <w:i/>
+        </w:rPr>
+        <w:t xml:space="preserve"> </w:t>
+      </w:r>
+      <w:proofErr w:type="spellStart"/>
+      <w:r>
+        <w:rPr>
+          <w:b/>
+          <w:i/>
+        </w:rPr>
+        <w:t>Teaching</w:t>
+      </w:r>
+      <w:proofErr w:type="spellEnd"/>
+      <w:r>
+        <w:rPr>
+          <w:b/>
+          <w:i/>
+        </w:rPr>
+        <w:t>)</w:t>
+      </w:r>
+      <w:r>
+        <w:t xml:space="preserve">, basada en el aprendizaje de </w:t>
+      </w:r>
+      <w:r>
+        <w:rPr>
+          <w:b/>
+        </w:rPr>
+        <w:t xml:space="preserve">conceptos educativos </w:t>
+      </w:r>
+      <w:r>
+        <w:t xml:space="preserve">(tipos de animales, de medios de transporte, etc.), el uso en este sentido de la </w:t>
+      </w:r>
+      <w:r>
+        <w:rPr>
+          <w:b/>
+        </w:rPr>
+        <w:t>AR</w:t>
+      </w:r>
+      <w:r>
+        <w:t xml:space="preserve"> para la educación facilita el aprendizaje, puesto que al adaptarse como un juego, o </w:t>
+      </w:r>
+      <w:r>
+        <w:rPr>
+          <w:b/>
+        </w:rPr>
+        <w:t>“</w:t>
+      </w:r>
+      <w:proofErr w:type="spellStart"/>
+      <w:r>
+        <w:rPr>
+          <w:b/>
+        </w:rPr>
+        <w:t>gamificarse</w:t>
+      </w:r>
+      <w:proofErr w:type="spellEnd"/>
+      <w:r>
+        <w:rPr>
+          <w:b/>
+        </w:rPr>
+        <w:t>”</w:t>
+      </w:r>
+      <w:r>
+        <w:t xml:space="preserve">, crea un entorno, mezcla del mundo real y el virtual, idóneo para </w:t>
+      </w:r>
+      <w:r>
+        <w:rPr>
+          <w:b/>
+        </w:rPr>
+        <w:t>aumentar la atención del alumno</w:t>
+      </w:r>
+      <w:r>
+        <w:t xml:space="preserve"> en aquello que debe aprender.</w:t>
+      </w:r>
+      <w:r>
+        <w:t xml:space="preserve"> [9]</w:t>
+      </w:r>
+    </w:p>
+    <w:p>
+      <w:pPr>
+        <w:ind w:firstLine="708"/>
+        <w:rPr>
+          <w:lang w:val="es-ES_tradnl"/>
+        </w:rPr>
+      </w:pPr>
+      <w:r>
+        <w:rPr>
+          <w:lang w:val="es-ES_tradnl"/>
+        </w:rPr>
+        <w:t xml:space="preserve">Afirman que la </w:t>
+      </w:r>
+      <w:r>
+        <w:rPr>
+          <w:b/>
+          <w:lang w:val="es-ES_tradnl"/>
+        </w:rPr>
+        <w:t>AR</w:t>
+      </w:r>
+      <w:r>
+        <w:rPr>
+          <w:lang w:val="es-ES_tradnl"/>
+        </w:rPr>
+        <w:t xml:space="preserve"> en educación puede ser un componente clave en futuros entornos de enseñanza. Un estudio real del uso de </w:t>
+      </w:r>
+      <w:r>
+        <w:rPr>
+          <w:b/>
+          <w:lang w:val="es-ES_tradnl"/>
+        </w:rPr>
+        <w:t>AR</w:t>
+      </w:r>
+      <w:r>
+        <w:rPr>
+          <w:lang w:val="es-ES_tradnl"/>
+        </w:rPr>
+        <w:t xml:space="preserve"> en clases de ciencias demostró que el uso de la realidad aumentada consiguió que los alumnos se sintieran menos abrumados que utilizando los métodos de enseñanza tradicionales.</w:t>
+      </w:r>
+      <w:r>
+        <w:rPr>
+          <w:lang w:val="es-ES_tradnl"/>
+        </w:rPr>
+        <w:t xml:space="preserve"> [9]</w:t>
+      </w:r>
+    </w:p>
+    <w:p>
+      <w:pPr>
+        <w:ind w:firstLine="708"/>
+        <w:rPr>
+          <w:lang w:val="es-ES_tradnl"/>
+        </w:rPr>
+      </w:pPr>
+      <w:r>
+        <w:rPr>
+          <w:lang w:val="es-ES_tradnl"/>
+        </w:rPr>
+        <w:t xml:space="preserve">La realidad aumentada también se usa actualmente en el </w:t>
+      </w:r>
+      <w:proofErr w:type="spellStart"/>
+      <w:r>
+        <w:rPr>
+          <w:b/>
+          <w:i/>
+          <w:lang w:val="es-ES_tradnl"/>
+        </w:rPr>
+        <w:t>Arts</w:t>
+      </w:r>
+      <w:proofErr w:type="spellEnd"/>
+      <w:r>
+        <w:rPr>
+          <w:b/>
+          <w:i/>
+          <w:lang w:val="es-ES_tradnl"/>
+        </w:rPr>
+        <w:t xml:space="preserve"> Center of </w:t>
+      </w:r>
+      <w:proofErr w:type="spellStart"/>
+      <w:r>
+        <w:rPr>
+          <w:b/>
+          <w:i/>
+          <w:lang w:val="es-ES_tradnl"/>
+        </w:rPr>
+        <w:t>Christchurch</w:t>
+      </w:r>
+      <w:proofErr w:type="spellEnd"/>
+      <w:r>
+        <w:rPr>
+          <w:lang w:val="es-ES_tradnl"/>
+        </w:rPr>
+        <w:t xml:space="preserve"> de Nueva Zelanda, donde la habitación de investigación del ganador del premio Nobel de física </w:t>
+      </w:r>
+      <w:proofErr w:type="spellStart"/>
+      <w:r>
+        <w:rPr>
+          <w:b/>
+          <w:i/>
+          <w:lang w:val="es-ES_tradnl"/>
+        </w:rPr>
+        <w:t>Ernest</w:t>
+      </w:r>
+      <w:proofErr w:type="spellEnd"/>
+      <w:r>
+        <w:rPr>
+          <w:b/>
+          <w:i/>
+          <w:lang w:val="es-ES_tradnl"/>
+        </w:rPr>
+        <w:t xml:space="preserve"> Rutherford</w:t>
+      </w:r>
+      <w:r>
+        <w:rPr>
+          <w:lang w:val="es-ES_tradnl"/>
+        </w:rPr>
+        <w:t xml:space="preserve"> está preparada con tecnologías de </w:t>
+      </w:r>
+      <w:r>
+        <w:rPr>
+          <w:b/>
+          <w:lang w:val="es-ES_tradnl"/>
+        </w:rPr>
+        <w:t>AR</w:t>
+      </w:r>
+      <w:r>
+        <w:rPr>
+          <w:lang w:val="es-ES_tradnl"/>
+        </w:rPr>
+        <w:t>, que hacen que aparezca la figura del investigador delante de los visitantes, y les hable de su vida, su investigación y sus descubrimientos en aquella habitación.</w:t>
+      </w:r>
+      <w:r>
+        <w:rPr>
+          <w:lang w:val="es-ES_tradnl"/>
+        </w:rPr>
+        <w:t xml:space="preserve"> [10]</w:t>
+      </w:r>
+    </w:p>
+    <w:p>
+      <w:pPr>
+        <w:rPr>
+          <w:lang w:val="es-ES_tradnl"/>
+        </w:rPr>
+      </w:pPr>
+    </w:p>
+    <w:p>
+      <w:pPr>
+        <w:pStyle w:val="Ttulo1"/>
+      </w:pPr>
+      <w:bookmarkStart w:id="4" w:name="_Toc424586995"/>
+      <w:r>
+        <w:t>5</w:t>
+      </w:r>
+      <w:r>
+        <w:t xml:space="preserve">. </w:t>
+      </w:r>
+      <w:r>
+        <w:t>Modelo de negocio</w:t>
+      </w:r>
       <w:bookmarkEnd w:id="4"/>
     </w:p>
     <w:p/>
     <w:p>
       <w:r>
-        <w:t>Según los desarrolladores del también</w:t>
-      </w:r>
-      <w:r>
-        <w:t xml:space="preserve"> proyecto de realidad aumentada </w:t>
+        <w:tab/>
+      </w:r>
+      <w:r>
+        <w:t>En principio dado que la aplicación va dirigida al público infantil, el cual no disfruta de poder adquisitivo, se distribuiría de forma gratuita, de forma que la fuente de ingresos se basaría en incluir publicidad en la misma</w:t>
+      </w:r>
+      <w:r>
+        <w:t xml:space="preserve"> </w:t>
+      </w:r>
+      <w:r>
+        <w:rPr>
+          <w:b/>
+        </w:rPr>
+        <w:t xml:space="preserve">(modelo basado en </w:t>
       </w:r>
       <w:r>
         <w:rPr>
           <w:b/>
           <w:i/>
         </w:rPr>
-        <w:t>SMART (</w:t>
+        <w:t>publicidad</w:t>
+      </w:r>
+      <w:r>
+        <w:rPr>
+          <w:b/>
+        </w:rPr>
+        <w:t>)</w:t>
+      </w:r>
+      <w:r>
+        <w:t>.</w:t>
+      </w:r>
+    </w:p>
+    <w:p>
+      <w:r>
+        <w:tab/>
+        <w:t xml:space="preserve">Si pasado un tiempo observamos que el uso de la aplicación se ha extendido lo suficiente por centros docentes e instituciones de ámbito académico, planteamos para éstas el desarrollo de funcionalidad extra y más compleja que la que incluye de base la aplicación previo pago de dichos paquetes </w:t>
+      </w:r>
+      <w:r>
+        <w:rPr>
+          <w:b/>
+        </w:rPr>
+        <w:t xml:space="preserve">(modelo </w:t>
+      </w:r>
+      <w:r>
+        <w:rPr>
+          <w:b/>
+          <w:i/>
+        </w:rPr>
+        <w:t xml:space="preserve">in-app </w:t>
       </w:r>
       <w:proofErr w:type="spellStart"/>
       <w:r>
@@ -1019,365 +1951,416 @@
           <w:b/>
           <w:i/>
         </w:rPr>
-        <w:t>System</w:t>
+        <w:t>purchase</w:t>
       </w:r>
       <w:proofErr w:type="spellEnd"/>
       <w:r>
         <w:rPr>
           <w:b/>
+        </w:rPr>
+        <w:t>)</w:t>
+      </w:r>
+      <w:r>
+        <w:t>.</w:t>
+      </w:r>
+      <w:r>
+        <w:t xml:space="preserve"> [11]</w:t>
+      </w:r>
+    </w:p>
+    <w:p/>
+    <w:p/>
+    <w:p/>
+    <w:p>
+      <w:pPr>
+        <w:pStyle w:val="Ttulo1"/>
+      </w:pPr>
+      <w:bookmarkStart w:id="5" w:name="_Toc424586996"/>
+      <w:r>
+        <w:lastRenderedPageBreak/>
+        <w:t>6</w:t>
+      </w:r>
+      <w:r>
+        <w:t xml:space="preserve">. </w:t>
+      </w:r>
+      <w:r>
+        <w:t>Perspectiva de futuro</w:t>
+      </w:r>
+      <w:bookmarkEnd w:id="5"/>
+    </w:p>
+    <w:p>
+      <w:pPr>
+        <w:rPr>
+          <w:lang w:val="es-ES_tradnl"/>
+        </w:rPr>
+      </w:pPr>
+    </w:p>
+    <w:p>
+      <w:pPr>
+        <w:rPr>
+          <w:lang w:val="es-ES_tradnl"/>
+        </w:rPr>
+      </w:pPr>
+      <w:r>
+        <w:rPr>
+          <w:lang w:val="es-ES_tradnl"/>
+        </w:rPr>
+        <w:tab/>
+      </w:r>
+      <w:r>
+        <w:rPr>
+          <w:lang w:val="es-ES_tradnl"/>
+        </w:rPr>
+        <w:t xml:space="preserve">Si el desarrollo acaba satisfactoriamente, la aplicación se comercializará en la tienda de aplicaciones </w:t>
+      </w:r>
+      <w:r>
+        <w:rPr>
           <w:i/>
-        </w:rPr>
-        <w:t xml:space="preserve"> of </w:t>
+          <w:lang w:val="es-ES_tradnl"/>
+        </w:rPr>
+        <w:t>Play Store© de Google</w:t>
+      </w:r>
+      <w:r>
+        <w:rPr>
+          <w:lang w:val="es-ES_tradnl"/>
+        </w:rPr>
+        <w:t xml:space="preserve"> según el modelo de negocio inicial descrito en el punto anterior. </w:t>
+      </w:r>
+    </w:p>
+    <w:p>
+      <w:pPr>
+        <w:rPr>
+          <w:lang w:val="es-ES_tradnl"/>
+        </w:rPr>
+      </w:pPr>
+      <w:r>
+        <w:rPr>
+          <w:lang w:val="es-ES_tradnl"/>
+        </w:rPr>
+        <w:tab/>
+        <w:t>Para ofrecer a los usuarios una experiencia completa, necesitaríamos la aportación profesional de pedagogos, diseñadores gráficos y animadores</w:t>
+      </w:r>
+      <w:r>
+        <w:rPr>
+          <w:lang w:val="es-ES_tradnl"/>
+        </w:rPr>
+        <w:t>, lo cual se podría lograr si conseguimos capital suficiente y que dichos expertos se interesen por el trabajo desarrollado.</w:t>
+      </w:r>
+    </w:p>
+    <w:p>
+      <w:pPr>
+        <w:rPr>
+          <w:lang w:val="es-ES_tradnl"/>
+        </w:rPr>
+      </w:pPr>
+      <w:r>
+        <w:rPr>
+          <w:lang w:val="es-ES_tradnl"/>
+        </w:rPr>
+        <w:tab/>
+        <w:t>Al conseguir la ampliación de la aplicación podemos pensar en cambiar el modelo de negocio al ya descrito unas líneas más arriba, desarrollando funcionalidad extra bajo demanda de las instituciones que la utilicen.</w:t>
+      </w:r>
+      <w:r>
+        <w:rPr>
+          <w:lang w:val="es-ES_tradnl"/>
+        </w:rPr>
+        <w:t xml:space="preserve"> Además, se incluirán módulos que inciten a la competitividad entre alumnos o </w:t>
+      </w:r>
+      <w:r>
+        <w:rPr>
+          <w:lang w:val="es-ES_tradnl"/>
+        </w:rPr>
+        <w:t xml:space="preserve">entre alumnos y la propia aplicación: </w:t>
+      </w:r>
+      <w:r>
+        <w:rPr>
+          <w:i/>
+          <w:lang w:val="es-ES_tradnl"/>
+        </w:rPr>
+        <w:t>Modo contrarreloj</w:t>
+      </w:r>
+      <w:r>
+        <w:rPr>
+          <w:lang w:val="es-ES_tradnl"/>
+        </w:rPr>
+        <w:t xml:space="preserve">, </w:t>
+      </w:r>
+      <w:r>
+        <w:rPr>
+          <w:i/>
+          <w:lang w:val="es-ES_tradnl"/>
+        </w:rPr>
+        <w:t>modo libre</w:t>
+      </w:r>
+      <w:r>
+        <w:rPr>
+          <w:lang w:val="es-ES_tradnl"/>
+        </w:rPr>
+        <w:t xml:space="preserve"> (o </w:t>
       </w:r>
       <w:proofErr w:type="spellStart"/>
       <w:r>
         <w:rPr>
-          <w:b/>
+          <w:lang w:val="es-ES_tradnl"/>
+        </w:rPr>
+        <w:t>sandbox</w:t>
+      </w:r>
+      <w:proofErr w:type="spellEnd"/>
+      <w:r>
+        <w:rPr>
+          <w:lang w:val="es-ES_tradnl"/>
+        </w:rPr>
+        <w:t xml:space="preserve">) y </w:t>
+      </w:r>
+      <w:r>
+        <w:rPr>
           <w:i/>
-        </w:rPr>
+          <w:lang w:val="es-ES_tradnl"/>
+        </w:rPr>
+        <w:t>modo examen</w:t>
+      </w:r>
+      <w:r>
+        <w:rPr>
+          <w:lang w:val="es-ES_tradnl"/>
+        </w:rPr>
+        <w:t xml:space="preserve"> (el profesor envía una serie de operaciones por red a los alumnos y luego el resultado vuelve de nuevo al tutor). Para generar la componente competitiva necesitaremos una estructura de red que permita la comunicación entre dispositivos. </w:t>
+      </w:r>
+    </w:p>
+    <w:p>
+      <w:pPr>
+        <w:rPr>
+          <w:lang w:val="es-ES_tradnl"/>
+        </w:rPr>
+      </w:pPr>
+      <w:r>
+        <w:rPr>
+          <w:lang w:val="es-ES_tradnl"/>
+        </w:rPr>
+        <w:tab/>
+        <w:t>El mantenimiento de la aplicación y corrección de errores se hará de forma gratuita.</w:t>
+      </w:r>
+    </w:p>
+    <w:p>
+      <w:pPr>
+        <w:rPr>
+          <w:lang w:val="es-ES_tradnl"/>
+        </w:rPr>
+      </w:pPr>
+    </w:p>
+    <w:p>
+      <w:pPr>
+        <w:pStyle w:val="Ttulo1"/>
+      </w:pPr>
+      <w:bookmarkStart w:id="6" w:name="_Toc424586997"/>
+      <w:r>
+        <w:t>7</w:t>
+      </w:r>
+      <w:r>
+        <w:t xml:space="preserve">. </w:t>
+      </w:r>
+      <w:r>
+        <w:t>Privacidad y seguridad</w:t>
+      </w:r>
+      <w:bookmarkEnd w:id="6"/>
+    </w:p>
+    <w:p/>
+    <w:p>
+      <w:r>
+        <w:tab/>
+        <w:t xml:space="preserve">En un principio la aplicación no guarda información personal del usuario, por lo que no existirían problemas de privacidad. La seguridad no debería suponer un gran problema, pues no se accede a la red de forma directa.  </w:t>
+      </w:r>
+    </w:p>
+    <w:p>
+      <w:pPr>
+        <w:rPr>
+          <w:lang w:val="es-ES_tradnl"/>
+        </w:rPr>
+      </w:pPr>
+      <w:r>
+        <w:rPr>
+          <w:lang w:val="es-ES_tradnl"/>
+        </w:rPr>
+        <w:tab/>
+        <w:t xml:space="preserve">Sin embargo, conforme se vaya avanzando en el desarrollo de la aplicación, se incluirá interconexión entre dispositivos a través de la red, favoreciendo la comunicación tanto dentro del aula (se podrán hacer competiciones entre los alumnos de una misma clase) como fuera de ésta </w:t>
+      </w:r>
+      <w:r>
+        <w:rPr>
+          <w:lang w:val="es-ES_tradnl"/>
+        </w:rPr>
+        <w:t>(permitiendo competiciones entre distintas clases o bien entre usuarios individuales).</w:t>
+      </w:r>
+      <w:r>
+        <w:rPr>
+          <w:lang w:val="es-ES_tradnl"/>
+        </w:rPr>
+        <w:t xml:space="preserve"> Esto hará que la seguridad pase a un primer plano junto con la privacidad, pues se almacenarán datos personales que pueden verse comprometidos</w:t>
+      </w:r>
+      <w:r>
+        <w:rPr>
+          <w:lang w:val="es-ES_tradnl"/>
+        </w:rPr>
+        <w:t xml:space="preserve">, aun </w:t>
+      </w:r>
+      <w:r>
+        <w:rPr>
+          <w:lang w:val="es-ES_tradnl"/>
+        </w:rPr>
+        <w:t>sin ser</w:t>
+      </w:r>
+      <w:r>
+        <w:rPr>
+          <w:lang w:val="es-ES_tradnl"/>
+        </w:rPr>
+        <w:t xml:space="preserve"> demasiado sensibles</w:t>
+      </w:r>
+      <w:r>
+        <w:rPr>
+          <w:lang w:val="es-ES_tradnl"/>
+        </w:rPr>
+        <w:t>.</w:t>
+      </w:r>
+    </w:p>
+    <w:p>
+      <w:pPr>
+        <w:rPr>
+          <w:lang w:val="es-ES_tradnl"/>
+        </w:rPr>
+      </w:pPr>
+    </w:p>
+    <w:p>
+      <w:pPr>
+        <w:rPr>
+          <w:lang w:val="es-ES_tradnl"/>
+        </w:rPr>
+      </w:pPr>
+    </w:p>
+    <w:p>
+      <w:pPr>
+        <w:rPr>
+          <w:lang w:val="es-ES_tradnl"/>
+        </w:rPr>
+      </w:pPr>
+    </w:p>
+    <w:p>
+      <w:pPr>
+        <w:pStyle w:val="Ttulo1"/>
+      </w:pPr>
+      <w:bookmarkStart w:id="7" w:name="_Toc424586998"/>
+      <w:r>
+        <w:lastRenderedPageBreak/>
+        <w:t>8.</w:t>
+      </w:r>
+      <w:r>
+        <w:rPr>
+          <w:b/>
+        </w:rPr>
+        <w:t xml:space="preserve"> </w:t>
+      </w:r>
+      <w:r>
+        <w:t>Conclusiones</w:t>
+      </w:r>
+      <w:r>
+        <w:t xml:space="preserve"> y</w:t>
+      </w:r>
+      <w:r>
+        <w:t xml:space="preserve"> oportunidades de futuro</w:t>
+      </w:r>
+      <w:bookmarkEnd w:id="7"/>
+    </w:p>
+    <w:p/>
+    <w:p>
+      <w:r>
+        <w:tab/>
+        <w:t xml:space="preserve">Pensamos que esta es una aplicación que puede ayudar a los </w:t>
+      </w:r>
+      <w:r>
+        <w:t xml:space="preserve">niños de 5 años o más a ver </w:t>
+      </w:r>
+      <w:r>
+        <w:t>las asignaturas de forma más amigable, haciendo más sencillo y ameno el proceso de aprendizaje, por lo que se consigue que el alumno obtenga mejores resultados y aprenda mucho más sin siquiera darse cuenta.</w:t>
+      </w:r>
+      <w:r>
+        <w:t xml:space="preserve"> Esto permitirá mejorar la sociedad</w:t>
+      </w:r>
+      <w:r>
+        <w:t xml:space="preserve"> desde la base</w:t>
+      </w:r>
+      <w:r>
+        <w:t xml:space="preserve"> e introducir la tecnología de forma más amigable a los más pequeños.</w:t>
+      </w:r>
+    </w:p>
+    <w:p>
+      <w:r>
+        <w:tab/>
+      </w:r>
+      <w:r>
+        <w:t>En un futuro y dado que la aplicación se ha pensado de forma que se adapte tanto al sistema educativo vigente como a las necesidades de los niños, su uso puede hacerse indispensable en las principales instituciones educativas y academias, además de gozar de una gran popularidad entre los padres, haciendo que el porcentaje de uso de la misma aumente en gran medida.</w:t>
+      </w:r>
+      <w:r>
+        <w:t xml:space="preserve"> Para ello debemos contar con la ayuda de profesionales cualificados, tomar las decisiones adecuadas en el proceso de desarrollo y saber captar la atención del público objetivo adecuadamente.</w:t>
+      </w:r>
+    </w:p>
+    <w:p>
+      <w:r>
+        <w:tab/>
+      </w:r>
+    </w:p>
+    <w:p>
+      <w:pPr>
+        <w:pStyle w:val="Ttulo1"/>
+      </w:pPr>
+      <w:bookmarkStart w:id="8" w:name="_Toc424586999"/>
+      <w:r>
+        <w:t>Referencias</w:t>
+      </w:r>
+      <w:bookmarkEnd w:id="8"/>
+    </w:p>
+    <w:p/>
+    <w:p>
+      <w:r>
+        <w:t xml:space="preserve">[1]: </w:t>
+      </w:r>
+      <w:proofErr w:type="spellStart"/>
+      <w:r>
         <w:t>Augmented</w:t>
       </w:r>
       <w:proofErr w:type="spellEnd"/>
       <w:r>
-        <w:rPr>
-          <w:b/>
-          <w:i/>
-        </w:rPr>
         <w:t xml:space="preserve"> </w:t>
       </w:r>
       <w:proofErr w:type="spellStart"/>
       <w:r>
-        <w:rPr>
-          <w:b/>
-          <w:i/>
-        </w:rPr>
-        <w:t>Reality</w:t>
+        <w:t>reality</w:t>
       </w:r>
       <w:proofErr w:type="spellEnd"/>
       <w:r>
-        <w:rPr>
-          <w:b/>
-          <w:i/>
-        </w:rPr>
         <w:t xml:space="preserve"> </w:t>
       </w:r>
       <w:proofErr w:type="spellStart"/>
       <w:r>
-        <w:rPr>
-          <w:b/>
-          <w:i/>
-        </w:rPr>
-        <w:t>for</w:t>
+        <w:t>calculator</w:t>
       </w:r>
       <w:proofErr w:type="spellEnd"/>
       <w:r>
-        <w:rPr>
-          <w:b/>
-          <w:i/>
-        </w:rPr>
-        <w:t xml:space="preserve"> </w:t>
-      </w:r>
-      <w:proofErr w:type="spellStart"/>
-      <w:r>
-        <w:rPr>
-          <w:b/>
-          <w:i/>
-        </w:rPr>
-        <w:t>Teaching</w:t>
-      </w:r>
-      <w:proofErr w:type="spellEnd"/>
-      <w:r>
-        <w:rPr>
-          <w:b/>
-          <w:i/>
-        </w:rPr>
-        <w:t>)</w:t>
-      </w:r>
-      <w:r>
-        <w:t xml:space="preserve">, basada en el aprendizaje de </w:t>
-      </w:r>
-      <w:r>
-        <w:rPr>
-          <w:b/>
-        </w:rPr>
-        <w:t xml:space="preserve">conceptos educativos </w:t>
-      </w:r>
-      <w:r>
-        <w:t xml:space="preserve">(tipos de animales, de medios de transporte, etc.), el uso en este sentido de la </w:t>
-      </w:r>
-      <w:r>
-        <w:rPr>
-          <w:b/>
-        </w:rPr>
-        <w:t>AR</w:t>
-      </w:r>
-      <w:r>
-        <w:t xml:space="preserve"> para la educación facilita el aprendizaje, puesto que al adaptarse como un juego, o </w:t>
-      </w:r>
-      <w:r>
-        <w:rPr>
-          <w:b/>
-        </w:rPr>
-        <w:t>“</w:t>
-      </w:r>
-      <w:proofErr w:type="spellStart"/>
-      <w:r>
-        <w:rPr>
-          <w:b/>
-        </w:rPr>
-        <w:t>gamificarse</w:t>
-      </w:r>
-      <w:proofErr w:type="spellEnd"/>
-      <w:r>
-        <w:rPr>
-          <w:b/>
-        </w:rPr>
-        <w:t>”</w:t>
-      </w:r>
-      <w:r>
-        <w:t xml:space="preserve">, crea un entorno, mezcla del mundo real y el virtual, idóneo para </w:t>
-      </w:r>
-      <w:r>
-        <w:rPr>
-          <w:b/>
-        </w:rPr>
-        <w:t>aumentar la atención del alumno</w:t>
-      </w:r>
-      <w:r>
-        <w:t xml:space="preserve"> en aquello que debe aprender.</w:t>
-      </w:r>
-      <w:r>
-        <w:t xml:space="preserve"> [9]</w:t>
-      </w:r>
-    </w:p>
-    <w:p>
-      <w:pPr>
-        <w:jc w:val="both"/>
-        <w:rPr>
-          <w:lang w:val="es-ES_tradnl"/>
-        </w:rPr>
-      </w:pPr>
-      <w:r>
-        <w:rPr>
-          <w:lang w:val="es-ES_tradnl"/>
-        </w:rPr>
-        <w:t xml:space="preserve">Afirman que la </w:t>
-      </w:r>
-      <w:r>
-        <w:rPr>
-          <w:b/>
-          <w:lang w:val="es-ES_tradnl"/>
-        </w:rPr>
-        <w:t>AR</w:t>
-      </w:r>
-      <w:r>
-        <w:rPr>
-          <w:lang w:val="es-ES_tradnl"/>
-        </w:rPr>
-        <w:t xml:space="preserve"> en educación puede ser un componente clave en futuros entornos de enseñanza. Un estudio real del uso de </w:t>
-      </w:r>
-      <w:r>
-        <w:rPr>
-          <w:b/>
-          <w:lang w:val="es-ES_tradnl"/>
-        </w:rPr>
-        <w:t>AR</w:t>
-      </w:r>
-      <w:r>
-        <w:rPr>
-          <w:lang w:val="es-ES_tradnl"/>
-        </w:rPr>
-        <w:t xml:space="preserve"> en clases de ciencias demostró que el uso de la realidad aumentada consiguió que los alumnos se sintieran menos abrumados que utilizando los métodos de enseñanza tradicionales.</w:t>
-      </w:r>
-      <w:r>
-        <w:rPr>
-          <w:lang w:val="es-ES_tradnl"/>
-        </w:rPr>
-        <w:t xml:space="preserve"> [9]</w:t>
-      </w:r>
-    </w:p>
-    <w:p>
-      <w:pPr>
-        <w:rPr>
-          <w:lang w:val="es-ES_tradnl"/>
-        </w:rPr>
-      </w:pPr>
-      <w:r>
-        <w:rPr>
-          <w:lang w:val="es-ES_tradnl"/>
-        </w:rPr>
-        <w:lastRenderedPageBreak/>
-        <w:t xml:space="preserve">La realidad aumentada también se usa actualmente en el </w:t>
-      </w:r>
-      <w:proofErr w:type="spellStart"/>
-      <w:r>
-        <w:rPr>
-          <w:b/>
-          <w:i/>
-          <w:lang w:val="es-ES_tradnl"/>
-        </w:rPr>
-        <w:t>Arts</w:t>
-      </w:r>
-      <w:proofErr w:type="spellEnd"/>
-      <w:r>
-        <w:rPr>
-          <w:b/>
-          <w:i/>
-          <w:lang w:val="es-ES_tradnl"/>
-        </w:rPr>
-        <w:t xml:space="preserve"> Center of </w:t>
-      </w:r>
-      <w:proofErr w:type="spellStart"/>
-      <w:r>
-        <w:rPr>
-          <w:b/>
-          <w:i/>
-          <w:lang w:val="es-ES_tradnl"/>
-        </w:rPr>
-        <w:t>Christchurch</w:t>
-      </w:r>
-      <w:proofErr w:type="spellEnd"/>
-      <w:r>
-        <w:rPr>
-          <w:lang w:val="es-ES_tradnl"/>
-        </w:rPr>
-        <w:t xml:space="preserve"> de Nueva Zelanda, donde la habitación de investigación del ganador del premio Nobel de física </w:t>
-      </w:r>
-      <w:proofErr w:type="spellStart"/>
-      <w:r>
-        <w:rPr>
-          <w:b/>
-          <w:i/>
-          <w:lang w:val="es-ES_tradnl"/>
-        </w:rPr>
-        <w:t>Ernest</w:t>
-      </w:r>
-      <w:proofErr w:type="spellEnd"/>
-      <w:r>
-        <w:rPr>
-          <w:b/>
-          <w:i/>
-          <w:lang w:val="es-ES_tradnl"/>
-        </w:rPr>
-        <w:t xml:space="preserve"> Rutherford</w:t>
-      </w:r>
-      <w:r>
-        <w:rPr>
-          <w:lang w:val="es-ES_tradnl"/>
-        </w:rPr>
-        <w:t xml:space="preserve"> está preparada con tecnologías de </w:t>
-      </w:r>
-      <w:r>
-        <w:rPr>
-          <w:b/>
-          <w:lang w:val="es-ES_tradnl"/>
-        </w:rPr>
-        <w:t>AR</w:t>
-      </w:r>
-      <w:r>
-        <w:rPr>
-          <w:lang w:val="es-ES_tradnl"/>
-        </w:rPr>
-        <w:t>, que hacen que aparezca la figura del investigador delante de los visitantes, y les hable de su vida, su investigación y sus descubrimientos en aquella habitación.</w:t>
-      </w:r>
-      <w:r>
-        <w:rPr>
-          <w:lang w:val="es-ES_tradnl"/>
-        </w:rPr>
-        <w:t xml:space="preserve"> [10]</w:t>
-      </w:r>
-    </w:p>
-    <w:p>
-      <w:pPr>
-        <w:jc w:val="both"/>
-        <w:rPr>
-          <w:lang w:val="es-ES_tradnl"/>
-        </w:rPr>
-      </w:pPr>
-    </w:p>
-    <w:p>
-      <w:pPr>
-        <w:jc w:val="both"/>
-        <w:rPr>
-          <w:lang w:val="es-ES_tradnl"/>
-        </w:rPr>
-      </w:pPr>
-    </w:p>
-    <w:p>
-      <w:pPr>
-        <w:jc w:val="both"/>
-        <w:rPr>
-          <w:lang w:val="es-ES_tradnl"/>
-        </w:rPr>
-      </w:pPr>
-    </w:p>
-    <w:p>
-      <w:pPr>
-        <w:pStyle w:val="Ttulo1"/>
-        <w:rPr>
-          <w:lang w:val="en-US"/>
-        </w:rPr>
-      </w:pPr>
-      <w:bookmarkStart w:id="5" w:name="_Toc424490282"/>
-      <w:proofErr w:type="spellStart"/>
-      <w:r>
-        <w:rPr>
-          <w:lang w:val="en-US"/>
-        </w:rPr>
-        <w:t>Referencias</w:t>
-      </w:r>
-      <w:bookmarkEnd w:id="5"/>
-      <w:proofErr w:type="spellEnd"/>
-    </w:p>
-    <w:p>
-      <w:pPr>
-        <w:rPr>
-          <w:lang w:val="en-US"/>
-        </w:rPr>
-      </w:pPr>
-    </w:p>
-    <w:p>
-      <w:pPr>
-        <w:rPr>
-          <w:lang w:val="en-US"/>
-        </w:rPr>
-      </w:pPr>
-      <w:r>
-        <w:rPr>
-          <w:lang w:val="en-US"/>
-        </w:rPr>
-        <w:t>[1]: Augmented reality calculator.</w:t>
-      </w:r>
-    </w:p>
-    <w:p>
-      <w:pPr>
-        <w:rPr>
-          <w:lang w:val="en-US"/>
-        </w:rPr>
-      </w:pPr>
-      <w:hyperlink r:id="rId6" w:history="1">
+        <w:t>.</w:t>
+      </w:r>
+    </w:p>
+    <w:p>
+      <w:hyperlink r:id="rId11" w:history="1">
         <w:r>
           <w:rPr>
             <w:rStyle w:val="Hipervnculo"/>
-            <w:lang w:val="en-US"/>
           </w:rPr>
           <w:t>https://play.google.com/store/apps/details?id=com.arcana.augmentedrealitycalculator&amp;hl=es</w:t>
         </w:r>
       </w:hyperlink>
     </w:p>
     <w:p>
-      <w:pPr>
-        <w:jc w:val="both"/>
-      </w:pPr>
       <w:r>
         <w:t>[2]: Cuenta hasta 10.</w:t>
       </w:r>
     </w:p>
     <w:p>
-      <w:pPr>
-        <w:jc w:val="both"/>
-      </w:pPr>
-      <w:hyperlink r:id="rId7" w:history="1">
+      <w:hyperlink r:id="rId12" w:history="1">
         <w:r>
           <w:rPr>
             <w:rStyle w:val="Hipervnculo"/>
@@ -1387,9 +2370,6 @@
       </w:hyperlink>
     </w:p>
     <w:p>
-      <w:pPr>
-        <w:jc w:val="both"/>
-      </w:pPr>
       <w:r>
         <w:t xml:space="preserve">[3]: </w:t>
       </w:r>
@@ -1403,10 +2383,7 @@
       </w:r>
     </w:p>
     <w:p>
-      <w:pPr>
-        <w:jc w:val="both"/>
-      </w:pPr>
-      <w:hyperlink r:id="rId8" w:history="1">
+      <w:hyperlink r:id="rId13" w:history="1">
         <w:r>
           <w:rPr>
             <w:rStyle w:val="Hipervnculo"/>
@@ -1417,7 +2394,6 @@
     </w:p>
     <w:p>
       <w:pPr>
-        <w:jc w:val="both"/>
         <w:rPr>
           <w:lang w:val="en-US"/>
         </w:rPr>
@@ -1445,12 +2421,11 @@
     </w:p>
     <w:p>
       <w:pPr>
-        <w:jc w:val="both"/>
         <w:rPr>
           <w:lang w:val="en-US"/>
         </w:rPr>
       </w:pPr>
-      <w:hyperlink r:id="rId9" w:history="1">
+      <w:hyperlink r:id="rId14" w:history="1">
         <w:r>
           <w:rPr>
             <w:rStyle w:val="Hipervnculo"/>
@@ -1462,7 +2437,6 @@
     </w:p>
     <w:p>
       <w:pPr>
-        <w:jc w:val="both"/>
         <w:rPr>
           <w:lang w:val="en-US"/>
         </w:rPr>
@@ -1476,12 +2450,11 @@
     </w:p>
     <w:p>
       <w:pPr>
-        <w:jc w:val="both"/>
         <w:rPr>
           <w:lang w:val="en-US"/>
         </w:rPr>
       </w:pPr>
-      <w:hyperlink r:id="rId10" w:history="1">
+      <w:hyperlink r:id="rId15" w:history="1">
         <w:r>
           <w:rPr>
             <w:rStyle w:val="Hipervnculo"/>
@@ -1493,7 +2466,6 @@
     </w:p>
     <w:p>
       <w:pPr>
-        <w:jc w:val="both"/>
         <w:rPr>
           <w:lang w:val="en-US"/>
         </w:rPr>
@@ -1521,12 +2493,11 @@
     </w:p>
     <w:p>
       <w:pPr>
-        <w:jc w:val="both"/>
         <w:rPr>
           <w:lang w:val="en-US"/>
         </w:rPr>
       </w:pPr>
-      <w:hyperlink r:id="rId11" w:history="1">
+      <w:hyperlink r:id="rId16" w:history="1">
         <w:r>
           <w:rPr>
             <w:rStyle w:val="Hipervnculo"/>
@@ -1538,7 +2509,6 @@
     </w:p>
     <w:p>
       <w:pPr>
-        <w:jc w:val="both"/>
         <w:rPr>
           <w:lang w:val="en-US"/>
         </w:rPr>
@@ -1566,12 +2536,11 @@
     </w:p>
     <w:p>
       <w:pPr>
-        <w:jc w:val="both"/>
         <w:rPr>
           <w:lang w:val="en-US"/>
         </w:rPr>
       </w:pPr>
-      <w:hyperlink r:id="rId12" w:history="1">
+      <w:hyperlink r:id="rId17" w:history="1">
         <w:r>
           <w:rPr>
             <w:rStyle w:val="Hipervnculo"/>
@@ -1583,7 +2552,6 @@
     </w:p>
     <w:p>
       <w:pPr>
-        <w:jc w:val="both"/>
         <w:rPr>
           <w:lang w:val="en-US"/>
         </w:rPr>
@@ -1615,7 +2583,7 @@
           <w:lang w:val="en-US"/>
         </w:rPr>
       </w:pPr>
-      <w:hyperlink r:id="rId13" w:history="1">
+      <w:hyperlink r:id="rId18" w:history="1">
         <w:r>
           <w:rPr>
             <w:rStyle w:val="Hipervnculo"/>
@@ -1627,7 +2595,6 @@
     </w:p>
     <w:p>
       <w:pPr>
-        <w:jc w:val="both"/>
         <w:rPr>
           <w:lang w:val="en-US"/>
         </w:rPr>
@@ -1638,15 +2605,20 @@
         </w:rPr>
         <w:t>[9]: SMART</w:t>
       </w:r>
-    </w:p>
-    <w:p>
-      <w:pPr>
-        <w:jc w:val="both"/>
+      <w:r>
         <w:rPr>
           <w:lang w:val="en-US"/>
         </w:rPr>
-      </w:pPr>
-      <w:hyperlink r:id="rId14" w:history="1">
+        <w:t>.</w:t>
+      </w:r>
+    </w:p>
+    <w:p>
+      <w:pPr>
+        <w:rPr>
+          <w:lang w:val="en-US"/>
+        </w:rPr>
+      </w:pPr>
+      <w:hyperlink r:id="rId19" w:history="1">
         <w:r>
           <w:rPr>
             <w:rStyle w:val="Hipervnculo"/>
@@ -1658,7 +2630,6 @@
     </w:p>
     <w:p>
       <w:pPr>
-        <w:jc w:val="both"/>
         <w:rPr>
           <w:lang w:val="en-US"/>
         </w:rPr>
@@ -1667,18 +2638,22 @@
         <w:rPr>
           <w:lang w:val="en-US"/>
         </w:rPr>
-        <w:lastRenderedPageBreak/>
         <w:t>[10]: Arts Center of Christchurch, New Zealand</w:t>
       </w:r>
-    </w:p>
-    <w:p>
-      <w:pPr>
-        <w:jc w:val="both"/>
+      <w:r>
         <w:rPr>
           <w:lang w:val="en-US"/>
         </w:rPr>
-      </w:pPr>
-      <w:hyperlink r:id="rId15" w:history="1">
+        <w:t>.</w:t>
+      </w:r>
+    </w:p>
+    <w:p>
+      <w:pPr>
+        <w:rPr>
+          <w:lang w:val="en-US"/>
+        </w:rPr>
+      </w:pPr>
+      <w:hyperlink r:id="rId20" w:history="1">
         <w:r>
           <w:rPr>
             <w:rStyle w:val="Hipervnculo"/>
@@ -1689,14 +2664,82 @@
       </w:hyperlink>
     </w:p>
     <w:p>
-      <w:pPr>
-        <w:jc w:val="both"/>
-        <w:rPr>
-          <w:lang w:val="en-US"/>
-        </w:rPr>
+      <w:r>
+        <w:t>[11]: Modelos de negocio de aplicaciones m</w:t>
+      </w:r>
+      <w:r>
+        <w:t>óviles.</w:t>
+      </w:r>
+    </w:p>
+    <w:p>
+      <w:hyperlink r:id="rId21" w:history="1">
+        <w:r>
+          <w:rPr>
+            <w:rStyle w:val="Hipervnculo"/>
+          </w:rPr>
+          <w:t>https://www.yeeply.com/blog/12-modelos-de-negocio-de-aplicaciones/</w:t>
+        </w:r>
+      </w:hyperlink>
+    </w:p>
+    <w:p>
+      <w:pPr>
+        <w:jc w:val="left"/>
+      </w:pPr>
+      <w:r>
+        <w:t>[12]: Imágenes de la portada.</w:t>
+      </w:r>
+    </w:p>
+    <w:p>
+      <w:pPr>
+        <w:jc w:val="left"/>
+      </w:pPr>
+      <w:hyperlink r:id="rId22" w:history="1">
+        <w:r>
+          <w:rPr>
+            <w:rStyle w:val="Hipervnculo"/>
+          </w:rPr>
+          <w:t>https://www.flickr.com/photos/juandesant/2690258188</w:t>
+        </w:r>
+      </w:hyperlink>
+    </w:p>
+    <w:bookmarkStart w:id="9" w:name="_GoBack"/>
+    <w:bookmarkEnd w:id="9"/>
+    <w:p>
+      <w:pPr>
+        <w:jc w:val="left"/>
+      </w:pPr>
+      <w:r>
+        <w:fldChar w:fldCharType="begin"/>
+      </w:r>
+      <w:r>
+        <w:instrText xml:space="preserve"> HYPERLINK "</w:instrText>
+      </w:r>
+      <w:r>
+        <w:instrText>http://www.imaginaformacion.com/wp-content/uploads/2013/12/RA2b-300x300.png</w:instrText>
+      </w:r>
+      <w:r>
+        <w:instrText xml:space="preserve">" </w:instrText>
+      </w:r>
+      <w:r>
+        <w:fldChar w:fldCharType="separate"/>
+      </w:r>
+      <w:r>
+        <w:rPr>
+          <w:rStyle w:val="Hipervnculo"/>
+        </w:rPr>
+        <w:t>http://www.imaginaformacion.com/wp-content/uploads/2013/12/RA2b-300x300.png</w:t>
+      </w:r>
+      <w:r>
+        <w:fldChar w:fldCharType="end"/>
+      </w:r>
+    </w:p>
+    <w:p>
+      <w:pPr>
+        <w:jc w:val="left"/>
       </w:pPr>
     </w:p>
     <w:sectPr>
+      <w:footerReference w:type="default" r:id="rId23"/>
       <w:pgSz w:w="11906" w:h="16838"/>
       <w:pgMar w:top="1417" w:right="1701" w:bottom="1417" w:left="1701" w:header="708" w:footer="708" w:gutter="0"/>
       <w:cols w:space="708"/>
@@ -1706,9 +2749,104 @@
 </w:document>
 </file>
 
+<file path=word/endnotes.xml><?xml version="1.0" encoding="utf-8"?>
+<w:endnotes xmlns:wpc="http://schemas.microsoft.com/office/word/2010/wordprocessingCanvas" xmlns:mc="http://schemas.openxmlformats.org/markup-compatibility/2006" xmlns:o="urn:schemas-microsoft-com:office:office" xmlns:r="http://schemas.openxmlformats.org/officeDocument/2006/relationships" xmlns:m="http://schemas.openxmlformats.org/officeDocument/2006/math" xmlns:v="urn:schemas-microsoft-com:vml" xmlns:wp14="http://schemas.microsoft.com/office/word/2010/wordprocessingDrawing" xmlns:wp="http://schemas.openxmlformats.org/drawingml/2006/wordprocessingDrawing" xmlns:w10="urn:schemas-microsoft-com:office:word" xmlns:w="http://schemas.openxmlformats.org/wordprocessingml/2006/main" xmlns:w14="http://schemas.microsoft.com/office/word/2010/wordml" xmlns:wpg="http://schemas.microsoft.com/office/word/2010/wordprocessingGroup" xmlns:wpi="http://schemas.microsoft.com/office/word/2010/wordprocessingInk" xmlns:wne="http://schemas.microsoft.com/office/word/2006/wordml" xmlns:wps="http://schemas.microsoft.com/office/word/2010/wordprocessingShape" mc:Ignorable="w14 wp14">
+  <w:endnote w:type="separator" w:id="-1">
+    <w:p>
+      <w:pPr>
+        <w:spacing w:after="0" w:line="240" w:lineRule="auto"/>
+      </w:pPr>
+      <w:r>
+        <w:separator/>
+      </w:r>
+    </w:p>
+  </w:endnote>
+  <w:endnote w:type="continuationSeparator" w:id="0">
+    <w:p>
+      <w:pPr>
+        <w:spacing w:after="0" w:line="240" w:lineRule="auto"/>
+      </w:pPr>
+      <w:r>
+        <w:continuationSeparator/>
+      </w:r>
+    </w:p>
+  </w:endnote>
+</w:endnotes>
+</file>
+
+<file path=word/footer1.xml><?xml version="1.0" encoding="utf-8"?>
+<w:ftr xmlns:wpc="http://schemas.microsoft.com/office/word/2010/wordprocessingCanvas" xmlns:mc="http://schemas.openxmlformats.org/markup-compatibility/2006" xmlns:o="urn:schemas-microsoft-com:office:office" xmlns:r="http://schemas.openxmlformats.org/officeDocument/2006/relationships" xmlns:m="http://schemas.openxmlformats.org/officeDocument/2006/math" xmlns:v="urn:schemas-microsoft-com:vml" xmlns:wp14="http://schemas.microsoft.com/office/word/2010/wordprocessingDrawing" xmlns:wp="http://schemas.openxmlformats.org/drawingml/2006/wordprocessingDrawing" xmlns:w10="urn:schemas-microsoft-com:office:word" xmlns:w="http://schemas.openxmlformats.org/wordprocessingml/2006/main" xmlns:w14="http://schemas.microsoft.com/office/word/2010/wordml" xmlns:wpg="http://schemas.microsoft.com/office/word/2010/wordprocessingGroup" xmlns:wpi="http://schemas.microsoft.com/office/word/2010/wordprocessingInk" xmlns:wne="http://schemas.microsoft.com/office/word/2006/wordml" xmlns:wps="http://schemas.microsoft.com/office/word/2010/wordprocessingShape" mc:Ignorable="w14 wp14">
+  <w:sdt>
+    <w:sdtPr>
+      <w:id w:val="-1746794777"/>
+      <w:docPartObj>
+        <w:docPartGallery w:val="Page Numbers (Bottom of Page)"/>
+        <w:docPartUnique/>
+      </w:docPartObj>
+    </w:sdtPr>
+    <w:sdtContent>
+      <w:p>
+        <w:pPr>
+          <w:pStyle w:val="Piedepgina"/>
+          <w:jc w:val="right"/>
+        </w:pPr>
+        <w:r>
+          <w:fldChar w:fldCharType="begin"/>
+        </w:r>
+        <w:r>
+          <w:instrText>PAGE   \* MERGEFORMAT</w:instrText>
+        </w:r>
+        <w:r>
+          <w:fldChar w:fldCharType="separate"/>
+        </w:r>
+        <w:r>
+          <w:rPr>
+            <w:noProof/>
+          </w:rPr>
+          <w:t>8</w:t>
+        </w:r>
+        <w:r>
+          <w:fldChar w:fldCharType="end"/>
+        </w:r>
+      </w:p>
+    </w:sdtContent>
+  </w:sdt>
+  <w:p>
+    <w:pPr>
+      <w:pStyle w:val="Piedepgina"/>
+    </w:pPr>
+  </w:p>
+</w:ftr>
+</file>
+
+<file path=word/footnotes.xml><?xml version="1.0" encoding="utf-8"?>
+<w:footnotes xmlns:wpc="http://schemas.microsoft.com/office/word/2010/wordprocessingCanvas" xmlns:mc="http://schemas.openxmlformats.org/markup-compatibility/2006" xmlns:o="urn:schemas-microsoft-com:office:office" xmlns:r="http://schemas.openxmlformats.org/officeDocument/2006/relationships" xmlns:m="http://schemas.openxmlformats.org/officeDocument/2006/math" xmlns:v="urn:schemas-microsoft-com:vml" xmlns:wp14="http://schemas.microsoft.com/office/word/2010/wordprocessingDrawing" xmlns:wp="http://schemas.openxmlformats.org/drawingml/2006/wordprocessingDrawing" xmlns:w10="urn:schemas-microsoft-com:office:word" xmlns:w="http://schemas.openxmlformats.org/wordprocessingml/2006/main" xmlns:w14="http://schemas.microsoft.com/office/word/2010/wordml" xmlns:wpg="http://schemas.microsoft.com/office/word/2010/wordprocessingGroup" xmlns:wpi="http://schemas.microsoft.com/office/word/2010/wordprocessingInk" xmlns:wne="http://schemas.microsoft.com/office/word/2006/wordml" xmlns:wps="http://schemas.microsoft.com/office/word/2010/wordprocessingShape" mc:Ignorable="w14 wp14">
+  <w:footnote w:type="separator" w:id="-1">
+    <w:p>
+      <w:pPr>
+        <w:spacing w:after="0" w:line="240" w:lineRule="auto"/>
+      </w:pPr>
+      <w:r>
+        <w:separator/>
+      </w:r>
+    </w:p>
+  </w:footnote>
+  <w:footnote w:type="continuationSeparator" w:id="0">
+    <w:p>
+      <w:pPr>
+        <w:spacing w:after="0" w:line="240" w:lineRule="auto"/>
+      </w:pPr>
+      <w:r>
+        <w:continuationSeparator/>
+      </w:r>
+    </w:p>
+  </w:footnote>
+</w:footnotes>
+</file>
+
 <file path=word/numbering.xml><?xml version="1.0" encoding="utf-8"?>
-<w:numbering xmlns:wpc="http://schemas.microsoft.com/office/word/2010/wordprocessingCanvas" xmlns:mc="http://schemas.openxmlformats.org/markup-compatibility/2006" xmlns:o="urn:schemas-microsoft-com:office:office" xmlns:r="http://schemas.openxmlformats.org/officeDocument/2006/relationships" xmlns:m="http://schemas.openxmlformats.org/officeDocument/2006/math" xmlns:v="urn:schemas-microsoft-com:vml" xmlns:wp14="http://schemas.microsoft.com/office/word/2010/wordprocessingDrawing" xmlns:wp="http://schemas.openxmlformats.org/drawingml/2006/wordprocessingDrawing" xmlns:w10="urn:schemas-microsoft-com:office:word" xmlns:w="http://schemas.openxmlformats.org/wordprocessingml/2006/main" xmlns:w14="http://schemas.microsoft.com/office/word/2010/wordml" xmlns:w15="http://schemas.microsoft.com/office/word/2012/wordml" xmlns:wpg="http://schemas.microsoft.com/office/word/2010/wordprocessingGroup" xmlns:wpi="http://schemas.microsoft.com/office/word/2010/wordprocessingInk" xmlns:wne="http://schemas.microsoft.com/office/word/2006/wordml" xmlns:wps="http://schemas.microsoft.com/office/word/2010/wordprocessingShape" mc:Ignorable="w14 w15 wp14">
-  <w:abstractNum w:abstractNumId="0" w15:restartNumberingAfterBreak="0">
+<w:numbering xmlns:wpc="http://schemas.microsoft.com/office/word/2010/wordprocessingCanvas" xmlns:mc="http://schemas.openxmlformats.org/markup-compatibility/2006" xmlns:o="urn:schemas-microsoft-com:office:office" xmlns:r="http://schemas.openxmlformats.org/officeDocument/2006/relationships" xmlns:m="http://schemas.openxmlformats.org/officeDocument/2006/math" xmlns:v="urn:schemas-microsoft-com:vml" xmlns:wp14="http://schemas.microsoft.com/office/word/2010/wordprocessingDrawing" xmlns:wp="http://schemas.openxmlformats.org/drawingml/2006/wordprocessingDrawing" xmlns:w10="urn:schemas-microsoft-com:office:word" xmlns:w="http://schemas.openxmlformats.org/wordprocessingml/2006/main" xmlns:w14="http://schemas.microsoft.com/office/word/2010/wordml" xmlns:wpg="http://schemas.microsoft.com/office/word/2010/wordprocessingGroup" xmlns:wpi="http://schemas.microsoft.com/office/word/2010/wordprocessingInk" xmlns:wne="http://schemas.microsoft.com/office/word/2006/wordml" xmlns:wps="http://schemas.microsoft.com/office/word/2010/wordprocessingShape" mc:Ignorable="w14 wp14">
+  <w:abstractNum w:abstractNumId="0">
     <w:nsid w:val="09F943BC"/>
     <w:multiLevelType w:val="hybridMultilevel"/>
     <w:tmpl w:val="FF24C688"/>
@@ -1794,7 +2932,7 @@
       </w:pPr>
     </w:lvl>
   </w:abstractNum>
-  <w:abstractNum w:abstractNumId="1" w15:restartNumberingAfterBreak="0">
+  <w:abstractNum w:abstractNumId="1">
     <w:nsid w:val="4541155F"/>
     <w:multiLevelType w:val="hybridMultilevel"/>
     <w:tmpl w:val="44DE8786"/>
@@ -1880,7 +3018,7 @@
       </w:pPr>
     </w:lvl>
   </w:abstractNum>
-  <w:abstractNum w:abstractNumId="2" w15:restartNumberingAfterBreak="0">
+  <w:abstractNum w:abstractNumId="2">
     <w:nsid w:val="4CD1319C"/>
     <w:multiLevelType w:val="hybridMultilevel"/>
     <w:tmpl w:val="742C5004"/>
@@ -1993,7 +3131,7 @@
       </w:rPr>
     </w:lvl>
   </w:abstractNum>
-  <w:abstractNum w:abstractNumId="3" w15:restartNumberingAfterBreak="0">
+  <w:abstractNum w:abstractNumId="3">
     <w:nsid w:val="4DA91797"/>
     <w:multiLevelType w:val="hybridMultilevel"/>
     <w:tmpl w:val="844A98B4"/>
@@ -2079,7 +3217,7 @@
       </w:pPr>
     </w:lvl>
   </w:abstractNum>
-  <w:abstractNum w:abstractNumId="4" w15:restartNumberingAfterBreak="0">
+  <w:abstractNum w:abstractNumId="4">
     <w:nsid w:val="6A6563C3"/>
     <w:multiLevelType w:val="hybridMultilevel"/>
     <w:tmpl w:val="11DEF7CE"/>
@@ -2192,7 +3330,7 @@
       </w:rPr>
     </w:lvl>
   </w:abstractNum>
-  <w:abstractNum w:abstractNumId="5" w15:restartNumberingAfterBreak="0">
+  <w:abstractNum w:abstractNumId="5">
     <w:nsid w:val="72B979D9"/>
     <w:multiLevelType w:val="hybridMultilevel"/>
     <w:tmpl w:val="844A98B4"/>
@@ -2278,7 +3416,7 @@
       </w:pPr>
     </w:lvl>
   </w:abstractNum>
-  <w:abstractNum w:abstractNumId="6" w15:restartNumberingAfterBreak="0">
+  <w:abstractNum w:abstractNumId="6">
     <w:nsid w:val="77BC3AEB"/>
     <w:multiLevelType w:val="hybridMultilevel"/>
     <w:tmpl w:val="FF24C688"/>
@@ -2389,7 +3527,7 @@
 </file>
 
 <file path=word/styles.xml><?xml version="1.0" encoding="utf-8"?>
-<w:styles xmlns:mc="http://schemas.openxmlformats.org/markup-compatibility/2006" xmlns:r="http://schemas.openxmlformats.org/officeDocument/2006/relationships" xmlns:w="http://schemas.openxmlformats.org/wordprocessingml/2006/main" xmlns:w14="http://schemas.microsoft.com/office/word/2010/wordml" xmlns:w15="http://schemas.microsoft.com/office/word/2012/wordml" mc:Ignorable="w14 w15">
+<w:styles xmlns:mc="http://schemas.openxmlformats.org/markup-compatibility/2006" xmlns:r="http://schemas.openxmlformats.org/officeDocument/2006/relationships" xmlns:w="http://schemas.openxmlformats.org/wordprocessingml/2006/main" xmlns:w14="http://schemas.microsoft.com/office/word/2010/wordml" mc:Ignorable="w14">
   <w:docDefaults>
     <w:rPrDefault>
       <w:rPr>
@@ -2405,382 +3543,152 @@
       </w:pPr>
     </w:pPrDefault>
   </w:docDefaults>
-  <w:latentStyles w:defLockedState="0" w:defUIPriority="99" w:defSemiHidden="0" w:defUnhideWhenUsed="0" w:defQFormat="0" w:count="371">
-    <w:lsdException w:name="Normal" w:uiPriority="0" w:qFormat="1"/>
-    <w:lsdException w:name="heading 1" w:uiPriority="9" w:qFormat="1"/>
-    <w:lsdException w:name="heading 2" w:semiHidden="1" w:uiPriority="9" w:unhideWhenUsed="1" w:qFormat="1"/>
-    <w:lsdException w:name="heading 3" w:semiHidden="1" w:uiPriority="9" w:unhideWhenUsed="1" w:qFormat="1"/>
-    <w:lsdException w:name="heading 4" w:semiHidden="1" w:uiPriority="9" w:unhideWhenUsed="1" w:qFormat="1"/>
-    <w:lsdException w:name="heading 5" w:semiHidden="1" w:uiPriority="9" w:unhideWhenUsed="1" w:qFormat="1"/>
-    <w:lsdException w:name="heading 6" w:semiHidden="1" w:uiPriority="9" w:unhideWhenUsed="1" w:qFormat="1"/>
-    <w:lsdException w:name="heading 7" w:semiHidden="1" w:uiPriority="9" w:unhideWhenUsed="1" w:qFormat="1"/>
-    <w:lsdException w:name="heading 8" w:semiHidden="1" w:uiPriority="9" w:unhideWhenUsed="1" w:qFormat="1"/>
-    <w:lsdException w:name="heading 9" w:semiHidden="1" w:uiPriority="9" w:unhideWhenUsed="1" w:qFormat="1"/>
-    <w:lsdException w:name="index 1" w:semiHidden="1" w:unhideWhenUsed="1"/>
-    <w:lsdException w:name="index 2" w:semiHidden="1" w:unhideWhenUsed="1"/>
-    <w:lsdException w:name="index 3" w:semiHidden="1" w:unhideWhenUsed="1"/>
-    <w:lsdException w:name="index 4" w:semiHidden="1" w:unhideWhenUsed="1"/>
-    <w:lsdException w:name="index 5" w:semiHidden="1" w:unhideWhenUsed="1"/>
-    <w:lsdException w:name="index 6" w:semiHidden="1" w:unhideWhenUsed="1"/>
-    <w:lsdException w:name="index 7" w:semiHidden="1" w:unhideWhenUsed="1"/>
-    <w:lsdException w:name="index 8" w:semiHidden="1" w:unhideWhenUsed="1"/>
-    <w:lsdException w:name="index 9" w:semiHidden="1" w:unhideWhenUsed="1"/>
-    <w:lsdException w:name="toc 1" w:semiHidden="1" w:uiPriority="39" w:unhideWhenUsed="1"/>
-    <w:lsdException w:name="toc 2" w:semiHidden="1" w:uiPriority="39" w:unhideWhenUsed="1"/>
-    <w:lsdException w:name="toc 3" w:semiHidden="1" w:uiPriority="39" w:unhideWhenUsed="1"/>
-    <w:lsdException w:name="toc 4" w:semiHidden="1" w:uiPriority="39" w:unhideWhenUsed="1"/>
-    <w:lsdException w:name="toc 5" w:semiHidden="1" w:uiPriority="39" w:unhideWhenUsed="1"/>
-    <w:lsdException w:name="toc 6" w:semiHidden="1" w:uiPriority="39" w:unhideWhenUsed="1"/>
-    <w:lsdException w:name="toc 7" w:semiHidden="1" w:uiPriority="39" w:unhideWhenUsed="1"/>
-    <w:lsdException w:name="toc 8" w:semiHidden="1" w:uiPriority="39" w:unhideWhenUsed="1"/>
-    <w:lsdException w:name="toc 9" w:semiHidden="1" w:uiPriority="39" w:unhideWhenUsed="1"/>
-    <w:lsdException w:name="Normal Indent" w:semiHidden="1" w:unhideWhenUsed="1"/>
-    <w:lsdException w:name="footnote text" w:semiHidden="1" w:unhideWhenUsed="1"/>
-    <w:lsdException w:name="annotation text" w:semiHidden="1" w:unhideWhenUsed="1"/>
-    <w:lsdException w:name="header" w:semiHidden="1" w:unhideWhenUsed="1"/>
-    <w:lsdException w:name="footer" w:semiHidden="1" w:unhideWhenUsed="1"/>
-    <w:lsdException w:name="index heading" w:semiHidden="1" w:unhideWhenUsed="1"/>
-    <w:lsdException w:name="caption" w:semiHidden="1" w:uiPriority="35" w:unhideWhenUsed="1" w:qFormat="1"/>
-    <w:lsdException w:name="table of figures" w:semiHidden="1" w:unhideWhenUsed="1"/>
-    <w:lsdException w:name="envelope address" w:semiHidden="1" w:unhideWhenUsed="1"/>
-    <w:lsdException w:name="envelope return" w:semiHidden="1" w:unhideWhenUsed="1"/>
-    <w:lsdException w:name="footnote reference" w:semiHidden="1" w:unhideWhenUsed="1"/>
-    <w:lsdException w:name="annotation reference" w:semiHidden="1" w:unhideWhenUsed="1"/>
-    <w:lsdException w:name="line number" w:semiHidden="1" w:unhideWhenUsed="1"/>
-    <w:lsdException w:name="page number" w:semiHidden="1" w:unhideWhenUsed="1"/>
-    <w:lsdException w:name="endnote reference" w:semiHidden="1" w:unhideWhenUsed="1"/>
-    <w:lsdException w:name="endnote text" w:semiHidden="1" w:unhideWhenUsed="1"/>
-    <w:lsdException w:name="table of authorities" w:semiHidden="1" w:unhideWhenUsed="1"/>
-    <w:lsdException w:name="macro" w:semiHidden="1" w:unhideWhenUsed="1"/>
-    <w:lsdException w:name="toa heading" w:semiHidden="1" w:unhideWhenUsed="1"/>
-    <w:lsdException w:name="List" w:semiHidden="1" w:unhideWhenUsed="1"/>
-    <w:lsdException w:name="List Bullet" w:semiHidden="1" w:unhideWhenUsed="1"/>
-    <w:lsdException w:name="List Number" w:semiHidden="1" w:unhideWhenUsed="1"/>
-    <w:lsdException w:name="List 2" w:semiHidden="1" w:unhideWhenUsed="1"/>
-    <w:lsdException w:name="List 3" w:semiHidden="1" w:unhideWhenUsed="1"/>
-    <w:lsdException w:name="List 4" w:semiHidden="1" w:unhideWhenUsed="1"/>
-    <w:lsdException w:name="List 5" w:semiHidden="1" w:unhideWhenUsed="1"/>
-    <w:lsdException w:name="List Bullet 2" w:semiHidden="1" w:unhideWhenUsed="1"/>
-    <w:lsdException w:name="List Bullet 3" w:semiHidden="1" w:unhideWhenUsed="1"/>
-    <w:lsdException w:name="List Bullet 4" w:semiHidden="1" w:unhideWhenUsed="1"/>
-    <w:lsdException w:name="List Bullet 5" w:semiHidden="1" w:unhideWhenUsed="1"/>
-    <w:lsdException w:name="List Number 2" w:semiHidden="1" w:unhideWhenUsed="1"/>
-    <w:lsdException w:name="List Number 3" w:semiHidden="1" w:unhideWhenUsed="1"/>
-    <w:lsdException w:name="List Number 4" w:semiHidden="1" w:unhideWhenUsed="1"/>
-    <w:lsdException w:name="List Number 5" w:semiHidden="1" w:unhideWhenUsed="1"/>
-    <w:lsdException w:name="Title" w:uiPriority="10" w:qFormat="1"/>
-    <w:lsdException w:name="Closing" w:semiHidden="1" w:unhideWhenUsed="1"/>
-    <w:lsdException w:name="Signature" w:semiHidden="1" w:unhideWhenUsed="1"/>
-    <w:lsdException w:name="Default Paragraph Font" w:semiHidden="1" w:uiPriority="1" w:unhideWhenUsed="1"/>
-    <w:lsdException w:name="Body Text" w:semiHidden="1" w:unhideWhenUsed="1"/>
-    <w:lsdException w:name="Body Text Indent" w:semiHidden="1" w:unhideWhenUsed="1"/>
-    <w:lsdException w:name="List Continue" w:semiHidden="1" w:unhideWhenUsed="1"/>
-    <w:lsdException w:name="List Continue 2" w:semiHidden="1" w:unhideWhenUsed="1"/>
-    <w:lsdException w:name="List Continue 3" w:semiHidden="1" w:unhideWhenUsed="1"/>
-    <w:lsdException w:name="List Continue 4" w:semiHidden="1" w:unhideWhenUsed="1"/>
-    <w:lsdException w:name="List Continue 5" w:semiHidden="1" w:unhideWhenUsed="1"/>
-    <w:lsdException w:name="Message Header" w:semiHidden="1" w:unhideWhenUsed="1"/>
-    <w:lsdException w:name="Subtitle" w:uiPriority="11" w:qFormat="1"/>
-    <w:lsdException w:name="Salutation" w:semiHidden="1" w:unhideWhenUsed="1"/>
-    <w:lsdException w:name="Date" w:semiHidden="1" w:unhideWhenUsed="1"/>
-    <w:lsdException w:name="Body Text First Indent" w:semiHidden="1" w:unhideWhenUsed="1"/>
-    <w:lsdException w:name="Body Text First Indent 2" w:semiHidden="1" w:unhideWhenUsed="1"/>
-    <w:lsdException w:name="Note Heading" w:semiHidden="1" w:unhideWhenUsed="1"/>
-    <w:lsdException w:name="Body Text 2" w:semiHidden="1" w:unhideWhenUsed="1"/>
-    <w:lsdException w:name="Body Text 3" w:semiHidden="1" w:unhideWhenUsed="1"/>
-    <w:lsdException w:name="Body Text Indent 2" w:semiHidden="1" w:unhideWhenUsed="1"/>
-    <w:lsdException w:name="Body Text Indent 3" w:semiHidden="1" w:unhideWhenUsed="1"/>
-    <w:lsdException w:name="Block Text" w:semiHidden="1" w:unhideWhenUsed="1"/>
-    <w:lsdException w:name="Hyperlink" w:semiHidden="1" w:unhideWhenUsed="1"/>
-    <w:lsdException w:name="FollowedHyperlink" w:semiHidden="1" w:unhideWhenUsed="1"/>
-    <w:lsdException w:name="Strong" w:uiPriority="22" w:qFormat="1"/>
-    <w:lsdException w:name="Emphasis" w:uiPriority="20" w:qFormat="1"/>
-    <w:lsdException w:name="Document Map" w:semiHidden="1" w:unhideWhenUsed="1"/>
-    <w:lsdException w:name="Plain Text" w:semiHidden="1" w:unhideWhenUsed="1"/>
-    <w:lsdException w:name="E-mail Signature" w:semiHidden="1" w:unhideWhenUsed="1"/>
-    <w:lsdException w:name="HTML Top of Form" w:semiHidden="1" w:unhideWhenUsed="1"/>
-    <w:lsdException w:name="HTML Bottom of Form" w:semiHidden="1" w:unhideWhenUsed="1"/>
-    <w:lsdException w:name="Normal (Web)" w:semiHidden="1" w:unhideWhenUsed="1"/>
-    <w:lsdException w:name="HTML Acronym" w:semiHidden="1" w:unhideWhenUsed="1"/>
-    <w:lsdException w:name="HTML Address" w:semiHidden="1" w:unhideWhenUsed="1"/>
-    <w:lsdException w:name="HTML Cite" w:semiHidden="1" w:unhideWhenUsed="1"/>
-    <w:lsdException w:name="HTML Code" w:semiHidden="1" w:unhideWhenUsed="1"/>
-    <w:lsdException w:name="HTML Definition" w:semiHidden="1" w:unhideWhenUsed="1"/>
-    <w:lsdException w:name="HTML Keyboard" w:semiHidden="1" w:unhideWhenUsed="1"/>
-    <w:lsdException w:name="HTML Preformatted" w:semiHidden="1" w:unhideWhenUsed="1"/>
-    <w:lsdException w:name="HTML Sample" w:semiHidden="1" w:unhideWhenUsed="1"/>
-    <w:lsdException w:name="HTML Typewriter" w:semiHidden="1" w:unhideWhenUsed="1"/>
-    <w:lsdException w:name="HTML Variable" w:semiHidden="1" w:unhideWhenUsed="1"/>
-    <w:lsdException w:name="Normal Table" w:semiHidden="1" w:unhideWhenUsed="1"/>
-    <w:lsdException w:name="annotation subject" w:semiHidden="1" w:unhideWhenUsed="1"/>
-    <w:lsdException w:name="No List" w:semiHidden="1" w:unhideWhenUsed="1"/>
-    <w:lsdException w:name="Outline List 1" w:semiHidden="1" w:unhideWhenUsed="1"/>
-    <w:lsdException w:name="Outline List 2" w:semiHidden="1" w:unhideWhenUsed="1"/>
-    <w:lsdException w:name="Outline List 3" w:semiHidden="1" w:unhideWhenUsed="1"/>
-    <w:lsdException w:name="Table Simple 1" w:semiHidden="1" w:unhideWhenUsed="1"/>
-    <w:lsdException w:name="Table Simple 2" w:semiHidden="1" w:unhideWhenUsed="1"/>
-    <w:lsdException w:name="Table Simple 3" w:semiHidden="1" w:unhideWhenUsed="1"/>
-    <w:lsdException w:name="Table Classic 1" w:semiHidden="1" w:unhideWhenUsed="1"/>
-    <w:lsdException w:name="Table Classic 2" w:semiHidden="1" w:unhideWhenUsed="1"/>
-    <w:lsdException w:name="Table Classic 3" w:semiHidden="1" w:unhideWhenUsed="1"/>
-    <w:lsdException w:name="Table Classic 4" w:semiHidden="1" w:unhideWhenUsed="1"/>
-    <w:lsdException w:name="Table Colorful 1" w:semiHidden="1" w:unhideWhenUsed="1"/>
-    <w:lsdException w:name="Table Colorful 2" w:semiHidden="1" w:unhideWhenUsed="1"/>
-    <w:lsdException w:name="Table Colorful 3" w:semiHidden="1" w:unhideWhenUsed="1"/>
-    <w:lsdException w:name="Table Columns 1" w:semiHidden="1" w:unhideWhenUsed="1"/>
-    <w:lsdException w:name="Table Columns 2" w:semiHidden="1" w:unhideWhenUsed="1"/>
-    <w:lsdException w:name="Table Columns 3" w:semiHidden="1" w:unhideWhenUsed="1"/>
-    <w:lsdException w:name="Table Columns 4" w:semiHidden="1" w:unhideWhenUsed="1"/>
-    <w:lsdException w:name="Table Columns 5" w:semiHidden="1" w:unhideWhenUsed="1"/>
-    <w:lsdException w:name="Table Grid 1" w:semiHidden="1" w:unhideWhenUsed="1"/>
-    <w:lsdException w:name="Table Grid 2" w:semiHidden="1" w:unhideWhenUsed="1"/>
-    <w:lsdException w:name="Table Grid 3" w:semiHidden="1" w:unhideWhenUsed="1"/>
-    <w:lsdException w:name="Table Grid 4" w:semiHidden="1" w:unhideWhenUsed="1"/>
-    <w:lsdException w:name="Table Grid 5" w:semiHidden="1" w:unhideWhenUsed="1"/>
-    <w:lsdException w:name="Table Grid 6" w:semiHidden="1" w:unhideWhenUsed="1"/>
-    <w:lsdException w:name="Table Grid 7" w:semiHidden="1" w:unhideWhenUsed="1"/>
-    <w:lsdException w:name="Table Grid 8" w:semiHidden="1" w:unhideWhenUsed="1"/>
-    <w:lsdException w:name="Table List 1" w:semiHidden="1" w:unhideWhenUsed="1"/>
-    <w:lsdException w:name="Table List 2" w:semiHidden="1" w:unhideWhenUsed="1"/>
-    <w:lsdException w:name="Table List 3" w:semiHidden="1" w:unhideWhenUsed="1"/>
-    <w:lsdException w:name="Table List 4" w:semiHidden="1" w:unhideWhenUsed="1"/>
-    <w:lsdException w:name="Table List 5" w:semiHidden="1" w:unhideWhenUsed="1"/>
-    <w:lsdException w:name="Table List 6" w:semiHidden="1" w:unhideWhenUsed="1"/>
-    <w:lsdException w:name="Table List 7" w:semiHidden="1" w:unhideWhenUsed="1"/>
-    <w:lsdException w:name="Table List 8" w:semiHidden="1" w:unhideWhenUsed="1"/>
-    <w:lsdException w:name="Table 3D effects 1" w:semiHidden="1" w:unhideWhenUsed="1"/>
-    <w:lsdException w:name="Table 3D effects 2" w:semiHidden="1" w:unhideWhenUsed="1"/>
-    <w:lsdException w:name="Table 3D effects 3" w:semiHidden="1" w:unhideWhenUsed="1"/>
-    <w:lsdException w:name="Table Contemporary" w:semiHidden="1" w:unhideWhenUsed="1"/>
-    <w:lsdException w:name="Table Elegant" w:semiHidden="1" w:unhideWhenUsed="1"/>
-    <w:lsdException w:name="Table Professional" w:semiHidden="1" w:unhideWhenUsed="1"/>
-    <w:lsdException w:name="Table Subtle 1" w:semiHidden="1" w:unhideWhenUsed="1"/>
-    <w:lsdException w:name="Table Subtle 2" w:semiHidden="1" w:unhideWhenUsed="1"/>
-    <w:lsdException w:name="Table Web 1" w:semiHidden="1" w:unhideWhenUsed="1"/>
-    <w:lsdException w:name="Table Web 2" w:semiHidden="1" w:unhideWhenUsed="1"/>
-    <w:lsdException w:name="Table Web 3" w:semiHidden="1" w:unhideWhenUsed="1"/>
-    <w:lsdException w:name="Balloon Text" w:semiHidden="1" w:unhideWhenUsed="1"/>
-    <w:lsdException w:name="Table Grid" w:uiPriority="59"/>
-    <w:lsdException w:name="Table Theme" w:semiHidden="1" w:unhideWhenUsed="1"/>
-    <w:lsdException w:name="Placeholder Text" w:semiHidden="1"/>
-    <w:lsdException w:name="No Spacing" w:uiPriority="1" w:qFormat="1"/>
-    <w:lsdException w:name="Light Shading" w:uiPriority="60"/>
-    <w:lsdException w:name="Light List" w:uiPriority="61"/>
-    <w:lsdException w:name="Light Grid" w:uiPriority="62"/>
-    <w:lsdException w:name="Medium Shading 1" w:uiPriority="63"/>
-    <w:lsdException w:name="Medium Shading 2" w:uiPriority="64"/>
-    <w:lsdException w:name="Medium List 1" w:uiPriority="65"/>
-    <w:lsdException w:name="Medium List 2" w:uiPriority="66"/>
-    <w:lsdException w:name="Medium Grid 1" w:uiPriority="67"/>
-    <w:lsdException w:name="Medium Grid 2" w:uiPriority="68"/>
-    <w:lsdException w:name="Medium Grid 3" w:uiPriority="69"/>
-    <w:lsdException w:name="Dark List" w:uiPriority="70"/>
-    <w:lsdException w:name="Colorful Shading" w:uiPriority="71"/>
-    <w:lsdException w:name="Colorful List" w:uiPriority="72"/>
-    <w:lsdException w:name="Colorful Grid" w:uiPriority="73"/>
-    <w:lsdException w:name="Light Shading Accent 1" w:uiPriority="60"/>
-    <w:lsdException w:name="Light List Accent 1" w:uiPriority="61"/>
-    <w:lsdException w:name="Light Grid Accent 1" w:uiPriority="62"/>
-    <w:lsdException w:name="Medium Shading 1 Accent 1" w:uiPriority="63"/>
-    <w:lsdException w:name="Medium Shading 2 Accent 1" w:uiPriority="64"/>
-    <w:lsdException w:name="Medium List 1 Accent 1" w:uiPriority="65"/>
-    <w:lsdException w:name="Revision" w:semiHidden="1"/>
-    <w:lsdException w:name="List Paragraph" w:uiPriority="34" w:qFormat="1"/>
-    <w:lsdException w:name="Quote" w:uiPriority="29" w:qFormat="1"/>
-    <w:lsdException w:name="Intense Quote" w:uiPriority="30" w:qFormat="1"/>
-    <w:lsdException w:name="Medium List 2 Accent 1" w:uiPriority="66"/>
-    <w:lsdException w:name="Medium Grid 1 Accent 1" w:uiPriority="67"/>
-    <w:lsdException w:name="Medium Grid 2 Accent 1" w:uiPriority="68"/>
-    <w:lsdException w:name="Medium Grid 3 Accent 1" w:uiPriority="69"/>
-    <w:lsdException w:name="Dark List Accent 1" w:uiPriority="70"/>
-    <w:lsdException w:name="Colorful Shading Accent 1" w:uiPriority="71"/>
-    <w:lsdException w:name="Colorful List Accent 1" w:uiPriority="72"/>
-    <w:lsdException w:name="Colorful Grid Accent 1" w:uiPriority="73"/>
-    <w:lsdException w:name="Light Shading Accent 2" w:uiPriority="60"/>
-    <w:lsdException w:name="Light List Accent 2" w:uiPriority="61"/>
-    <w:lsdException w:name="Light Grid Accent 2" w:uiPriority="62"/>
-    <w:lsdException w:name="Medium Shading 1 Accent 2" w:uiPriority="63"/>
-    <w:lsdException w:name="Medium Shading 2 Accent 2" w:uiPriority="64"/>
-    <w:lsdException w:name="Medium List 1 Accent 2" w:uiPriority="65"/>
-    <w:lsdException w:name="Medium List 2 Accent 2" w:uiPriority="66"/>
-    <w:lsdException w:name="Medium Grid 1 Accent 2" w:uiPriority="67"/>
-    <w:lsdException w:name="Medium Grid 2 Accent 2" w:uiPriority="68"/>
-    <w:lsdException w:name="Medium Grid 3 Accent 2" w:uiPriority="69"/>
-    <w:lsdException w:name="Dark List Accent 2" w:uiPriority="70"/>
-    <w:lsdException w:name="Colorful Shading Accent 2" w:uiPriority="71"/>
-    <w:lsdException w:name="Colorful List Accent 2" w:uiPriority="72"/>
-    <w:lsdException w:name="Colorful Grid Accent 2" w:uiPriority="73"/>
-    <w:lsdException w:name="Light Shading Accent 3" w:uiPriority="60"/>
-    <w:lsdException w:name="Light List Accent 3" w:uiPriority="61"/>
-    <w:lsdException w:name="Light Grid Accent 3" w:uiPriority="62"/>
-    <w:lsdException w:name="Medium Shading 1 Accent 3" w:uiPriority="63"/>
-    <w:lsdException w:name="Medium Shading 2 Accent 3" w:uiPriority="64"/>
-    <w:lsdException w:name="Medium List 1 Accent 3" w:uiPriority="65"/>
-    <w:lsdException w:name="Medium List 2 Accent 3" w:uiPriority="66"/>
-    <w:lsdException w:name="Medium Grid 1 Accent 3" w:uiPriority="67"/>
-    <w:lsdException w:name="Medium Grid 2 Accent 3" w:uiPriority="68"/>
-    <w:lsdException w:name="Medium Grid 3 Accent 3" w:uiPriority="69"/>
-    <w:lsdException w:name="Dark List Accent 3" w:uiPriority="70"/>
-    <w:lsdException w:name="Colorful Shading Accent 3" w:uiPriority="71"/>
-    <w:lsdException w:name="Colorful List Accent 3" w:uiPriority="72"/>
-    <w:lsdException w:name="Colorful Grid Accent 3" w:uiPriority="73"/>
-    <w:lsdException w:name="Light Shading Accent 4" w:uiPriority="60"/>
-    <w:lsdException w:name="Light List Accent 4" w:uiPriority="61"/>
-    <w:lsdException w:name="Light Grid Accent 4" w:uiPriority="62"/>
-    <w:lsdException w:name="Medium Shading 1 Accent 4" w:uiPriority="63"/>
-    <w:lsdException w:name="Medium Shading 2 Accent 4" w:uiPriority="64"/>
-    <w:lsdException w:name="Medium List 1 Accent 4" w:uiPriority="65"/>
-    <w:lsdException w:name="Medium List 2 Accent 4" w:uiPriority="66"/>
-    <w:lsdException w:name="Medium Grid 1 Accent 4" w:uiPriority="67"/>
-    <w:lsdException w:name="Medium Grid 2 Accent 4" w:uiPriority="68"/>
-    <w:lsdException w:name="Medium Grid 3 Accent 4" w:uiPriority="69"/>
-    <w:lsdException w:name="Dark List Accent 4" w:uiPriority="70"/>
-    <w:lsdException w:name="Colorful Shading Accent 4" w:uiPriority="71"/>
-    <w:lsdException w:name="Colorful List Accent 4" w:uiPriority="72"/>
-    <w:lsdException w:name="Colorful Grid Accent 4" w:uiPriority="73"/>
-    <w:lsdException w:name="Light Shading Accent 5" w:uiPriority="60"/>
-    <w:lsdException w:name="Light List Accent 5" w:uiPriority="61"/>
-    <w:lsdException w:name="Light Grid Accent 5" w:uiPriority="62"/>
-    <w:lsdException w:name="Medium Shading 1 Accent 5" w:uiPriority="63"/>
-    <w:lsdException w:name="Medium Shading 2 Accent 5" w:uiPriority="64"/>
-    <w:lsdException w:name="Medium List 1 Accent 5" w:uiPriority="65"/>
-    <w:lsdException w:name="Medium List 2 Accent 5" w:uiPriority="66"/>
-    <w:lsdException w:name="Medium Grid 1 Accent 5" w:uiPriority="67"/>
-    <w:lsdException w:name="Medium Grid 2 Accent 5" w:uiPriority="68"/>
-    <w:lsdException w:name="Medium Grid 3 Accent 5" w:uiPriority="69"/>
-    <w:lsdException w:name="Dark List Accent 5" w:uiPriority="70"/>
-    <w:lsdException w:name="Colorful Shading Accent 5" w:uiPriority="71"/>
-    <w:lsdException w:name="Colorful List Accent 5" w:uiPriority="72"/>
-    <w:lsdException w:name="Colorful Grid Accent 5" w:uiPriority="73"/>
-    <w:lsdException w:name="Light Shading Accent 6" w:uiPriority="60"/>
-    <w:lsdException w:name="Light List Accent 6" w:uiPriority="61"/>
-    <w:lsdException w:name="Light Grid Accent 6" w:uiPriority="62"/>
-    <w:lsdException w:name="Medium Shading 1 Accent 6" w:uiPriority="63"/>
-    <w:lsdException w:name="Medium Shading 2 Accent 6" w:uiPriority="64"/>
-    <w:lsdException w:name="Medium List 1 Accent 6" w:uiPriority="65"/>
-    <w:lsdException w:name="Medium List 2 Accent 6" w:uiPriority="66"/>
-    <w:lsdException w:name="Medium Grid 1 Accent 6" w:uiPriority="67"/>
-    <w:lsdException w:name="Medium Grid 2 Accent 6" w:uiPriority="68"/>
-    <w:lsdException w:name="Medium Grid 3 Accent 6" w:uiPriority="69"/>
-    <w:lsdException w:name="Dark List Accent 6" w:uiPriority="70"/>
-    <w:lsdException w:name="Colorful Shading Accent 6" w:uiPriority="71"/>
-    <w:lsdException w:name="Colorful List Accent 6" w:uiPriority="72"/>
-    <w:lsdException w:name="Colorful Grid Accent 6" w:uiPriority="73"/>
-    <w:lsdException w:name="Subtle Emphasis" w:uiPriority="19" w:qFormat="1"/>
-    <w:lsdException w:name="Intense Emphasis" w:uiPriority="21" w:qFormat="1"/>
-    <w:lsdException w:name="Subtle Reference" w:uiPriority="31" w:qFormat="1"/>
-    <w:lsdException w:name="Intense Reference" w:uiPriority="32" w:qFormat="1"/>
-    <w:lsdException w:name="Book Title" w:uiPriority="33" w:qFormat="1"/>
-    <w:lsdException w:name="Bibliography" w:semiHidden="1" w:uiPriority="37" w:unhideWhenUsed="1"/>
-    <w:lsdException w:name="TOC Heading" w:semiHidden="1" w:uiPriority="39" w:unhideWhenUsed="1" w:qFormat="1"/>
-    <w:lsdException w:name="Plain Table 1" w:uiPriority="41"/>
-    <w:lsdException w:name="Plain Table 2" w:uiPriority="42"/>
-    <w:lsdException w:name="Plain Table 3" w:uiPriority="43"/>
-    <w:lsdException w:name="Plain Table 4" w:uiPriority="44"/>
-    <w:lsdException w:name="Plain Table 5" w:uiPriority="45"/>
-    <w:lsdException w:name="Grid Table Light" w:uiPriority="40"/>
-    <w:lsdException w:name="Grid Table 1 Light" w:uiPriority="46"/>
-    <w:lsdException w:name="Grid Table 2" w:uiPriority="47"/>
-    <w:lsdException w:name="Grid Table 3" w:uiPriority="48"/>
-    <w:lsdException w:name="Grid Table 4" w:uiPriority="49"/>
-    <w:lsdException w:name="Grid Table 5 Dark" w:uiPriority="50"/>
-    <w:lsdException w:name="Grid Table 6 Colorful" w:uiPriority="51"/>
-    <w:lsdException w:name="Grid Table 7 Colorful" w:uiPriority="52"/>
-    <w:lsdException w:name="Grid Table 1 Light Accent 1" w:uiPriority="46"/>
-    <w:lsdException w:name="Grid Table 2 Accent 1" w:uiPriority="47"/>
-    <w:lsdException w:name="Grid Table 3 Accent 1" w:uiPriority="48"/>
-    <w:lsdException w:name="Grid Table 4 Accent 1" w:uiPriority="49"/>
-    <w:lsdException w:name="Grid Table 5 Dark Accent 1" w:uiPriority="50"/>
-    <w:lsdException w:name="Grid Table 6 Colorful Accent 1" w:uiPriority="51"/>
-    <w:lsdException w:name="Grid Table 7 Colorful Accent 1" w:uiPriority="52"/>
-    <w:lsdException w:name="Grid Table 1 Light Accent 2" w:uiPriority="46"/>
-    <w:lsdException w:name="Grid Table 2 Accent 2" w:uiPriority="47"/>
-    <w:lsdException w:name="Grid Table 3 Accent 2" w:uiPriority="48"/>
-    <w:lsdException w:name="Grid Table 4 Accent 2" w:uiPriority="49"/>
-    <w:lsdException w:name="Grid Table 5 Dark Accent 2" w:uiPriority="50"/>
-    <w:lsdException w:name="Grid Table 6 Colorful Accent 2" w:uiPriority="51"/>
-    <w:lsdException w:name="Grid Table 7 Colorful Accent 2" w:uiPriority="52"/>
-    <w:lsdException w:name="Grid Table 1 Light Accent 3" w:uiPriority="46"/>
-    <w:lsdException w:name="Grid Table 2 Accent 3" w:uiPriority="47"/>
-    <w:lsdException w:name="Grid Table 3 Accent 3" w:uiPriority="48"/>
-    <w:lsdException w:name="Grid Table 4 Accent 3" w:uiPriority="49"/>
-    <w:lsdException w:name="Grid Table 5 Dark Accent 3" w:uiPriority="50"/>
-    <w:lsdException w:name="Grid Table 6 Colorful Accent 3" w:uiPriority="51"/>
-    <w:lsdException w:name="Grid Table 7 Colorful Accent 3" w:uiPriority="52"/>
-    <w:lsdException w:name="Grid Table 1 Light Accent 4" w:uiPriority="46"/>
-    <w:lsdException w:name="Grid Table 2 Accent 4" w:uiPriority="47"/>
-    <w:lsdException w:name="Grid Table 3 Accent 4" w:uiPriority="48"/>
-    <w:lsdException w:name="Grid Table 4 Accent 4" w:uiPriority="49"/>
-    <w:lsdException w:name="Grid Table 5 Dark Accent 4" w:uiPriority="50"/>
-    <w:lsdException w:name="Grid Table 6 Colorful Accent 4" w:uiPriority="51"/>
-    <w:lsdException w:name="Grid Table 7 Colorful Accent 4" w:uiPriority="52"/>
-    <w:lsdException w:name="Grid Table 1 Light Accent 5" w:uiPriority="46"/>
-    <w:lsdException w:name="Grid Table 2 Accent 5" w:uiPriority="47"/>
-    <w:lsdException w:name="Grid Table 3 Accent 5" w:uiPriority="48"/>
-    <w:lsdException w:name="Grid Table 4 Accent 5" w:uiPriority="49"/>
-    <w:lsdException w:name="Grid Table 5 Dark Accent 5" w:uiPriority="50"/>
-    <w:lsdException w:name="Grid Table 6 Colorful Accent 5" w:uiPriority="51"/>
-    <w:lsdException w:name="Grid Table 7 Colorful Accent 5" w:uiPriority="52"/>
-    <w:lsdException w:name="Grid Table 1 Light Accent 6" w:uiPriority="46"/>
-    <w:lsdException w:name="Grid Table 2 Accent 6" w:uiPriority="47"/>
-    <w:lsdException w:name="Grid Table 3 Accent 6" w:uiPriority="48"/>
-    <w:lsdException w:name="Grid Table 4 Accent 6" w:uiPriority="49"/>
-    <w:lsdException w:name="Grid Table 5 Dark Accent 6" w:uiPriority="50"/>
-    <w:lsdException w:name="Grid Table 6 Colorful Accent 6" w:uiPriority="51"/>
-    <w:lsdException w:name="Grid Table 7 Colorful Accent 6" w:uiPriority="52"/>
-    <w:lsdException w:name="List Table 1 Light" w:uiPriority="46"/>
-    <w:lsdException w:name="List Table 2" w:uiPriority="47"/>
-    <w:lsdException w:name="List Table 3" w:uiPriority="48"/>
-    <w:lsdException w:name="List Table 4" w:uiPriority="49"/>
-    <w:lsdException w:name="List Table 5 Dark" w:uiPriority="50"/>
-    <w:lsdException w:name="List Table 6 Colorful" w:uiPriority="51"/>
-    <w:lsdException w:name="List Table 7 Colorful" w:uiPriority="52"/>
-    <w:lsdException w:name="List Table 1 Light Accent 1" w:uiPriority="46"/>
-    <w:lsdException w:name="List Table 2 Accent 1" w:uiPriority="47"/>
-    <w:lsdException w:name="List Table 3 Accent 1" w:uiPriority="48"/>
-    <w:lsdException w:name="List Table 4 Accent 1" w:uiPriority="49"/>
-    <w:lsdException w:name="List Table 5 Dark Accent 1" w:uiPriority="50"/>
-    <w:lsdException w:name="List Table 6 Colorful Accent 1" w:uiPriority="51"/>
-    <w:lsdException w:name="List Table 7 Colorful Accent 1" w:uiPriority="52"/>
-    <w:lsdException w:name="List Table 1 Light Accent 2" w:uiPriority="46"/>
-    <w:lsdException w:name="List Table 2 Accent 2" w:uiPriority="47"/>
-    <w:lsdException w:name="List Table 3 Accent 2" w:uiPriority="48"/>
-    <w:lsdException w:name="List Table 4 Accent 2" w:uiPriority="49"/>
-    <w:lsdException w:name="List Table 5 Dark Accent 2" w:uiPriority="50"/>
-    <w:lsdException w:name="List Table 6 Colorful Accent 2" w:uiPriority="51"/>
-    <w:lsdException w:name="List Table 7 Colorful Accent 2" w:uiPriority="52"/>
-    <w:lsdException w:name="List Table 1 Light Accent 3" w:uiPriority="46"/>
-    <w:lsdException w:name="List Table 2 Accent 3" w:uiPriority="47"/>
-    <w:lsdException w:name="List Table 3 Accent 3" w:uiPriority="48"/>
-    <w:lsdException w:name="List Table 4 Accent 3" w:uiPriority="49"/>
-    <w:lsdException w:name="List Table 5 Dark Accent 3" w:uiPriority="50"/>
-    <w:lsdException w:name="List Table 6 Colorful Accent 3" w:uiPriority="51"/>
-    <w:lsdException w:name="List Table 7 Colorful Accent 3" w:uiPriority="52"/>
-    <w:lsdException w:name="List Table 1 Light Accent 4" w:uiPriority="46"/>
-    <w:lsdException w:name="List Table 2 Accent 4" w:uiPriority="47"/>
-    <w:lsdException w:name="List Table 3 Accent 4" w:uiPriority="48"/>
-    <w:lsdException w:name="List Table 4 Accent 4" w:uiPriority="49"/>
-    <w:lsdException w:name="List Table 5 Dark Accent 4" w:uiPriority="50"/>
-    <w:lsdException w:name="List Table 6 Colorful Accent 4" w:uiPriority="51"/>
-    <w:lsdException w:name="List Table 7 Colorful Accent 4" w:uiPriority="52"/>
-    <w:lsdException w:name="List Table 1 Light Accent 5" w:uiPriority="46"/>
-    <w:lsdException w:name="List Table 2 Accent 5" w:uiPriority="47"/>
-    <w:lsdException w:name="List Table 3 Accent 5" w:uiPriority="48"/>
-    <w:lsdException w:name="List Table 4 Accent 5" w:uiPriority="49"/>
-    <w:lsdException w:name="List Table 5 Dark Accent 5" w:uiPriority="50"/>
-    <w:lsdException w:name="List Table 6 Colorful Accent 5" w:uiPriority="51"/>
-    <w:lsdException w:name="List Table 7 Colorful Accent 5" w:uiPriority="52"/>
-    <w:lsdException w:name="List Table 1 Light Accent 6" w:uiPriority="46"/>
-    <w:lsdException w:name="List Table 2 Accent 6" w:uiPriority="47"/>
-    <w:lsdException w:name="List Table 3 Accent 6" w:uiPriority="48"/>
-    <w:lsdException w:name="List Table 4 Accent 6" w:uiPriority="49"/>
-    <w:lsdException w:name="List Table 5 Dark Accent 6" w:uiPriority="50"/>
-    <w:lsdException w:name="List Table 6 Colorful Accent 6" w:uiPriority="51"/>
-    <w:lsdException w:name="List Table 7 Colorful Accent 6" w:uiPriority="52"/>
+  <w:latentStyles w:defLockedState="0" w:defUIPriority="99" w:defSemiHidden="1" w:defUnhideWhenUsed="1" w:defQFormat="0" w:count="267">
+    <w:lsdException w:name="Normal" w:semiHidden="0" w:uiPriority="0" w:unhideWhenUsed="0" w:qFormat="1"/>
+    <w:lsdException w:name="heading 1" w:semiHidden="0" w:uiPriority="9" w:unhideWhenUsed="0" w:qFormat="1"/>
+    <w:lsdException w:name="heading 2" w:uiPriority="9" w:qFormat="1"/>
+    <w:lsdException w:name="heading 3" w:uiPriority="9" w:qFormat="1"/>
+    <w:lsdException w:name="heading 4" w:uiPriority="9" w:qFormat="1"/>
+    <w:lsdException w:name="heading 5" w:uiPriority="9" w:qFormat="1"/>
+    <w:lsdException w:name="heading 6" w:uiPriority="9" w:qFormat="1"/>
+    <w:lsdException w:name="heading 7" w:uiPriority="9" w:qFormat="1"/>
+    <w:lsdException w:name="heading 8" w:uiPriority="9" w:qFormat="1"/>
+    <w:lsdException w:name="heading 9" w:uiPriority="9" w:qFormat="1"/>
+    <w:lsdException w:name="toc 1" w:uiPriority="39"/>
+    <w:lsdException w:name="toc 2" w:uiPriority="39"/>
+    <w:lsdException w:name="toc 3" w:uiPriority="39"/>
+    <w:lsdException w:name="toc 4" w:uiPriority="39"/>
+    <w:lsdException w:name="toc 5" w:uiPriority="39"/>
+    <w:lsdException w:name="toc 6" w:uiPriority="39"/>
+    <w:lsdException w:name="toc 7" w:uiPriority="39"/>
+    <w:lsdException w:name="toc 8" w:uiPriority="39"/>
+    <w:lsdException w:name="toc 9" w:uiPriority="39"/>
+    <w:lsdException w:name="caption" w:uiPriority="35" w:qFormat="1"/>
+    <w:lsdException w:name="Title" w:semiHidden="0" w:uiPriority="10" w:unhideWhenUsed="0" w:qFormat="1"/>
+    <w:lsdException w:name="Default Paragraph Font" w:uiPriority="1"/>
+    <w:lsdException w:name="Subtitle" w:semiHidden="0" w:uiPriority="11" w:unhideWhenUsed="0" w:qFormat="1"/>
+    <w:lsdException w:name="Strong" w:semiHidden="0" w:uiPriority="22" w:unhideWhenUsed="0" w:qFormat="1"/>
+    <w:lsdException w:name="Emphasis" w:semiHidden="0" w:uiPriority="20" w:unhideWhenUsed="0" w:qFormat="1"/>
+    <w:lsdException w:name="Table Grid" w:semiHidden="0" w:uiPriority="59" w:unhideWhenUsed="0"/>
+    <w:lsdException w:name="Placeholder Text" w:unhideWhenUsed="0"/>
+    <w:lsdException w:name="No Spacing" w:semiHidden="0" w:uiPriority="1" w:unhideWhenUsed="0" w:qFormat="1"/>
+    <w:lsdException w:name="Light Shading" w:semiHidden="0" w:uiPriority="60" w:unhideWhenUsed="0"/>
+    <w:lsdException w:name="Light List" w:semiHidden="0" w:uiPriority="61" w:unhideWhenUsed="0"/>
+    <w:lsdException w:name="Light Grid" w:semiHidden="0" w:uiPriority="62" w:unhideWhenUsed="0"/>
+    <w:lsdException w:name="Medium Shading 1" w:semiHidden="0" w:uiPriority="63" w:unhideWhenUsed="0"/>
+    <w:lsdException w:name="Medium Shading 2" w:semiHidden="0" w:uiPriority="64" w:unhideWhenUsed="0"/>
+    <w:lsdException w:name="Medium List 1" w:semiHidden="0" w:uiPriority="65" w:unhideWhenUsed="0"/>
+    <w:lsdException w:name="Medium List 2" w:semiHidden="0" w:uiPriority="66" w:unhideWhenUsed="0"/>
+    <w:lsdException w:name="Medium Grid 1" w:semiHidden="0" w:uiPriority="67" w:unhideWhenUsed="0"/>
+    <w:lsdException w:name="Medium Grid 2" w:semiHidden="0" w:uiPriority="68" w:unhideWhenUsed="0"/>
+    <w:lsdException w:name="Medium Grid 3" w:semiHidden="0" w:uiPriority="69" w:unhideWhenUsed="0"/>
+    <w:lsdException w:name="Dark List" w:semiHidden="0" w:uiPriority="70" w:unhideWhenUsed="0"/>
+    <w:lsdException w:name="Colorful Shading" w:semiHidden="0" w:uiPriority="71" w:unhideWhenUsed="0"/>
+    <w:lsdException w:name="Colorful List" w:semiHidden="0" w:uiPriority="72" w:unhideWhenUsed="0"/>
+    <w:lsdException w:name="Colorful Grid" w:semiHidden="0" w:uiPriority="73" w:unhideWhenUsed="0"/>
+    <w:lsdException w:name="Light Shading Accent 1" w:semiHidden="0" w:uiPriority="60" w:unhideWhenUsed="0"/>
+    <w:lsdException w:name="Light List Accent 1" w:semiHidden="0" w:uiPriority="61" w:unhideWhenUsed="0"/>
+    <w:lsdException w:name="Light Grid Accent 1" w:semiHidden="0" w:uiPriority="62" w:unhideWhenUsed="0"/>
+    <w:lsdException w:name="Medium Shading 1 Accent 1" w:semiHidden="0" w:uiPriority="63" w:unhideWhenUsed="0"/>
+    <w:lsdException w:name="Medium Shading 2 Accent 1" w:semiHidden="0" w:uiPriority="64" w:unhideWhenUsed="0"/>
+    <w:lsdException w:name="Medium List 1 Accent 1" w:semiHidden="0" w:uiPriority="65" w:unhideWhenUsed="0"/>
+    <w:lsdException w:name="Revision" w:unhideWhenUsed="0"/>
+    <w:lsdException w:name="List Paragraph" w:semiHidden="0" w:uiPriority="34" w:unhideWhenUsed="0" w:qFormat="1"/>
+    <w:lsdException w:name="Quote" w:semiHidden="0" w:uiPriority="29" w:unhideWhenUsed="0" w:qFormat="1"/>
+    <w:lsdException w:name="Intense Quote" w:semiHidden="0" w:uiPriority="30" w:unhideWhenUsed="0" w:qFormat="1"/>
+    <w:lsdException w:name="Medium List 2 Accent 1" w:semiHidden="0" w:uiPriority="66" w:unhideWhenUsed="0"/>
+    <w:lsdException w:name="Medium Grid 1 Accent 1" w:semiHidden="0" w:uiPriority="67" w:unhideWhenUsed="0"/>
+    <w:lsdException w:name="Medium Grid 2 Accent 1" w:semiHidden="0" w:uiPriority="68" w:unhideWhenUsed="0"/>
+    <w:lsdException w:name="Medium Grid 3 Accent 1" w:semiHidden="0" w:uiPriority="69" w:unhideWhenUsed="0"/>
+    <w:lsdException w:name="Dark List Accent 1" w:semiHidden="0" w:uiPriority="70" w:unhideWhenUsed="0"/>
+    <w:lsdException w:name="Colorful Shading Accent 1" w:semiHidden="0" w:uiPriority="71" w:unhideWhenUsed="0"/>
+    <w:lsdException w:name="Colorful List Accent 1" w:semiHidden="0" w:uiPriority="72" w:unhideWhenUsed="0"/>
+    <w:lsdException w:name="Colorful Grid Accent 1" w:semiHidden="0" w:uiPriority="73" w:unhideWhenUsed="0"/>
+    <w:lsdException w:name="Light Shading Accent 2" w:semiHidden="0" w:uiPriority="60" w:unhideWhenUsed="0"/>
+    <w:lsdException w:name="Light List Accent 2" w:semiHidden="0" w:uiPriority="61" w:unhideWhenUsed="0"/>
+    <w:lsdException w:name="Light Grid Accent 2" w:semiHidden="0" w:uiPriority="62" w:unhideWhenUsed="0"/>
+    <w:lsdException w:name="Medium Shading 1 Accent 2" w:semiHidden="0" w:uiPriority="63" w:unhideWhenUsed="0"/>
+    <w:lsdException w:name="Medium Shading 2 Accent 2" w:semiHidden="0" w:uiPriority="64" w:unhideWhenUsed="0"/>
+    <w:lsdException w:name="Medium List 1 Accent 2" w:semiHidden="0" w:uiPriority="65" w:unhideWhenUsed="0"/>
+    <w:lsdException w:name="Medium List 2 Accent 2" w:semiHidden="0" w:uiPriority="66" w:unhideWhenUsed="0"/>
+    <w:lsdException w:name="Medium Grid 1 Accent 2" w:semiHidden="0" w:uiPriority="67" w:unhideWhenUsed="0"/>
+    <w:lsdException w:name="Medium Grid 2 Accent 2" w:semiHidden="0" w:uiPriority="68" w:unhideWhenUsed="0"/>
+    <w:lsdException w:name="Medium Grid 3 Accent 2" w:semiHidden="0" w:uiPriority="69" w:unhideWhenUsed="0"/>
+    <w:lsdException w:name="Dark List Accent 2" w:semiHidden="0" w:uiPriority="70" w:unhideWhenUsed="0"/>
+    <w:lsdException w:name="Colorful Shading Accent 2" w:semiHidden="0" w:uiPriority="71" w:unhideWhenUsed="0"/>
+    <w:lsdException w:name="Colorful List Accent 2" w:semiHidden="0" w:uiPriority="72" w:unhideWhenUsed="0"/>
+    <w:lsdException w:name="Colorful Grid Accent 2" w:semiHidden="0" w:uiPriority="73" w:unhideWhenUsed="0"/>
+    <w:lsdException w:name="Light Shading Accent 3" w:semiHidden="0" w:uiPriority="60" w:unhideWhenUsed="0"/>
+    <w:lsdException w:name="Light List Accent 3" w:semiHidden="0" w:uiPriority="61" w:unhideWhenUsed="0"/>
+    <w:lsdException w:name="Light Grid Accent 3" w:semiHidden="0" w:uiPriority="62" w:unhideWhenUsed="0"/>
+    <w:lsdException w:name="Medium Shading 1 Accent 3" w:semiHidden="0" w:uiPriority="63" w:unhideWhenUsed="0"/>
+    <w:lsdException w:name="Medium Shading 2 Accent 3" w:semiHidden="0" w:uiPriority="64" w:unhideWhenUsed="0"/>
+    <w:lsdException w:name="Medium List 1 Accent 3" w:semiHidden="0" w:uiPriority="65" w:unhideWhenUsed="0"/>
+    <w:lsdException w:name="Medium List 2 Accent 3" w:semiHidden="0" w:uiPriority="66" w:unhideWhenUsed="0"/>
+    <w:lsdException w:name="Medium Grid 1 Accent 3" w:semiHidden="0" w:uiPriority="67" w:unhideWhenUsed="0"/>
+    <w:lsdException w:name="Medium Grid 2 Accent 3" w:semiHidden="0" w:uiPriority="68" w:unhideWhenUsed="0"/>
+    <w:lsdException w:name="Medium Grid 3 Accent 3" w:semiHidden="0" w:uiPriority="69" w:unhideWhenUsed="0"/>
+    <w:lsdException w:name="Dark List Accent 3" w:semiHidden="0" w:uiPriority="70" w:unhideWhenUsed="0"/>
+    <w:lsdException w:name="Colorful Shading Accent 3" w:semiHidden="0" w:uiPriority="71" w:unhideWhenUsed="0"/>
+    <w:lsdException w:name="Colorful List Accent 3" w:semiHidden="0" w:uiPriority="72" w:unhideWhenUsed="0"/>
+    <w:lsdException w:name="Colorful Grid Accent 3" w:semiHidden="0" w:uiPriority="73" w:unhideWhenUsed="0"/>
+    <w:lsdException w:name="Light Shading Accent 4" w:semiHidden="0" w:uiPriority="60" w:unhideWhenUsed="0"/>
+    <w:lsdException w:name="Light List Accent 4" w:semiHidden="0" w:uiPriority="61" w:unhideWhenUsed="0"/>
+    <w:lsdException w:name="Light Grid Accent 4" w:semiHidden="0" w:uiPriority="62" w:unhideWhenUsed="0"/>
+    <w:lsdException w:name="Medium Shading 1 Accent 4" w:semiHidden="0" w:uiPriority="63" w:unhideWhenUsed="0"/>
+    <w:lsdException w:name="Medium Shading 2 Accent 4" w:semiHidden="0" w:uiPriority="64" w:unhideWhenUsed="0"/>
+    <w:lsdException w:name="Medium List 1 Accent 4" w:semiHidden="0" w:uiPriority="65" w:unhideWhenUsed="0"/>
+    <w:lsdException w:name="Medium List 2 Accent 4" w:semiHidden="0" w:uiPriority="66" w:unhideWhenUsed="0"/>
+    <w:lsdException w:name="Medium Grid 1 Accent 4" w:semiHidden="0" w:uiPriority="67" w:unhideWhenUsed="0"/>
+    <w:lsdException w:name="Medium Grid 2 Accent 4" w:semiHidden="0" w:uiPriority="68" w:unhideWhenUsed="0"/>
+    <w:lsdException w:name="Medium Grid 3 Accent 4" w:semiHidden="0" w:uiPriority="69" w:unhideWhenUsed="0"/>
+    <w:lsdException w:name="Dark List Accent 4" w:semiHidden="0" w:uiPriority="70" w:unhideWhenUsed="0"/>
+    <w:lsdException w:name="Colorful Shading Accent 4" w:semiHidden="0" w:uiPriority="71" w:unhideWhenUsed="0"/>
+    <w:lsdException w:name="Colorful List Accent 4" w:semiHidden="0" w:uiPriority="72" w:unhideWhenUsed="0"/>
+    <w:lsdException w:name="Colorful Grid Accent 4" w:semiHidden="0" w:uiPriority="73" w:unhideWhenUsed="0"/>
+    <w:lsdException w:name="Light Shading Accent 5" w:semiHidden="0" w:uiPriority="60" w:unhideWhenUsed="0"/>
+    <w:lsdException w:name="Light List Accent 5" w:semiHidden="0" w:uiPriority="61" w:unhideWhenUsed="0"/>
+    <w:lsdException w:name="Light Grid Accent 5" w:semiHidden="0" w:uiPriority="62" w:unhideWhenUsed="0"/>
+    <w:lsdException w:name="Medium Shading 1 Accent 5" w:semiHidden="0" w:uiPriority="63" w:unhideWhenUsed="0"/>
+    <w:lsdException w:name="Medium Shading 2 Accent 5" w:semiHidden="0" w:uiPriority="64" w:unhideWhenUsed="0"/>
+    <w:lsdException w:name="Medium List 1 Accent 5" w:semiHidden="0" w:uiPriority="65" w:unhideWhenUsed="0"/>
+    <w:lsdException w:name="Medium List 2 Accent 5" w:semiHidden="0" w:uiPriority="66" w:unhideWhenUsed="0"/>
+    <w:lsdException w:name="Medium Grid 1 Accent 5" w:semiHidden="0" w:uiPriority="67" w:unhideWhenUsed="0"/>
+    <w:lsdException w:name="Medium Grid 2 Accent 5" w:semiHidden="0" w:uiPriority="68" w:unhideWhenUsed="0"/>
+    <w:lsdException w:name="Medium Grid 3 Accent 5" w:semiHidden="0" w:uiPriority="69" w:unhideWhenUsed="0"/>
+    <w:lsdException w:name="Dark List Accent 5" w:semiHidden="0" w:uiPriority="70" w:unhideWhenUsed="0"/>
+    <w:lsdException w:name="Colorful Shading Accent 5" w:semiHidden="0" w:uiPriority="71" w:unhideWhenUsed="0"/>
+    <w:lsdException w:name="Colorful List Accent 5" w:semiHidden="0" w:uiPriority="72" w:unhideWhenUsed="0"/>
+    <w:lsdException w:name="Colorful Grid Accent 5" w:semiHidden="0" w:uiPriority="73" w:unhideWhenUsed="0"/>
+    <w:lsdException w:name="Light Shading Accent 6" w:semiHidden="0" w:uiPriority="60" w:unhideWhenUsed="0"/>
+    <w:lsdException w:name="Light List Accent 6" w:semiHidden="0" w:uiPriority="61" w:unhideWhenUsed="0"/>
+    <w:lsdException w:name="Light Grid Accent 6" w:semiHidden="0" w:uiPriority="62" w:unhideWhenUsed="0"/>
+    <w:lsdException w:name="Medium Shading 1 Accent 6" w:semiHidden="0" w:uiPriority="63" w:unhideWhenUsed="0"/>
+    <w:lsdException w:name="Medium Shading 2 Accent 6" w:semiHidden="0" w:uiPriority="64" w:unhideWhenUsed="0"/>
+    <w:lsdException w:name="Medium List 1 Accent 6" w:semiHidden="0" w:uiPriority="65" w:unhideWhenUsed="0"/>
+    <w:lsdException w:name="Medium List 2 Accent 6" w:semiHidden="0" w:uiPriority="66" w:unhideWhenUsed="0"/>
+    <w:lsdException w:name="Medium Grid 1 Accent 6" w:semiHidden="0" w:uiPriority="67" w:unhideWhenUsed="0"/>
+    <w:lsdException w:name="Medium Grid 2 Accent 6" w:semiHidden="0" w:uiPriority="68" w:unhideWhenUsed="0"/>
+    <w:lsdException w:name="Medium Grid 3 Accent 6" w:semiHidden="0" w:uiPriority="69" w:unhideWhenUsed="0"/>
+    <w:lsdException w:name="Dark List Accent 6" w:semiHidden="0" w:uiPriority="70" w:unhideWhenUsed="0"/>
+    <w:lsdException w:name="Colorful Shading Accent 6" w:semiHidden="0" w:uiPriority="71" w:unhideWhenUsed="0"/>
+    <w:lsdException w:name="Colorful List Accent 6" w:semiHidden="0" w:uiPriority="72" w:unhideWhenUsed="0"/>
+    <w:lsdException w:name="Colorful Grid Accent 6" w:semiHidden="0" w:uiPriority="73" w:unhideWhenUsed="0"/>
+    <w:lsdException w:name="Subtle Emphasis" w:semiHidden="0" w:uiPriority="19" w:unhideWhenUsed="0" w:qFormat="1"/>
+    <w:lsdException w:name="Intense Emphasis" w:semiHidden="0" w:uiPriority="21" w:unhideWhenUsed="0" w:qFormat="1"/>
+    <w:lsdException w:name="Subtle Reference" w:semiHidden="0" w:uiPriority="31" w:unhideWhenUsed="0" w:qFormat="1"/>
+    <w:lsdException w:name="Intense Reference" w:semiHidden="0" w:uiPriority="32" w:unhideWhenUsed="0" w:qFormat="1"/>
+    <w:lsdException w:name="Book Title" w:semiHidden="0" w:uiPriority="33" w:unhideWhenUsed="0" w:qFormat="1"/>
+    <w:lsdException w:name="Bibliography" w:uiPriority="37"/>
+    <w:lsdException w:name="TOC Heading" w:uiPriority="39" w:qFormat="1"/>
   </w:latentStyles>
   <w:style w:type="paragraph" w:default="1" w:styleId="Normal">
     <w:name w:val="Normal"/>
     <w:qFormat/>
+    <w:rsid w:val="00A114B2"/>
+    <w:pPr>
+      <w:jc w:val="both"/>
+    </w:pPr>
   </w:style>
   <w:style w:type="paragraph" w:styleId="Ttulo1">
     <w:name w:val="heading 1"/>
@@ -2789,7 +3697,7 @@
     <w:link w:val="Ttulo1Car"/>
     <w:uiPriority w:val="9"/>
     <w:qFormat/>
-    <w:rsid w:val="00E0520B"/>
+    <w:rsid w:val="00A114B2"/>
     <w:pPr>
       <w:keepNext/>
       <w:keepLines/>
@@ -2797,12 +3705,36 @@
       <w:outlineLvl w:val="0"/>
     </w:pPr>
     <w:rPr>
-      <w:rFonts w:asciiTheme="majorHAnsi" w:eastAsiaTheme="majorEastAsia" w:hAnsiTheme="majorHAnsi" w:cstheme="majorBidi"/>
+      <w:rFonts w:ascii="Microsoft JhengHei" w:eastAsiaTheme="majorEastAsia" w:hAnsi="Microsoft JhengHei" w:cstheme="majorBidi"/>
+      <w:bCs/>
+      <w:color w:val="0081A4" w:themeColor="accent4" w:themeShade="BF"/>
+      <w:sz w:val="26"/>
+      <w:szCs w:val="28"/>
+    </w:rPr>
+  </w:style>
+  <w:style w:type="paragraph" w:styleId="Ttulo2">
+    <w:name w:val="heading 2"/>
+    <w:basedOn w:val="Normal"/>
+    <w:next w:val="Normal"/>
+    <w:link w:val="Ttulo2Car"/>
+    <w:uiPriority w:val="9"/>
+    <w:semiHidden/>
+    <w:unhideWhenUsed/>
+    <w:qFormat/>
+    <w:rsid w:val="00A114B2"/>
+    <w:pPr>
+      <w:keepNext/>
+      <w:keepLines/>
+      <w:spacing w:before="200" w:after="0"/>
+      <w:outlineLvl w:val="1"/>
+    </w:pPr>
+    <w:rPr>
+      <w:rFonts w:ascii="Corbel" w:eastAsiaTheme="majorEastAsia" w:hAnsi="Corbel" w:cstheme="majorBidi"/>
       <w:b/>
       <w:bCs/>
-      <w:color w:val="365F91" w:themeColor="accent1" w:themeShade="BF"/>
-      <w:sz w:val="28"/>
-      <w:szCs w:val="28"/>
+      <w:color w:val="C48B01" w:themeColor="accent3" w:themeShade="BF"/>
+      <w:sz w:val="24"/>
+      <w:szCs w:val="26"/>
     </w:rPr>
   </w:style>
   <w:style w:type="character" w:default="1" w:styleId="Fuentedeprrafopredeter">
@@ -2837,13 +3769,12 @@
     <w:basedOn w:val="Fuentedeprrafopredeter"/>
     <w:link w:val="Ttulo1"/>
     <w:uiPriority w:val="9"/>
-    <w:rsid w:val="00E0520B"/>
+    <w:rsid w:val="00A114B2"/>
     <w:rPr>
-      <w:rFonts w:asciiTheme="majorHAnsi" w:eastAsiaTheme="majorEastAsia" w:hAnsiTheme="majorHAnsi" w:cstheme="majorBidi"/>
-      <w:b/>
+      <w:rFonts w:ascii="Microsoft JhengHei" w:eastAsiaTheme="majorEastAsia" w:hAnsi="Microsoft JhengHei" w:cstheme="majorBidi"/>
       <w:bCs/>
-      <w:color w:val="365F91" w:themeColor="accent1" w:themeShade="BF"/>
-      <w:sz w:val="28"/>
+      <w:color w:val="0081A4" w:themeColor="accent4" w:themeShade="BF"/>
+      <w:sz w:val="26"/>
       <w:szCs w:val="28"/>
     </w:rPr>
   </w:style>
@@ -2860,7 +3791,10 @@
       <w:outlineLvl w:val="9"/>
     </w:pPr>
     <w:rPr>
-      <w:lang w:eastAsia="es-ES"/>
+      <w:rFonts w:asciiTheme="majorHAnsi" w:hAnsiTheme="majorHAnsi"/>
+      <w:b/>
+      <w:color w:val="5EA226" w:themeColor="accent1" w:themeShade="BF"/>
+      <w:sz w:val="28"/>
     </w:rPr>
   </w:style>
   <w:style w:type="paragraph" w:styleId="TDC1">
@@ -2882,7 +3816,7 @@
     <w:unhideWhenUsed/>
     <w:rsid w:val="00E15D88"/>
     <w:rPr>
-      <w:color w:val="0000FF" w:themeColor="hyperlink"/>
+      <w:color w:val="EB8803" w:themeColor="hyperlink"/>
       <w:u w:val="single"/>
     </w:rPr>
   </w:style>
@@ -2921,7 +3855,7 @@
     <w:basedOn w:val="Normal"/>
     <w:uiPriority w:val="34"/>
     <w:qFormat/>
-    <w:rsid w:val="00D6515F"/>
+    <w:rsid w:val="00A114B2"/>
     <w:pPr>
       <w:ind w:left="720"/>
       <w:contextualSpacing/>
@@ -2935,9 +3869,657 @@
     <w:unhideWhenUsed/>
     <w:rsid w:val="00430B81"/>
     <w:rPr>
-      <w:color w:val="800080" w:themeColor="followedHyperlink"/>
+      <w:color w:val="5F7791" w:themeColor="followedHyperlink"/>
       <w:u w:val="single"/>
     </w:rPr>
+  </w:style>
+  <w:style w:type="paragraph" w:styleId="Encabezado">
+    <w:name w:val="header"/>
+    <w:basedOn w:val="Normal"/>
+    <w:link w:val="EncabezadoCar"/>
+    <w:uiPriority w:val="99"/>
+    <w:unhideWhenUsed/>
+    <w:rsid w:val="00570A1E"/>
+    <w:pPr>
+      <w:tabs>
+        <w:tab w:val="center" w:pos="4252"/>
+        <w:tab w:val="right" w:pos="8504"/>
+      </w:tabs>
+      <w:spacing w:after="0" w:line="240" w:lineRule="auto"/>
+    </w:pPr>
+  </w:style>
+  <w:style w:type="character" w:customStyle="1" w:styleId="EncabezadoCar">
+    <w:name w:val="Encabezado Car"/>
+    <w:basedOn w:val="Fuentedeprrafopredeter"/>
+    <w:link w:val="Encabezado"/>
+    <w:uiPriority w:val="99"/>
+    <w:rsid w:val="00570A1E"/>
+  </w:style>
+  <w:style w:type="paragraph" w:styleId="Piedepgina">
+    <w:name w:val="footer"/>
+    <w:basedOn w:val="Normal"/>
+    <w:link w:val="PiedepginaCar"/>
+    <w:uiPriority w:val="99"/>
+    <w:unhideWhenUsed/>
+    <w:rsid w:val="00570A1E"/>
+    <w:pPr>
+      <w:tabs>
+        <w:tab w:val="center" w:pos="4252"/>
+        <w:tab w:val="right" w:pos="8504"/>
+      </w:tabs>
+      <w:spacing w:after="0" w:line="240" w:lineRule="auto"/>
+    </w:pPr>
+  </w:style>
+  <w:style w:type="character" w:customStyle="1" w:styleId="PiedepginaCar">
+    <w:name w:val="Pie de página Car"/>
+    <w:basedOn w:val="Fuentedeprrafopredeter"/>
+    <w:link w:val="Piedepgina"/>
+    <w:uiPriority w:val="99"/>
+    <w:rsid w:val="00570A1E"/>
+  </w:style>
+  <w:style w:type="character" w:customStyle="1" w:styleId="Ttulo2Car">
+    <w:name w:val="Título 2 Car"/>
+    <w:basedOn w:val="Fuentedeprrafopredeter"/>
+    <w:link w:val="Ttulo2"/>
+    <w:uiPriority w:val="9"/>
+    <w:semiHidden/>
+    <w:rsid w:val="00A114B2"/>
+    <w:rPr>
+      <w:rFonts w:ascii="Corbel" w:eastAsiaTheme="majorEastAsia" w:hAnsi="Corbel" w:cstheme="majorBidi"/>
+      <w:b/>
+      <w:bCs/>
+      <w:color w:val="C48B01" w:themeColor="accent3" w:themeShade="BF"/>
+      <w:sz w:val="24"/>
+      <w:szCs w:val="26"/>
+    </w:rPr>
+  </w:style>
+  <w:style w:type="paragraph" w:styleId="Ttulo">
+    <w:name w:val="Title"/>
+    <w:basedOn w:val="Normal"/>
+    <w:next w:val="Normal"/>
+    <w:link w:val="TtuloCar"/>
+    <w:uiPriority w:val="10"/>
+    <w:qFormat/>
+    <w:rsid w:val="00A114B2"/>
+    <w:pPr>
+      <w:pBdr>
+        <w:bottom w:val="single" w:sz="8" w:space="1" w:color="FED36B" w:themeColor="accent3" w:themeTint="99"/>
+      </w:pBdr>
+      <w:spacing w:after="300" w:line="240" w:lineRule="auto"/>
+      <w:contextualSpacing/>
+      <w:jc w:val="center"/>
+    </w:pPr>
+    <w:rPr>
+      <w:rFonts w:ascii="Ubuntu Light" w:eastAsiaTheme="majorEastAsia" w:hAnsi="Ubuntu Light" w:cstheme="majorBidi"/>
+      <w:color w:val="FED36B" w:themeColor="accent3" w:themeTint="99"/>
+      <w:spacing w:val="5"/>
+      <w:kern w:val="28"/>
+      <w:sz w:val="52"/>
+      <w:szCs w:val="52"/>
+    </w:rPr>
+  </w:style>
+  <w:style w:type="character" w:customStyle="1" w:styleId="TtuloCar">
+    <w:name w:val="Título Car"/>
+    <w:basedOn w:val="Fuentedeprrafopredeter"/>
+    <w:link w:val="Ttulo"/>
+    <w:uiPriority w:val="10"/>
+    <w:rsid w:val="00A114B2"/>
+    <w:rPr>
+      <w:rFonts w:ascii="Ubuntu Light" w:eastAsiaTheme="majorEastAsia" w:hAnsi="Ubuntu Light" w:cstheme="majorBidi"/>
+      <w:color w:val="FED36B" w:themeColor="accent3" w:themeTint="99"/>
+      <w:spacing w:val="5"/>
+      <w:kern w:val="28"/>
+      <w:sz w:val="52"/>
+      <w:szCs w:val="52"/>
+    </w:rPr>
+  </w:style>
+  <w:style w:type="paragraph" w:styleId="Subttulo">
+    <w:name w:val="Subtitle"/>
+    <w:basedOn w:val="Normal"/>
+    <w:next w:val="Normal"/>
+    <w:link w:val="SubttuloCar"/>
+    <w:uiPriority w:val="11"/>
+    <w:qFormat/>
+    <w:rsid w:val="00A114B2"/>
+    <w:pPr>
+      <w:numPr>
+        <w:ilvl w:val="1"/>
+      </w:numPr>
+    </w:pPr>
+    <w:rPr>
+      <w:rFonts w:ascii="Candara" w:eastAsiaTheme="majorEastAsia" w:hAnsi="Candara" w:cstheme="majorBidi"/>
+      <w:i/>
+      <w:iCs/>
+      <w:color w:val="0070C0"/>
+      <w:spacing w:val="15"/>
+      <w:szCs w:val="24"/>
+      <w:u w:val="single"/>
+    </w:rPr>
+  </w:style>
+  <w:style w:type="character" w:customStyle="1" w:styleId="SubttuloCar">
+    <w:name w:val="Subtítulo Car"/>
+    <w:basedOn w:val="Fuentedeprrafopredeter"/>
+    <w:link w:val="Subttulo"/>
+    <w:uiPriority w:val="11"/>
+    <w:rsid w:val="00A114B2"/>
+    <w:rPr>
+      <w:rFonts w:ascii="Candara" w:eastAsiaTheme="majorEastAsia" w:hAnsi="Candara" w:cstheme="majorBidi"/>
+      <w:i/>
+      <w:iCs/>
+      <w:color w:val="0070C0"/>
+      <w:spacing w:val="15"/>
+      <w:szCs w:val="24"/>
+      <w:u w:val="single"/>
+    </w:rPr>
+  </w:style>
+  <w:style w:type="paragraph" w:styleId="Sinespaciado">
+    <w:name w:val="No Spacing"/>
+    <w:uiPriority w:val="1"/>
+    <w:qFormat/>
+    <w:rsid w:val="00A114B2"/>
+    <w:pPr>
+      <w:spacing w:after="0" w:line="240" w:lineRule="auto"/>
+      <w:jc w:val="both"/>
+    </w:pPr>
+  </w:style>
+</w:styles>
+</file>
+
+<file path=word/stylesWithEffects.xml><?xml version="1.0" encoding="utf-8"?>
+<w:styles xmlns:wpc="http://schemas.microsoft.com/office/word/2010/wordprocessingCanvas" xmlns:mc="http://schemas.openxmlformats.org/markup-compatibility/2006" xmlns:o="urn:schemas-microsoft-com:office:office" xmlns:r="http://schemas.openxmlformats.org/officeDocument/2006/relationships" xmlns:m="http://schemas.openxmlformats.org/officeDocument/2006/math" xmlns:v="urn:schemas-microsoft-com:vml" xmlns:wp14="http://schemas.microsoft.com/office/word/2010/wordprocessingDrawing" xmlns:wp="http://schemas.openxmlformats.org/drawingml/2006/wordprocessingDrawing" xmlns:w10="urn:schemas-microsoft-com:office:word" xmlns:w="http://schemas.openxmlformats.org/wordprocessingml/2006/main" xmlns:w14="http://schemas.microsoft.com/office/word/2010/wordml" xmlns:wpg="http://schemas.microsoft.com/office/word/2010/wordprocessingGroup" xmlns:wpi="http://schemas.microsoft.com/office/word/2010/wordprocessingInk" xmlns:wne="http://schemas.microsoft.com/office/word/2006/wordml" xmlns:wps="http://schemas.microsoft.com/office/word/2010/wordprocessingShape" mc:Ignorable="w14 wp14">
+  <w:docDefaults>
+    <w:rPrDefault>
+      <w:rPr>
+        <w:rFonts w:asciiTheme="minorHAnsi" w:eastAsiaTheme="minorHAnsi" w:hAnsiTheme="minorHAnsi" w:cstheme="minorBidi"/>
+        <w:sz w:val="22"/>
+        <w:szCs w:val="22"/>
+        <w:lang w:val="es-ES" w:eastAsia="en-US" w:bidi="ar-SA"/>
+      </w:rPr>
+    </w:rPrDefault>
+    <w:pPrDefault>
+      <w:pPr>
+        <w:spacing w:after="200" w:line="276" w:lineRule="auto"/>
+      </w:pPr>
+    </w:pPrDefault>
+  </w:docDefaults>
+  <w:latentStyles w:defLockedState="0" w:defUIPriority="99" w:defSemiHidden="1" w:defUnhideWhenUsed="1" w:defQFormat="0" w:count="267">
+    <w:lsdException w:name="Normal" w:semiHidden="0" w:uiPriority="0" w:unhideWhenUsed="0" w:qFormat="1"/>
+    <w:lsdException w:name="heading 1" w:semiHidden="0" w:uiPriority="9" w:unhideWhenUsed="0" w:qFormat="1"/>
+    <w:lsdException w:name="heading 2" w:uiPriority="9" w:qFormat="1"/>
+    <w:lsdException w:name="heading 3" w:uiPriority="9" w:qFormat="1"/>
+    <w:lsdException w:name="heading 4" w:uiPriority="9" w:qFormat="1"/>
+    <w:lsdException w:name="heading 5" w:uiPriority="9" w:qFormat="1"/>
+    <w:lsdException w:name="heading 6" w:uiPriority="9" w:qFormat="1"/>
+    <w:lsdException w:name="heading 7" w:uiPriority="9" w:qFormat="1"/>
+    <w:lsdException w:name="heading 8" w:uiPriority="9" w:qFormat="1"/>
+    <w:lsdException w:name="heading 9" w:uiPriority="9" w:qFormat="1"/>
+    <w:lsdException w:name="toc 1" w:uiPriority="39"/>
+    <w:lsdException w:name="toc 2" w:uiPriority="39"/>
+    <w:lsdException w:name="toc 3" w:uiPriority="39"/>
+    <w:lsdException w:name="toc 4" w:uiPriority="39"/>
+    <w:lsdException w:name="toc 5" w:uiPriority="39"/>
+    <w:lsdException w:name="toc 6" w:uiPriority="39"/>
+    <w:lsdException w:name="toc 7" w:uiPriority="39"/>
+    <w:lsdException w:name="toc 8" w:uiPriority="39"/>
+    <w:lsdException w:name="toc 9" w:uiPriority="39"/>
+    <w:lsdException w:name="caption" w:uiPriority="35" w:qFormat="1"/>
+    <w:lsdException w:name="Title" w:semiHidden="0" w:uiPriority="10" w:unhideWhenUsed="0" w:qFormat="1"/>
+    <w:lsdException w:name="Default Paragraph Font" w:uiPriority="1"/>
+    <w:lsdException w:name="Subtitle" w:semiHidden="0" w:uiPriority="11" w:unhideWhenUsed="0" w:qFormat="1"/>
+    <w:lsdException w:name="Strong" w:semiHidden="0" w:uiPriority="22" w:unhideWhenUsed="0" w:qFormat="1"/>
+    <w:lsdException w:name="Emphasis" w:semiHidden="0" w:uiPriority="20" w:unhideWhenUsed="0" w:qFormat="1"/>
+    <w:lsdException w:name="Table Grid" w:semiHidden="0" w:uiPriority="59" w:unhideWhenUsed="0"/>
+    <w:lsdException w:name="Placeholder Text" w:unhideWhenUsed="0"/>
+    <w:lsdException w:name="No Spacing" w:semiHidden="0" w:uiPriority="1" w:unhideWhenUsed="0" w:qFormat="1"/>
+    <w:lsdException w:name="Light Shading" w:semiHidden="0" w:uiPriority="60" w:unhideWhenUsed="0"/>
+    <w:lsdException w:name="Light List" w:semiHidden="0" w:uiPriority="61" w:unhideWhenUsed="0"/>
+    <w:lsdException w:name="Light Grid" w:semiHidden="0" w:uiPriority="62" w:unhideWhenUsed="0"/>
+    <w:lsdException w:name="Medium Shading 1" w:semiHidden="0" w:uiPriority="63" w:unhideWhenUsed="0"/>
+    <w:lsdException w:name="Medium Shading 2" w:semiHidden="0" w:uiPriority="64" w:unhideWhenUsed="0"/>
+    <w:lsdException w:name="Medium List 1" w:semiHidden="0" w:uiPriority="65" w:unhideWhenUsed="0"/>
+    <w:lsdException w:name="Medium List 2" w:semiHidden="0" w:uiPriority="66" w:unhideWhenUsed="0"/>
+    <w:lsdException w:name="Medium Grid 1" w:semiHidden="0" w:uiPriority="67" w:unhideWhenUsed="0"/>
+    <w:lsdException w:name="Medium Grid 2" w:semiHidden="0" w:uiPriority="68" w:unhideWhenUsed="0"/>
+    <w:lsdException w:name="Medium Grid 3" w:semiHidden="0" w:uiPriority="69" w:unhideWhenUsed="0"/>
+    <w:lsdException w:name="Dark List" w:semiHidden="0" w:uiPriority="70" w:unhideWhenUsed="0"/>
+    <w:lsdException w:name="Colorful Shading" w:semiHidden="0" w:uiPriority="71" w:unhideWhenUsed="0"/>
+    <w:lsdException w:name="Colorful List" w:semiHidden="0" w:uiPriority="72" w:unhideWhenUsed="0"/>
+    <w:lsdException w:name="Colorful Grid" w:semiHidden="0" w:uiPriority="73" w:unhideWhenUsed="0"/>
+    <w:lsdException w:name="Light Shading Accent 1" w:semiHidden="0" w:uiPriority="60" w:unhideWhenUsed="0"/>
+    <w:lsdException w:name="Light List Accent 1" w:semiHidden="0" w:uiPriority="61" w:unhideWhenUsed="0"/>
+    <w:lsdException w:name="Light Grid Accent 1" w:semiHidden="0" w:uiPriority="62" w:unhideWhenUsed="0"/>
+    <w:lsdException w:name="Medium Shading 1 Accent 1" w:semiHidden="0" w:uiPriority="63" w:unhideWhenUsed="0"/>
+    <w:lsdException w:name="Medium Shading 2 Accent 1" w:semiHidden="0" w:uiPriority="64" w:unhideWhenUsed="0"/>
+    <w:lsdException w:name="Medium List 1 Accent 1" w:semiHidden="0" w:uiPriority="65" w:unhideWhenUsed="0"/>
+    <w:lsdException w:name="Revision" w:unhideWhenUsed="0"/>
+    <w:lsdException w:name="List Paragraph" w:semiHidden="0" w:uiPriority="34" w:unhideWhenUsed="0" w:qFormat="1"/>
+    <w:lsdException w:name="Quote" w:semiHidden="0" w:uiPriority="29" w:unhideWhenUsed="0" w:qFormat="1"/>
+    <w:lsdException w:name="Intense Quote" w:semiHidden="0" w:uiPriority="30" w:unhideWhenUsed="0" w:qFormat="1"/>
+    <w:lsdException w:name="Medium List 2 Accent 1" w:semiHidden="0" w:uiPriority="66" w:unhideWhenUsed="0"/>
+    <w:lsdException w:name="Medium Grid 1 Accent 1" w:semiHidden="0" w:uiPriority="67" w:unhideWhenUsed="0"/>
+    <w:lsdException w:name="Medium Grid 2 Accent 1" w:semiHidden="0" w:uiPriority="68" w:unhideWhenUsed="0"/>
+    <w:lsdException w:name="Medium Grid 3 Accent 1" w:semiHidden="0" w:uiPriority="69" w:unhideWhenUsed="0"/>
+    <w:lsdException w:name="Dark List Accent 1" w:semiHidden="0" w:uiPriority="70" w:unhideWhenUsed="0"/>
+    <w:lsdException w:name="Colorful Shading Accent 1" w:semiHidden="0" w:uiPriority="71" w:unhideWhenUsed="0"/>
+    <w:lsdException w:name="Colorful List Accent 1" w:semiHidden="0" w:uiPriority="72" w:unhideWhenUsed="0"/>
+    <w:lsdException w:name="Colorful Grid Accent 1" w:semiHidden="0" w:uiPriority="73" w:unhideWhenUsed="0"/>
+    <w:lsdException w:name="Light Shading Accent 2" w:semiHidden="0" w:uiPriority="60" w:unhideWhenUsed="0"/>
+    <w:lsdException w:name="Light List Accent 2" w:semiHidden="0" w:uiPriority="61" w:unhideWhenUsed="0"/>
+    <w:lsdException w:name="Light Grid Accent 2" w:semiHidden="0" w:uiPriority="62" w:unhideWhenUsed="0"/>
+    <w:lsdException w:name="Medium Shading 1 Accent 2" w:semiHidden="0" w:uiPriority="63" w:unhideWhenUsed="0"/>
+    <w:lsdException w:name="Medium Shading 2 Accent 2" w:semiHidden="0" w:uiPriority="64" w:unhideWhenUsed="0"/>
+    <w:lsdException w:name="Medium List 1 Accent 2" w:semiHidden="0" w:uiPriority="65" w:unhideWhenUsed="0"/>
+    <w:lsdException w:name="Medium List 2 Accent 2" w:semiHidden="0" w:uiPriority="66" w:unhideWhenUsed="0"/>
+    <w:lsdException w:name="Medium Grid 1 Accent 2" w:semiHidden="0" w:uiPriority="67" w:unhideWhenUsed="0"/>
+    <w:lsdException w:name="Medium Grid 2 Accent 2" w:semiHidden="0" w:uiPriority="68" w:unhideWhenUsed="0"/>
+    <w:lsdException w:name="Medium Grid 3 Accent 2" w:semiHidden="0" w:uiPriority="69" w:unhideWhenUsed="0"/>
+    <w:lsdException w:name="Dark List Accent 2" w:semiHidden="0" w:uiPriority="70" w:unhideWhenUsed="0"/>
+    <w:lsdException w:name="Colorful Shading Accent 2" w:semiHidden="0" w:uiPriority="71" w:unhideWhenUsed="0"/>
+    <w:lsdException w:name="Colorful List Accent 2" w:semiHidden="0" w:uiPriority="72" w:unhideWhenUsed="0"/>
+    <w:lsdException w:name="Colorful Grid Accent 2" w:semiHidden="0" w:uiPriority="73" w:unhideWhenUsed="0"/>
+    <w:lsdException w:name="Light Shading Accent 3" w:semiHidden="0" w:uiPriority="60" w:unhideWhenUsed="0"/>
+    <w:lsdException w:name="Light List Accent 3" w:semiHidden="0" w:uiPriority="61" w:unhideWhenUsed="0"/>
+    <w:lsdException w:name="Light Grid Accent 3" w:semiHidden="0" w:uiPriority="62" w:unhideWhenUsed="0"/>
+    <w:lsdException w:name="Medium Shading 1 Accent 3" w:semiHidden="0" w:uiPriority="63" w:unhideWhenUsed="0"/>
+    <w:lsdException w:name="Medium Shading 2 Accent 3" w:semiHidden="0" w:uiPriority="64" w:unhideWhenUsed="0"/>
+    <w:lsdException w:name="Medium List 1 Accent 3" w:semiHidden="0" w:uiPriority="65" w:unhideWhenUsed="0"/>
+    <w:lsdException w:name="Medium List 2 Accent 3" w:semiHidden="0" w:uiPriority="66" w:unhideWhenUsed="0"/>
+    <w:lsdException w:name="Medium Grid 1 Accent 3" w:semiHidden="0" w:uiPriority="67" w:unhideWhenUsed="0"/>
+    <w:lsdException w:name="Medium Grid 2 Accent 3" w:semiHidden="0" w:uiPriority="68" w:unhideWhenUsed="0"/>
+    <w:lsdException w:name="Medium Grid 3 Accent 3" w:semiHidden="0" w:uiPriority="69" w:unhideWhenUsed="0"/>
+    <w:lsdException w:name="Dark List Accent 3" w:semiHidden="0" w:uiPriority="70" w:unhideWhenUsed="0"/>
+    <w:lsdException w:name="Colorful Shading Accent 3" w:semiHidden="0" w:uiPriority="71" w:unhideWhenUsed="0"/>
+    <w:lsdException w:name="Colorful List Accent 3" w:semiHidden="0" w:uiPriority="72" w:unhideWhenUsed="0"/>
+    <w:lsdException w:name="Colorful Grid Accent 3" w:semiHidden="0" w:uiPriority="73" w:unhideWhenUsed="0"/>
+    <w:lsdException w:name="Light Shading Accent 4" w:semiHidden="0" w:uiPriority="60" w:unhideWhenUsed="0"/>
+    <w:lsdException w:name="Light List Accent 4" w:semiHidden="0" w:uiPriority="61" w:unhideWhenUsed="0"/>
+    <w:lsdException w:name="Light Grid Accent 4" w:semiHidden="0" w:uiPriority="62" w:unhideWhenUsed="0"/>
+    <w:lsdException w:name="Medium Shading 1 Accent 4" w:semiHidden="0" w:uiPriority="63" w:unhideWhenUsed="0"/>
+    <w:lsdException w:name="Medium Shading 2 Accent 4" w:semiHidden="0" w:uiPriority="64" w:unhideWhenUsed="0"/>
+    <w:lsdException w:name="Medium List 1 Accent 4" w:semiHidden="0" w:uiPriority="65" w:unhideWhenUsed="0"/>
+    <w:lsdException w:name="Medium List 2 Accent 4" w:semiHidden="0" w:uiPriority="66" w:unhideWhenUsed="0"/>
+    <w:lsdException w:name="Medium Grid 1 Accent 4" w:semiHidden="0" w:uiPriority="67" w:unhideWhenUsed="0"/>
+    <w:lsdException w:name="Medium Grid 2 Accent 4" w:semiHidden="0" w:uiPriority="68" w:unhideWhenUsed="0"/>
+    <w:lsdException w:name="Medium Grid 3 Accent 4" w:semiHidden="0" w:uiPriority="69" w:unhideWhenUsed="0"/>
+    <w:lsdException w:name="Dark List Accent 4" w:semiHidden="0" w:uiPriority="70" w:unhideWhenUsed="0"/>
+    <w:lsdException w:name="Colorful Shading Accent 4" w:semiHidden="0" w:uiPriority="71" w:unhideWhenUsed="0"/>
+    <w:lsdException w:name="Colorful List Accent 4" w:semiHidden="0" w:uiPriority="72" w:unhideWhenUsed="0"/>
+    <w:lsdException w:name="Colorful Grid Accent 4" w:semiHidden="0" w:uiPriority="73" w:unhideWhenUsed="0"/>
+    <w:lsdException w:name="Light Shading Accent 5" w:semiHidden="0" w:uiPriority="60" w:unhideWhenUsed="0"/>
+    <w:lsdException w:name="Light List Accent 5" w:semiHidden="0" w:uiPriority="61" w:unhideWhenUsed="0"/>
+    <w:lsdException w:name="Light Grid Accent 5" w:semiHidden="0" w:uiPriority="62" w:unhideWhenUsed="0"/>
+    <w:lsdException w:name="Medium Shading 1 Accent 5" w:semiHidden="0" w:uiPriority="63" w:unhideWhenUsed="0"/>
+    <w:lsdException w:name="Medium Shading 2 Accent 5" w:semiHidden="0" w:uiPriority="64" w:unhideWhenUsed="0"/>
+    <w:lsdException w:name="Medium List 1 Accent 5" w:semiHidden="0" w:uiPriority="65" w:unhideWhenUsed="0"/>
+    <w:lsdException w:name="Medium List 2 Accent 5" w:semiHidden="0" w:uiPriority="66" w:unhideWhenUsed="0"/>
+    <w:lsdException w:name="Medium Grid 1 Accent 5" w:semiHidden="0" w:uiPriority="67" w:unhideWhenUsed="0"/>
+    <w:lsdException w:name="Medium Grid 2 Accent 5" w:semiHidden="0" w:uiPriority="68" w:unhideWhenUsed="0"/>
+    <w:lsdException w:name="Medium Grid 3 Accent 5" w:semiHidden="0" w:uiPriority="69" w:unhideWhenUsed="0"/>
+    <w:lsdException w:name="Dark List Accent 5" w:semiHidden="0" w:uiPriority="70" w:unhideWhenUsed="0"/>
+    <w:lsdException w:name="Colorful Shading Accent 5" w:semiHidden="0" w:uiPriority="71" w:unhideWhenUsed="0"/>
+    <w:lsdException w:name="Colorful List Accent 5" w:semiHidden="0" w:uiPriority="72" w:unhideWhenUsed="0"/>
+    <w:lsdException w:name="Colorful Grid Accent 5" w:semiHidden="0" w:uiPriority="73" w:unhideWhenUsed="0"/>
+    <w:lsdException w:name="Light Shading Accent 6" w:semiHidden="0" w:uiPriority="60" w:unhideWhenUsed="0"/>
+    <w:lsdException w:name="Light List Accent 6" w:semiHidden="0" w:uiPriority="61" w:unhideWhenUsed="0"/>
+    <w:lsdException w:name="Light Grid Accent 6" w:semiHidden="0" w:uiPriority="62" w:unhideWhenUsed="0"/>
+    <w:lsdException w:name="Medium Shading 1 Accent 6" w:semiHidden="0" w:uiPriority="63" w:unhideWhenUsed="0"/>
+    <w:lsdException w:name="Medium Shading 2 Accent 6" w:semiHidden="0" w:uiPriority="64" w:unhideWhenUsed="0"/>
+    <w:lsdException w:name="Medium List 1 Accent 6" w:semiHidden="0" w:uiPriority="65" w:unhideWhenUsed="0"/>
+    <w:lsdException w:name="Medium List 2 Accent 6" w:semiHidden="0" w:uiPriority="66" w:unhideWhenUsed="0"/>
+    <w:lsdException w:name="Medium Grid 1 Accent 6" w:semiHidden="0" w:uiPriority="67" w:unhideWhenUsed="0"/>
+    <w:lsdException w:name="Medium Grid 2 Accent 6" w:semiHidden="0" w:uiPriority="68" w:unhideWhenUsed="0"/>
+    <w:lsdException w:name="Medium Grid 3 Accent 6" w:semiHidden="0" w:uiPriority="69" w:unhideWhenUsed="0"/>
+    <w:lsdException w:name="Dark List Accent 6" w:semiHidden="0" w:uiPriority="70" w:unhideWhenUsed="0"/>
+    <w:lsdException w:name="Colorful Shading Accent 6" w:semiHidden="0" w:uiPriority="71" w:unhideWhenUsed="0"/>
+    <w:lsdException w:name="Colorful List Accent 6" w:semiHidden="0" w:uiPriority="72" w:unhideWhenUsed="0"/>
+    <w:lsdException w:name="Colorful Grid Accent 6" w:semiHidden="0" w:uiPriority="73" w:unhideWhenUsed="0"/>
+    <w:lsdException w:name="Subtle Emphasis" w:semiHidden="0" w:uiPriority="19" w:unhideWhenUsed="0" w:qFormat="1"/>
+    <w:lsdException w:name="Intense Emphasis" w:semiHidden="0" w:uiPriority="21" w:unhideWhenUsed="0" w:qFormat="1"/>
+    <w:lsdException w:name="Subtle Reference" w:semiHidden="0" w:uiPriority="31" w:unhideWhenUsed="0" w:qFormat="1"/>
+    <w:lsdException w:name="Intense Reference" w:semiHidden="0" w:uiPriority="32" w:unhideWhenUsed="0" w:qFormat="1"/>
+    <w:lsdException w:name="Book Title" w:semiHidden="0" w:uiPriority="33" w:unhideWhenUsed="0" w:qFormat="1"/>
+    <w:lsdException w:name="Bibliography" w:uiPriority="37"/>
+    <w:lsdException w:name="TOC Heading" w:uiPriority="39" w:qFormat="1"/>
+  </w:latentStyles>
+  <w:style w:type="paragraph" w:default="1" w:styleId="Normal">
+    <w:name w:val="Normal"/>
+    <w:qFormat/>
+    <w:rsid w:val="00A114B2"/>
+    <w:pPr>
+      <w:jc w:val="both"/>
+    </w:pPr>
+  </w:style>
+  <w:style w:type="paragraph" w:styleId="Ttulo1">
+    <w:name w:val="heading 1"/>
+    <w:basedOn w:val="Normal"/>
+    <w:next w:val="Normal"/>
+    <w:link w:val="Ttulo1Car"/>
+    <w:uiPriority w:val="9"/>
+    <w:qFormat/>
+    <w:rsid w:val="00A114B2"/>
+    <w:pPr>
+      <w:keepNext/>
+      <w:keepLines/>
+      <w:spacing w:before="480" w:after="0"/>
+      <w:outlineLvl w:val="0"/>
+    </w:pPr>
+    <w:rPr>
+      <w:rFonts w:ascii="Microsoft JhengHei" w:eastAsiaTheme="majorEastAsia" w:hAnsi="Microsoft JhengHei" w:cstheme="majorBidi"/>
+      <w:bCs/>
+      <w:color w:val="0081A4" w:themeColor="accent4" w:themeShade="BF"/>
+      <w:sz w:val="26"/>
+      <w:szCs w:val="28"/>
+    </w:rPr>
+  </w:style>
+  <w:style w:type="paragraph" w:styleId="Ttulo2">
+    <w:name w:val="heading 2"/>
+    <w:basedOn w:val="Normal"/>
+    <w:next w:val="Normal"/>
+    <w:link w:val="Ttulo2Car"/>
+    <w:uiPriority w:val="9"/>
+    <w:semiHidden/>
+    <w:unhideWhenUsed/>
+    <w:qFormat/>
+    <w:rsid w:val="00A114B2"/>
+    <w:pPr>
+      <w:keepNext/>
+      <w:keepLines/>
+      <w:spacing w:before="200" w:after="0"/>
+      <w:outlineLvl w:val="1"/>
+    </w:pPr>
+    <w:rPr>
+      <w:rFonts w:ascii="Corbel" w:eastAsiaTheme="majorEastAsia" w:hAnsi="Corbel" w:cstheme="majorBidi"/>
+      <w:b/>
+      <w:bCs/>
+      <w:color w:val="C48B01" w:themeColor="accent3" w:themeShade="BF"/>
+      <w:sz w:val="24"/>
+      <w:szCs w:val="26"/>
+    </w:rPr>
+  </w:style>
+  <w:style w:type="character" w:default="1" w:styleId="Fuentedeprrafopredeter">
+    <w:name w:val="Default Paragraph Font"/>
+    <w:uiPriority w:val="1"/>
+    <w:semiHidden/>
+    <w:unhideWhenUsed/>
+  </w:style>
+  <w:style w:type="table" w:default="1" w:styleId="Tablanormal">
+    <w:name w:val="Normal Table"/>
+    <w:uiPriority w:val="99"/>
+    <w:semiHidden/>
+    <w:unhideWhenUsed/>
+    <w:tblPr>
+      <w:tblInd w:w="0" w:type="dxa"/>
+      <w:tblCellMar>
+        <w:top w:w="0" w:type="dxa"/>
+        <w:left w:w="108" w:type="dxa"/>
+        <w:bottom w:w="0" w:type="dxa"/>
+        <w:right w:w="108" w:type="dxa"/>
+      </w:tblCellMar>
+    </w:tblPr>
+  </w:style>
+  <w:style w:type="numbering" w:default="1" w:styleId="Sinlista">
+    <w:name w:val="No List"/>
+    <w:uiPriority w:val="99"/>
+    <w:semiHidden/>
+    <w:unhideWhenUsed/>
+  </w:style>
+  <w:style w:type="character" w:customStyle="1" w:styleId="Ttulo1Car">
+    <w:name w:val="Título 1 Car"/>
+    <w:basedOn w:val="Fuentedeprrafopredeter"/>
+    <w:link w:val="Ttulo1"/>
+    <w:uiPriority w:val="9"/>
+    <w:rsid w:val="00A114B2"/>
+    <w:rPr>
+      <w:rFonts w:ascii="Microsoft JhengHei" w:eastAsiaTheme="majorEastAsia" w:hAnsi="Microsoft JhengHei" w:cstheme="majorBidi"/>
+      <w:bCs/>
+      <w:color w:val="0081A4" w:themeColor="accent4" w:themeShade="BF"/>
+      <w:sz w:val="26"/>
+      <w:szCs w:val="28"/>
+    </w:rPr>
+  </w:style>
+  <w:style w:type="paragraph" w:styleId="TtulodeTDC">
+    <w:name w:val="TOC Heading"/>
+    <w:basedOn w:val="Ttulo1"/>
+    <w:next w:val="Normal"/>
+    <w:uiPriority w:val="39"/>
+    <w:semiHidden/>
+    <w:unhideWhenUsed/>
+    <w:qFormat/>
+    <w:rsid w:val="00E15D88"/>
+    <w:pPr>
+      <w:outlineLvl w:val="9"/>
+    </w:pPr>
+    <w:rPr>
+      <w:rFonts w:asciiTheme="majorHAnsi" w:hAnsiTheme="majorHAnsi"/>
+      <w:b/>
+      <w:color w:val="5EA226" w:themeColor="accent1" w:themeShade="BF"/>
+      <w:sz w:val="28"/>
+    </w:rPr>
+  </w:style>
+  <w:style w:type="paragraph" w:styleId="TDC1">
+    <w:name w:val="toc 1"/>
+    <w:basedOn w:val="Normal"/>
+    <w:next w:val="Normal"/>
+    <w:autoRedefine/>
+    <w:uiPriority w:val="39"/>
+    <w:unhideWhenUsed/>
+    <w:rsid w:val="00E15D88"/>
+    <w:pPr>
+      <w:spacing w:after="100"/>
+    </w:pPr>
+  </w:style>
+  <w:style w:type="character" w:styleId="Hipervnculo">
+    <w:name w:val="Hyperlink"/>
+    <w:basedOn w:val="Fuentedeprrafopredeter"/>
+    <w:uiPriority w:val="99"/>
+    <w:unhideWhenUsed/>
+    <w:rsid w:val="00E15D88"/>
+    <w:rPr>
+      <w:color w:val="EB8803" w:themeColor="hyperlink"/>
+      <w:u w:val="single"/>
+    </w:rPr>
+  </w:style>
+  <w:style w:type="paragraph" w:styleId="Textodeglobo">
+    <w:name w:val="Balloon Text"/>
+    <w:basedOn w:val="Normal"/>
+    <w:link w:val="TextodegloboCar"/>
+    <w:uiPriority w:val="99"/>
+    <w:semiHidden/>
+    <w:unhideWhenUsed/>
+    <w:rsid w:val="00E15D88"/>
+    <w:pPr>
+      <w:spacing w:after="0" w:line="240" w:lineRule="auto"/>
+    </w:pPr>
+    <w:rPr>
+      <w:rFonts w:ascii="Tahoma" w:hAnsi="Tahoma" w:cs="Tahoma"/>
+      <w:sz w:val="16"/>
+      <w:szCs w:val="16"/>
+    </w:rPr>
+  </w:style>
+  <w:style w:type="character" w:customStyle="1" w:styleId="TextodegloboCar">
+    <w:name w:val="Texto de globo Car"/>
+    <w:basedOn w:val="Fuentedeprrafopredeter"/>
+    <w:link w:val="Textodeglobo"/>
+    <w:uiPriority w:val="99"/>
+    <w:semiHidden/>
+    <w:rsid w:val="00E15D88"/>
+    <w:rPr>
+      <w:rFonts w:ascii="Tahoma" w:hAnsi="Tahoma" w:cs="Tahoma"/>
+      <w:sz w:val="16"/>
+      <w:szCs w:val="16"/>
+    </w:rPr>
+  </w:style>
+  <w:style w:type="paragraph" w:styleId="Prrafodelista">
+    <w:name w:val="List Paragraph"/>
+    <w:basedOn w:val="Normal"/>
+    <w:uiPriority w:val="34"/>
+    <w:qFormat/>
+    <w:rsid w:val="00A114B2"/>
+    <w:pPr>
+      <w:ind w:left="720"/>
+      <w:contextualSpacing/>
+    </w:pPr>
+  </w:style>
+  <w:style w:type="character" w:styleId="Hipervnculovisitado">
+    <w:name w:val="FollowedHyperlink"/>
+    <w:basedOn w:val="Fuentedeprrafopredeter"/>
+    <w:uiPriority w:val="99"/>
+    <w:semiHidden/>
+    <w:unhideWhenUsed/>
+    <w:rsid w:val="00430B81"/>
+    <w:rPr>
+      <w:color w:val="5F7791" w:themeColor="followedHyperlink"/>
+      <w:u w:val="single"/>
+    </w:rPr>
+  </w:style>
+  <w:style w:type="paragraph" w:styleId="Encabezado">
+    <w:name w:val="header"/>
+    <w:basedOn w:val="Normal"/>
+    <w:link w:val="EncabezadoCar"/>
+    <w:uiPriority w:val="99"/>
+    <w:unhideWhenUsed/>
+    <w:rsid w:val="00570A1E"/>
+    <w:pPr>
+      <w:tabs>
+        <w:tab w:val="center" w:pos="4252"/>
+        <w:tab w:val="right" w:pos="8504"/>
+      </w:tabs>
+      <w:spacing w:after="0" w:line="240" w:lineRule="auto"/>
+    </w:pPr>
+  </w:style>
+  <w:style w:type="character" w:customStyle="1" w:styleId="EncabezadoCar">
+    <w:name w:val="Encabezado Car"/>
+    <w:basedOn w:val="Fuentedeprrafopredeter"/>
+    <w:link w:val="Encabezado"/>
+    <w:uiPriority w:val="99"/>
+    <w:rsid w:val="00570A1E"/>
+  </w:style>
+  <w:style w:type="paragraph" w:styleId="Piedepgina">
+    <w:name w:val="footer"/>
+    <w:basedOn w:val="Normal"/>
+    <w:link w:val="PiedepginaCar"/>
+    <w:uiPriority w:val="99"/>
+    <w:unhideWhenUsed/>
+    <w:rsid w:val="00570A1E"/>
+    <w:pPr>
+      <w:tabs>
+        <w:tab w:val="center" w:pos="4252"/>
+        <w:tab w:val="right" w:pos="8504"/>
+      </w:tabs>
+      <w:spacing w:after="0" w:line="240" w:lineRule="auto"/>
+    </w:pPr>
+  </w:style>
+  <w:style w:type="character" w:customStyle="1" w:styleId="PiedepginaCar">
+    <w:name w:val="Pie de página Car"/>
+    <w:basedOn w:val="Fuentedeprrafopredeter"/>
+    <w:link w:val="Piedepgina"/>
+    <w:uiPriority w:val="99"/>
+    <w:rsid w:val="00570A1E"/>
+  </w:style>
+  <w:style w:type="character" w:customStyle="1" w:styleId="Ttulo2Car">
+    <w:name w:val="Título 2 Car"/>
+    <w:basedOn w:val="Fuentedeprrafopredeter"/>
+    <w:link w:val="Ttulo2"/>
+    <w:uiPriority w:val="9"/>
+    <w:semiHidden/>
+    <w:rsid w:val="00A114B2"/>
+    <w:rPr>
+      <w:rFonts w:ascii="Corbel" w:eastAsiaTheme="majorEastAsia" w:hAnsi="Corbel" w:cstheme="majorBidi"/>
+      <w:b/>
+      <w:bCs/>
+      <w:color w:val="C48B01" w:themeColor="accent3" w:themeShade="BF"/>
+      <w:sz w:val="24"/>
+      <w:szCs w:val="26"/>
+    </w:rPr>
+  </w:style>
+  <w:style w:type="paragraph" w:styleId="Ttulo">
+    <w:name w:val="Title"/>
+    <w:basedOn w:val="Normal"/>
+    <w:next w:val="Normal"/>
+    <w:link w:val="TtuloCar"/>
+    <w:uiPriority w:val="10"/>
+    <w:qFormat/>
+    <w:rsid w:val="00A114B2"/>
+    <w:pPr>
+      <w:pBdr>
+        <w:bottom w:val="single" w:sz="8" w:space="1" w:color="FED36B" w:themeColor="accent3" w:themeTint="99"/>
+      </w:pBdr>
+      <w:spacing w:after="300" w:line="240" w:lineRule="auto"/>
+      <w:contextualSpacing/>
+      <w:jc w:val="center"/>
+    </w:pPr>
+    <w:rPr>
+      <w:rFonts w:ascii="Ubuntu Light" w:eastAsiaTheme="majorEastAsia" w:hAnsi="Ubuntu Light" w:cstheme="majorBidi"/>
+      <w:color w:val="FED36B" w:themeColor="accent3" w:themeTint="99"/>
+      <w:spacing w:val="5"/>
+      <w:kern w:val="28"/>
+      <w:sz w:val="52"/>
+      <w:szCs w:val="52"/>
+    </w:rPr>
+  </w:style>
+  <w:style w:type="character" w:customStyle="1" w:styleId="TtuloCar">
+    <w:name w:val="Título Car"/>
+    <w:basedOn w:val="Fuentedeprrafopredeter"/>
+    <w:link w:val="Ttulo"/>
+    <w:uiPriority w:val="10"/>
+    <w:rsid w:val="00A114B2"/>
+    <w:rPr>
+      <w:rFonts w:ascii="Ubuntu Light" w:eastAsiaTheme="majorEastAsia" w:hAnsi="Ubuntu Light" w:cstheme="majorBidi"/>
+      <w:color w:val="FED36B" w:themeColor="accent3" w:themeTint="99"/>
+      <w:spacing w:val="5"/>
+      <w:kern w:val="28"/>
+      <w:sz w:val="52"/>
+      <w:szCs w:val="52"/>
+    </w:rPr>
+  </w:style>
+  <w:style w:type="paragraph" w:styleId="Subttulo">
+    <w:name w:val="Subtitle"/>
+    <w:basedOn w:val="Normal"/>
+    <w:next w:val="Normal"/>
+    <w:link w:val="SubttuloCar"/>
+    <w:uiPriority w:val="11"/>
+    <w:qFormat/>
+    <w:rsid w:val="00A114B2"/>
+    <w:pPr>
+      <w:numPr>
+        <w:ilvl w:val="1"/>
+      </w:numPr>
+    </w:pPr>
+    <w:rPr>
+      <w:rFonts w:ascii="Candara" w:eastAsiaTheme="majorEastAsia" w:hAnsi="Candara" w:cstheme="majorBidi"/>
+      <w:i/>
+      <w:iCs/>
+      <w:color w:val="0070C0"/>
+      <w:spacing w:val="15"/>
+      <w:szCs w:val="24"/>
+      <w:u w:val="single"/>
+    </w:rPr>
+  </w:style>
+  <w:style w:type="character" w:customStyle="1" w:styleId="SubttuloCar">
+    <w:name w:val="Subtítulo Car"/>
+    <w:basedOn w:val="Fuentedeprrafopredeter"/>
+    <w:link w:val="Subttulo"/>
+    <w:uiPriority w:val="11"/>
+    <w:rsid w:val="00A114B2"/>
+    <w:rPr>
+      <w:rFonts w:ascii="Candara" w:eastAsiaTheme="majorEastAsia" w:hAnsi="Candara" w:cstheme="majorBidi"/>
+      <w:i/>
+      <w:iCs/>
+      <w:color w:val="0070C0"/>
+      <w:spacing w:val="15"/>
+      <w:szCs w:val="24"/>
+      <w:u w:val="single"/>
+    </w:rPr>
+  </w:style>
+  <w:style w:type="paragraph" w:styleId="Sinespaciado">
+    <w:name w:val="No Spacing"/>
+    <w:uiPriority w:val="1"/>
+    <w:qFormat/>
+    <w:rsid w:val="00A114B2"/>
+    <w:pPr>
+      <w:spacing w:after="0" w:line="240" w:lineRule="auto"/>
+      <w:jc w:val="both"/>
+    </w:pPr>
   </w:style>
 </w:styles>
 </file>
@@ -2945,7 +4527,7 @@
 <file path=word/theme/theme1.xml><?xml version="1.0" encoding="utf-8"?>
 <a:theme xmlns:a="http://schemas.openxmlformats.org/drawingml/2006/main" name="Tema de Office">
   <a:themeElements>
-    <a:clrScheme name="Office">
+    <a:clrScheme name="Metro">
       <a:dk1>
         <a:sysClr val="windowText" lastClr="000000"/>
       </a:dk1>
@@ -2953,34 +4535,34 @@
         <a:sysClr val="window" lastClr="FFFFFF"/>
       </a:lt1>
       <a:dk2>
-        <a:srgbClr val="1F497D"/>
+        <a:srgbClr val="4E5B6F"/>
       </a:dk2>
       <a:lt2>
-        <a:srgbClr val="EEECE1"/>
+        <a:srgbClr val="D6ECFF"/>
       </a:lt2>
       <a:accent1>
-        <a:srgbClr val="4F81BD"/>
+        <a:srgbClr val="7FD13B"/>
       </a:accent1>
       <a:accent2>
-        <a:srgbClr val="C0504D"/>
+        <a:srgbClr val="EA157A"/>
       </a:accent2>
       <a:accent3>
-        <a:srgbClr val="9BBB59"/>
+        <a:srgbClr val="FEB80A"/>
       </a:accent3>
       <a:accent4>
-        <a:srgbClr val="8064A2"/>
+        <a:srgbClr val="00ADDC"/>
       </a:accent4>
       <a:accent5>
-        <a:srgbClr val="4BACC6"/>
+        <a:srgbClr val="738AC8"/>
       </a:accent5>
       <a:accent6>
-        <a:srgbClr val="F79646"/>
+        <a:srgbClr val="1AB39F"/>
       </a:accent6>
       <a:hlink>
-        <a:srgbClr val="0000FF"/>
+        <a:srgbClr val="EB8803"/>
       </a:hlink>
       <a:folHlink>
-        <a:srgbClr val="800080"/>
+        <a:srgbClr val="5F7791"/>
       </a:folHlink>
     </a:clrScheme>
     <a:fontScheme name="Office">
@@ -3232,7 +4814,7 @@
 </file>
 
 <file path=customXml/itemProps1.xml><?xml version="1.0" encoding="utf-8"?>
-<ds:datastoreItem xmlns:ds="http://schemas.openxmlformats.org/officeDocument/2006/customXml" ds:itemID="{3657BB3E-B1E3-44FA-AF86-A95148E9BF1E}">
+<ds:datastoreItem xmlns:ds="http://schemas.openxmlformats.org/officeDocument/2006/customXml" ds:itemID="{BD99AFB8-44E0-4891-B153-2E11532C7487}">
   <ds:schemaRefs>
     <ds:schemaRef ds:uri="http://schemas.openxmlformats.org/officeDocument/2006/bibliography"/>
   </ds:schemaRefs>

</xml_diff>